<commit_message>
BDDOQ-49, BDDOQ-56: oq documentation and subsequent necessary adaptations in the feature files
</commit_message>
<xml_diff>
--- a/jba-oq-documents/TestReport.docx
+++ b/jba-oq-documents/TestReport.docx
@@ -149,7 +149,7 @@
           <w:szCs w:val="28"/>
           <w:lang w:val="en-CH"/>
         </w:rPr>
-        <w:t xml:space="preserve">According to </w:t>
+        <w:t>Based on</w:t>
       </w:r>
       <w:r>
         <w:rPr>
@@ -159,7 +159,7 @@
           <w:szCs w:val="28"/>
           <w:lang w:val="en-CH"/>
         </w:rPr>
-        <w:t xml:space="preserve">GAMP5 </w:t>
+        <w:t xml:space="preserve"> </w:t>
       </w:r>
       <w:r>
         <w:rPr>
@@ -169,7 +169,7 @@
           <w:szCs w:val="28"/>
           <w:lang w:val="en-CH"/>
         </w:rPr>
-        <w:t>Appendix D5</w:t>
+        <w:t xml:space="preserve">GAMP5 </w:t>
       </w:r>
       <w:r>
         <w:rPr>
@@ -179,7 +179,7 @@
           <w:szCs w:val="28"/>
           <w:lang w:val="en-CH"/>
         </w:rPr>
-        <w:t xml:space="preserve"> (ISPE, p</w:t>
+        <w:t>Appendix D5</w:t>
       </w:r>
       <w:r>
         <w:rPr>
@@ -189,7 +189,7 @@
           <w:szCs w:val="28"/>
           <w:lang w:val="en-CH"/>
         </w:rPr>
-        <w:t>p</w:t>
+        <w:t xml:space="preserve"> (ISPE, p</w:t>
       </w:r>
       <w:r>
         <w:rPr>
@@ -199,7 +199,7 @@
           <w:szCs w:val="28"/>
           <w:lang w:val="en-CH"/>
         </w:rPr>
-        <w:t>. 1</w:t>
+        <w:t>p</w:t>
       </w:r>
       <w:r>
         <w:rPr>
@@ -209,7 +209,7 @@
           <w:szCs w:val="28"/>
           <w:lang w:val="en-CH"/>
         </w:rPr>
-        <w:t>98-</w:t>
+        <w:t xml:space="preserve">. </w:t>
       </w:r>
       <w:r>
         <w:rPr>
@@ -219,7 +219,7 @@
           <w:szCs w:val="28"/>
           <w:lang w:val="en-CH"/>
         </w:rPr>
-        <w:t>199</w:t>
+        <w:t>205</w:t>
       </w:r>
       <w:r>
         <w:rPr>
@@ -229,66 +229,28 @@
           <w:szCs w:val="28"/>
           <w:lang w:val="en-CH"/>
         </w:rPr>
-        <w:t>)</w:t>
-      </w:r>
-    </w:p>
-    <w:p>
-      <w:pPr>
+        <w:t>-</w:t>
+      </w:r>
+      <w:r>
         <w:rPr>
           <w:b/>
           <w:bCs/>
-          <w:lang w:val="en-CH"/>
-        </w:rPr>
-      </w:pPr>
-    </w:p>
-    <w:p>
-      <w:pPr>
+          <w:sz w:val="28"/>
+          <w:szCs w:val="28"/>
+          <w:lang w:val="en-CH"/>
+        </w:rPr>
+        <w:t>206</w:t>
+      </w:r>
+      <w:r>
         <w:rPr>
           <w:b/>
           <w:bCs/>
-          <w:lang w:val="en-CH"/>
-        </w:rPr>
-      </w:pPr>
-    </w:p>
-    <w:p>
-      <w:pPr>
-        <w:rPr>
-          <w:b/>
-          <w:bCs/>
-          <w:lang w:val="en-CH"/>
-        </w:rPr>
-      </w:pPr>
-      <w:r>
-        <w:rPr>
-          <w:b/>
-          <w:bCs/>
-          <w:lang w:val="en-CH"/>
-        </w:rPr>
-        <w:t>Introduction</w:t>
-      </w:r>
-    </w:p>
-    <w:p>
-      <w:pPr>
-        <w:rPr>
-          <w:lang w:val="en-CH"/>
-        </w:rPr>
-      </w:pPr>
-    </w:p>
-    <w:p>
-      <w:pPr>
-        <w:rPr>
-          <w:lang w:val="en-CH"/>
-        </w:rPr>
-      </w:pPr>
-      <w:bookmarkStart w:id="0" w:name="_GoBack"/>
-      <w:bookmarkEnd w:id="0"/>
-    </w:p>
-    <w:p>
-      <w:pPr>
-        <w:rPr>
-          <w:lang w:val="en-CH"/>
-        </w:rPr>
-      </w:pPr>
+          <w:sz w:val="28"/>
+          <w:szCs w:val="28"/>
+          <w:lang w:val="en-CH"/>
+        </w:rPr>
+        <w:t>)</w:t>
+      </w:r>
     </w:p>
     <w:p>
       <w:pPr>
@@ -340,15 +302,15 @@
       </w:tblPr>
       <w:tblGrid>
         <w:gridCol w:w="1128"/>
-        <w:gridCol w:w="2124"/>
-        <w:gridCol w:w="1698"/>
-        <w:gridCol w:w="1429"/>
-        <w:gridCol w:w="2677"/>
+        <w:gridCol w:w="2122"/>
+        <w:gridCol w:w="1700"/>
+        <w:gridCol w:w="1426"/>
+        <w:gridCol w:w="2680"/>
       </w:tblGrid>
       <w:tr>
         <w:tc>
           <w:tcPr>
-            <w:tcW w:w="1129" w:type="dxa"/>
+            <w:tcW w:w="1128" w:type="dxa"/>
           </w:tcPr>
           <w:p>
             <w:pPr>
@@ -366,7 +328,7 @@
         </w:tc>
         <w:tc>
           <w:tcPr>
-            <w:tcW w:w="2127" w:type="dxa"/>
+            <w:tcW w:w="2122" w:type="dxa"/>
           </w:tcPr>
           <w:p>
             <w:pPr>
@@ -384,7 +346,7 @@
         </w:tc>
         <w:tc>
           <w:tcPr>
-            <w:tcW w:w="1701" w:type="dxa"/>
+            <w:tcW w:w="1700" w:type="dxa"/>
           </w:tcPr>
           <w:p>
             <w:pPr>
@@ -402,7 +364,7 @@
         </w:tc>
         <w:tc>
           <w:tcPr>
-            <w:tcW w:w="1417" w:type="dxa"/>
+            <w:tcW w:w="1426" w:type="dxa"/>
           </w:tcPr>
           <w:p>
             <w:pPr>
@@ -420,19 +382,19 @@
         </w:tc>
         <w:tc>
           <w:tcPr>
-            <w:tcW w:w="2682" w:type="dxa"/>
-          </w:tcPr>
-          <w:p>
-            <w:pPr>
-              <w:rPr>
-                <w:lang w:val="en-CH"/>
-              </w:rPr>
-            </w:pPr>
-            <w:r>
-              <w:rPr>
-                <w:lang w:val="en-CH"/>
-              </w:rPr>
-              <w:t>Comment</w:t>
+            <w:tcW w:w="2680" w:type="dxa"/>
+          </w:tcPr>
+          <w:p>
+            <w:pPr>
+              <w:rPr>
+                <w:lang w:val="en-CH"/>
+              </w:rPr>
+            </w:pPr>
+            <w:r>
+              <w:rPr>
+                <w:lang w:val="en-CH"/>
+              </w:rPr>
+              <w:t>Comment/Signature</w:t>
             </w:r>
           </w:p>
         </w:tc>
@@ -440,7 +402,7 @@
       <w:tr>
         <w:tc>
           <w:tcPr>
-            <w:tcW w:w="1129" w:type="dxa"/>
+            <w:tcW w:w="1128" w:type="dxa"/>
           </w:tcPr>
           <w:p>
             <w:pPr>
@@ -458,7 +420,7 @@
         </w:tc>
         <w:tc>
           <w:tcPr>
-            <w:tcW w:w="2127" w:type="dxa"/>
+            <w:tcW w:w="2122" w:type="dxa"/>
           </w:tcPr>
           <w:p>
             <w:pPr>
@@ -476,63 +438,119 @@
         </w:tc>
         <w:tc>
           <w:tcPr>
-            <w:tcW w:w="1701" w:type="dxa"/>
-          </w:tcPr>
-          <w:p>
-            <w:pPr>
-              <w:rPr>
-                <w:lang w:val="en-CH"/>
-              </w:rPr>
-            </w:pPr>
-            <w:r>
-              <w:rPr>
-                <w:lang w:val="en-CH"/>
-              </w:rPr>
-              <w:t>Sabrina</w:t>
-            </w:r>
-          </w:p>
-        </w:tc>
-        <w:tc>
-          <w:tcPr>
-            <w:tcW w:w="1417" w:type="dxa"/>
-          </w:tcPr>
-          <w:p>
-            <w:pPr>
-              <w:rPr>
-                <w:lang w:val="en-CH"/>
-              </w:rPr>
-            </w:pPr>
-            <w:r>
-              <w:rPr>
-                <w:lang w:val="en-CH"/>
-              </w:rPr>
-              <w:t>22_05_2020</w:t>
-            </w:r>
-          </w:p>
-        </w:tc>
-        <w:tc>
-          <w:tcPr>
-            <w:tcW w:w="2682" w:type="dxa"/>
-          </w:tcPr>
-          <w:p>
-            <w:pPr>
-              <w:rPr>
-                <w:lang w:val="en-CH"/>
-              </w:rPr>
-            </w:pPr>
-            <w:r>
-              <w:rPr>
-                <w:lang w:val="en-CH"/>
-              </w:rPr>
-              <w:t>Jira: bddoq-9</w:t>
-            </w:r>
+            <w:tcW w:w="1700" w:type="dxa"/>
+          </w:tcPr>
+          <w:p>
+            <w:pPr>
+              <w:rPr>
+                <w:i/>
+                <w:iCs/>
+                <w:lang w:val="en-CH"/>
+              </w:rPr>
+            </w:pPr>
+            <w:r>
+              <w:rPr>
+                <w:i/>
+                <w:iCs/>
+                <w:lang w:val="en-CH"/>
+              </w:rPr>
+              <w:t>Test Analyst</w:t>
+            </w:r>
+          </w:p>
+        </w:tc>
+        <w:tc>
+          <w:tcPr>
+            <w:tcW w:w="1426" w:type="dxa"/>
+          </w:tcPr>
+          <w:p>
+            <w:pPr>
+              <w:rPr>
+                <w:lang w:val="en-CH"/>
+              </w:rPr>
+            </w:pPr>
+            <w:r>
+              <w:rPr>
+                <w:lang w:val="en-CH"/>
+              </w:rPr>
+              <w:t>02-May-2020</w:t>
+            </w:r>
+          </w:p>
+        </w:tc>
+        <w:tc>
+          <w:tcPr>
+            <w:tcW w:w="2680" w:type="dxa"/>
+          </w:tcPr>
+          <w:p>
+            <w:pPr>
+              <w:rPr>
+                <w:lang w:val="en-CH"/>
+              </w:rPr>
+            </w:pPr>
           </w:p>
         </w:tc>
       </w:tr>
       <w:tr>
         <w:tc>
           <w:tcPr>
-            <w:tcW w:w="1129" w:type="dxa"/>
+            <w:tcW w:w="1128" w:type="dxa"/>
+          </w:tcPr>
+          <w:p>
+            <w:pPr>
+              <w:rPr>
+                <w:lang w:val="en-CH"/>
+              </w:rPr>
+            </w:pPr>
+            <w:r>
+              <w:rPr>
+                <w:lang w:val="en-CH"/>
+              </w:rPr>
+              <w:t>0.2</w:t>
+            </w:r>
+          </w:p>
+        </w:tc>
+        <w:tc>
+          <w:tcPr>
+            <w:tcW w:w="2122" w:type="dxa"/>
+          </w:tcPr>
+          <w:p>
+            <w:pPr>
+              <w:rPr>
+                <w:lang w:val="en-CH"/>
+              </w:rPr>
+            </w:pPr>
+            <w:r>
+              <w:rPr>
+                <w:lang w:val="en-CH"/>
+              </w:rPr>
+              <w:t>Finalised Template</w:t>
+            </w:r>
+          </w:p>
+        </w:tc>
+        <w:tc>
+          <w:tcPr>
+            <w:tcW w:w="1700" w:type="dxa"/>
+          </w:tcPr>
+          <w:p>
+            <w:pPr>
+              <w:rPr>
+                <w:i/>
+                <w:iCs/>
+                <w:lang w:val="en-CH"/>
+              </w:rPr>
+            </w:pPr>
+            <w:r>
+              <w:rPr>
+                <w:i/>
+                <w:iCs/>
+                <w:lang w:val="en-CH"/>
+              </w:rPr>
+              <w:t>Test Analyst</w:t>
+            </w:r>
+          </w:p>
+        </w:tc>
+        <w:tc>
+          <w:tcPr>
+            <w:tcW w:w="1426" w:type="dxa"/>
           </w:tcPr>
           <w:p>
             <w:pPr>
@@ -540,61 +558,107 @@
                 <w:lang w:val="en-GB"/>
               </w:rPr>
             </w:pPr>
-          </w:p>
-        </w:tc>
-        <w:tc>
-          <w:tcPr>
-            <w:tcW w:w="2127" w:type="dxa"/>
-          </w:tcPr>
-          <w:p>
-            <w:pPr>
-              <w:rPr>
-                <w:lang w:val="en-GB"/>
-              </w:rPr>
-            </w:pPr>
-          </w:p>
-        </w:tc>
-        <w:tc>
-          <w:tcPr>
-            <w:tcW w:w="1701" w:type="dxa"/>
-          </w:tcPr>
-          <w:p>
-            <w:pPr>
-              <w:rPr>
-                <w:lang w:val="en-GB"/>
-              </w:rPr>
-            </w:pPr>
-          </w:p>
-        </w:tc>
-        <w:tc>
-          <w:tcPr>
-            <w:tcW w:w="1417" w:type="dxa"/>
-          </w:tcPr>
-          <w:p>
-            <w:pPr>
-              <w:rPr>
-                <w:lang w:val="en-GB"/>
-              </w:rPr>
-            </w:pPr>
-          </w:p>
-        </w:tc>
-        <w:tc>
-          <w:tcPr>
-            <w:tcW w:w="2682" w:type="dxa"/>
-          </w:tcPr>
-          <w:p>
-            <w:pPr>
-              <w:rPr>
-                <w:lang w:val="en-GB"/>
-              </w:rPr>
-            </w:pPr>
+            <w:r>
+              <w:rPr>
+                <w:lang w:val="en-CH"/>
+              </w:rPr>
+              <w:t>02-May-2020</w:t>
+            </w:r>
+          </w:p>
+        </w:tc>
+        <w:tc>
+          <w:tcPr>
+            <w:tcW w:w="2680" w:type="dxa"/>
+          </w:tcPr>
+          <w:p>
+            <w:pPr>
+              <w:rPr>
+                <w:i/>
+                <w:iCs/>
+                <w:lang w:val="en-CH"/>
+              </w:rPr>
+            </w:pPr>
+            <w:r>
+              <w:rPr>
+                <w:i/>
+                <w:iCs/>
+                <w:lang w:val="en-CH"/>
+              </w:rPr>
+              <w:t>Test Analyst digital signature (see combined process)</w:t>
+            </w:r>
           </w:p>
         </w:tc>
       </w:tr>
       <w:tr>
         <w:tc>
           <w:tcPr>
-            <w:tcW w:w="1129" w:type="dxa"/>
+            <w:tcW w:w="1128" w:type="dxa"/>
+          </w:tcPr>
+          <w:p>
+            <w:pPr>
+              <w:rPr>
+                <w:lang w:val="en-CH"/>
+              </w:rPr>
+            </w:pPr>
+            <w:r>
+              <w:rPr>
+                <w:lang w:val="en-CH"/>
+              </w:rPr>
+              <w:t>0.3</w:t>
+            </w:r>
+          </w:p>
+        </w:tc>
+        <w:tc>
+          <w:tcPr>
+            <w:tcW w:w="2122" w:type="dxa"/>
+          </w:tcPr>
+          <w:p>
+            <w:pPr>
+              <w:rPr>
+                <w:lang w:val="en-CH"/>
+              </w:rPr>
+            </w:pPr>
+            <w:r>
+              <w:rPr>
+                <w:lang w:val="en-CH"/>
+              </w:rPr>
+              <w:t>Reviewed Template</w:t>
+            </w:r>
+          </w:p>
+        </w:tc>
+        <w:tc>
+          <w:tcPr>
+            <w:tcW w:w="1700" w:type="dxa"/>
+          </w:tcPr>
+          <w:p>
+            <w:pPr>
+              <w:rPr>
+                <w:lang w:val="en-CH"/>
+              </w:rPr>
+            </w:pPr>
+            <w:r>
+              <w:rPr>
+                <w:i/>
+                <w:iCs/>
+                <w:lang w:val="en-CH"/>
+              </w:rPr>
+              <w:t>Test</w:t>
+            </w:r>
+            <w:proofErr w:type="spellStart"/>
+            <w:r>
+              <w:rPr>
+                <w:i/>
+                <w:iCs/>
+                <w:lang w:val="en-CH"/>
+              </w:rPr>
+              <w:t>er</w:t>
+            </w:r>
+            <w:proofErr w:type="spellEnd"/>
+          </w:p>
+        </w:tc>
+        <w:tc>
+          <w:tcPr>
+            <w:tcW w:w="1426" w:type="dxa"/>
           </w:tcPr>
           <w:p>
             <w:pPr>
@@ -602,11 +666,103 @@
                 <w:lang w:val="en-GB"/>
               </w:rPr>
             </w:pPr>
-          </w:p>
-        </w:tc>
-        <w:tc>
-          <w:tcPr>
-            <w:tcW w:w="2127" w:type="dxa"/>
+            <w:r>
+              <w:rPr>
+                <w:lang w:val="en-CH"/>
+              </w:rPr>
+              <w:t>02-May-2020</w:t>
+            </w:r>
+          </w:p>
+        </w:tc>
+        <w:tc>
+          <w:tcPr>
+            <w:tcW w:w="2680" w:type="dxa"/>
+          </w:tcPr>
+          <w:p>
+            <w:pPr>
+              <w:rPr>
+                <w:i/>
+                <w:iCs/>
+                <w:lang w:val="en-CH"/>
+              </w:rPr>
+            </w:pPr>
+            <w:r>
+              <w:rPr>
+                <w:i/>
+                <w:iCs/>
+                <w:lang w:val="en-CH"/>
+              </w:rPr>
+              <w:t>Test</w:t>
+            </w:r>
+            <w:proofErr w:type="spellStart"/>
+            <w:r>
+              <w:rPr>
+                <w:i/>
+                <w:iCs/>
+                <w:lang w:val="en-CH"/>
+              </w:rPr>
+              <w:t>er</w:t>
+            </w:r>
+            <w:proofErr w:type="spellEnd"/>
+            <w:r>
+              <w:rPr>
+                <w:i/>
+                <w:iCs/>
+                <w:lang w:val="en-CH"/>
+              </w:rPr>
+              <w:t xml:space="preserve"> </w:t>
+            </w:r>
+            <w:r>
+              <w:rPr>
+                <w:i/>
+                <w:iCs/>
+                <w:lang w:val="en-CH"/>
+              </w:rPr>
+              <w:t>digital signature (see combined process)</w:t>
+            </w:r>
+          </w:p>
+        </w:tc>
+      </w:tr>
+      <w:tr>
+        <w:tc>
+          <w:tcPr>
+            <w:tcW w:w="1128" w:type="dxa"/>
+          </w:tcPr>
+          <w:p>
+            <w:pPr>
+              <w:rPr>
+                <w:lang w:val="en-CH"/>
+              </w:rPr>
+            </w:pPr>
+            <w:r>
+              <w:rPr>
+                <w:lang w:val="en-CH"/>
+              </w:rPr>
+              <w:t>1.0</w:t>
+            </w:r>
+          </w:p>
+        </w:tc>
+        <w:tc>
+          <w:tcPr>
+            <w:tcW w:w="2122" w:type="dxa"/>
+          </w:tcPr>
+          <w:p>
+            <w:pPr>
+              <w:rPr>
+                <w:lang w:val="en-CH"/>
+              </w:rPr>
+            </w:pPr>
+            <w:r>
+              <w:rPr>
+                <w:lang w:val="en-CH"/>
+              </w:rPr>
+              <w:t>Approved Template</w:t>
+            </w:r>
+          </w:p>
+        </w:tc>
+        <w:tc>
+          <w:tcPr>
+            <w:tcW w:w="1700" w:type="dxa"/>
           </w:tcPr>
           <w:p>
             <w:pPr>
@@ -614,11 +770,19 @@
                 <w:lang w:val="en-GB"/>
               </w:rPr>
             </w:pPr>
-          </w:p>
-        </w:tc>
-        <w:tc>
-          <w:tcPr>
-            <w:tcW w:w="1701" w:type="dxa"/>
+            <w:r>
+              <w:rPr>
+                <w:i/>
+                <w:iCs/>
+                <w:lang w:val="en-CH"/>
+              </w:rPr>
+              <w:t>QA</w:t>
+            </w:r>
+          </w:p>
+        </w:tc>
+        <w:tc>
+          <w:tcPr>
+            <w:tcW w:w="1426" w:type="dxa"/>
           </w:tcPr>
           <w:p>
             <w:pPr>
@@ -626,11 +790,99 @@
                 <w:lang w:val="en-GB"/>
               </w:rPr>
             </w:pPr>
-          </w:p>
-        </w:tc>
-        <w:tc>
-          <w:tcPr>
-            <w:tcW w:w="1417" w:type="dxa"/>
+            <w:r>
+              <w:rPr>
+                <w:lang w:val="en-CH"/>
+              </w:rPr>
+              <w:t>02-May-2020</w:t>
+            </w:r>
+          </w:p>
+        </w:tc>
+        <w:tc>
+          <w:tcPr>
+            <w:tcW w:w="2680" w:type="dxa"/>
+          </w:tcPr>
+          <w:p>
+            <w:pPr>
+              <w:rPr>
+                <w:i/>
+                <w:iCs/>
+                <w:lang w:val="en-CH"/>
+              </w:rPr>
+            </w:pPr>
+            <w:r>
+              <w:rPr>
+                <w:i/>
+                <w:iCs/>
+                <w:lang w:val="en-CH"/>
+              </w:rPr>
+              <w:t>QA digital signature (see combined process)</w:t>
+            </w:r>
+          </w:p>
+        </w:tc>
+      </w:tr>
+      <w:tr>
+        <w:tc>
+          <w:tcPr>
+            <w:tcW w:w="1128" w:type="dxa"/>
+          </w:tcPr>
+          <w:p>
+            <w:pPr>
+              <w:rPr>
+                <w:lang w:val="en-CH"/>
+              </w:rPr>
+            </w:pPr>
+            <w:r>
+              <w:rPr>
+                <w:lang w:val="en-CH"/>
+              </w:rPr>
+              <w:t>1.1</w:t>
+            </w:r>
+          </w:p>
+        </w:tc>
+        <w:tc>
+          <w:tcPr>
+            <w:tcW w:w="2122" w:type="dxa"/>
+          </w:tcPr>
+          <w:p>
+            <w:pPr>
+              <w:rPr>
+                <w:lang w:val="en-CH"/>
+              </w:rPr>
+            </w:pPr>
+            <w:r>
+              <w:rPr>
+                <w:lang w:val="en-CH"/>
+              </w:rPr>
+              <w:t>Test Review</w:t>
+            </w:r>
+          </w:p>
+        </w:tc>
+        <w:tc>
+          <w:tcPr>
+            <w:tcW w:w="1700" w:type="dxa"/>
+          </w:tcPr>
+          <w:p>
+            <w:pPr>
+              <w:rPr>
+                <w:i/>
+                <w:iCs/>
+                <w:lang w:val="en-CH"/>
+              </w:rPr>
+            </w:pPr>
+            <w:r>
+              <w:rPr>
+                <w:i/>
+                <w:iCs/>
+                <w:lang w:val="en-CH"/>
+              </w:rPr>
+              <w:t>Test Reviewer</w:t>
+            </w:r>
+          </w:p>
+        </w:tc>
+        <w:tc>
+          <w:tcPr>
+            <w:tcW w:w="1426" w:type="dxa"/>
           </w:tcPr>
           <w:p>
             <w:pPr>
@@ -642,14 +894,320 @@
         </w:tc>
         <w:tc>
           <w:tcPr>
-            <w:tcW w:w="2682" w:type="dxa"/>
-          </w:tcPr>
-          <w:p>
-            <w:pPr>
-              <w:rPr>
+            <w:tcW w:w="2680" w:type="dxa"/>
+          </w:tcPr>
+          <w:p>
+            <w:pPr>
+              <w:rPr>
+                <w:lang w:val="en-CH"/>
+              </w:rPr>
+            </w:pPr>
+          </w:p>
+        </w:tc>
+      </w:tr>
+      <w:tr>
+        <w:tc>
+          <w:tcPr>
+            <w:tcW w:w="1128" w:type="dxa"/>
+          </w:tcPr>
+          <w:p>
+            <w:pPr>
+              <w:rPr>
+                <w:lang w:val="en-CH"/>
+              </w:rPr>
+            </w:pPr>
+            <w:r>
+              <w:rPr>
+                <w:lang w:val="en-CH"/>
+              </w:rPr>
+              <w:t>1.2</w:t>
+            </w:r>
+          </w:p>
+        </w:tc>
+        <w:tc>
+          <w:tcPr>
+            <w:tcW w:w="2122" w:type="dxa"/>
+          </w:tcPr>
+          <w:p>
+            <w:pPr>
+              <w:rPr>
+                <w:lang w:val="en-CH"/>
+              </w:rPr>
+            </w:pPr>
+            <w:r>
+              <w:rPr>
+                <w:lang w:val="en-CH"/>
+              </w:rPr>
+              <w:t>Test Report</w:t>
+            </w:r>
+          </w:p>
+        </w:tc>
+        <w:tc>
+          <w:tcPr>
+            <w:tcW w:w="1700" w:type="dxa"/>
+          </w:tcPr>
+          <w:p>
+            <w:pPr>
+              <w:rPr>
+                <w:i/>
+                <w:iCs/>
                 <w:lang w:val="en-GB"/>
               </w:rPr>
             </w:pPr>
+            <w:r>
+              <w:rPr>
+                <w:i/>
+                <w:iCs/>
+                <w:lang w:val="en-CH"/>
+              </w:rPr>
+              <w:t>Test Reviewer</w:t>
+            </w:r>
+          </w:p>
+        </w:tc>
+        <w:tc>
+          <w:tcPr>
+            <w:tcW w:w="1426" w:type="dxa"/>
+          </w:tcPr>
+          <w:p>
+            <w:pPr>
+              <w:rPr>
+                <w:lang w:val="en-GB"/>
+              </w:rPr>
+            </w:pPr>
+          </w:p>
+        </w:tc>
+        <w:tc>
+          <w:tcPr>
+            <w:tcW w:w="2680" w:type="dxa"/>
+          </w:tcPr>
+          <w:p>
+            <w:pPr>
+              <w:rPr>
+                <w:lang w:val="en-GB"/>
+              </w:rPr>
+            </w:pPr>
+          </w:p>
+        </w:tc>
+      </w:tr>
+      <w:tr>
+        <w:tc>
+          <w:tcPr>
+            <w:tcW w:w="1128" w:type="dxa"/>
+          </w:tcPr>
+          <w:p>
+            <w:pPr>
+              <w:rPr>
+                <w:lang w:val="en-CH"/>
+              </w:rPr>
+            </w:pPr>
+            <w:r>
+              <w:rPr>
+                <w:lang w:val="en-CH"/>
+              </w:rPr>
+              <w:t>1.3</w:t>
+            </w:r>
+          </w:p>
+        </w:tc>
+        <w:tc>
+          <w:tcPr>
+            <w:tcW w:w="2122" w:type="dxa"/>
+          </w:tcPr>
+          <w:p>
+            <w:pPr>
+              <w:rPr>
+                <w:lang w:val="en-CH"/>
+              </w:rPr>
+            </w:pPr>
+            <w:r>
+              <w:rPr>
+                <w:lang w:val="en-CH"/>
+              </w:rPr>
+              <w:t xml:space="preserve">Test </w:t>
+            </w:r>
+            <w:r>
+              <w:rPr>
+                <w:lang w:val="en-CH"/>
+              </w:rPr>
+              <w:t>Report Document</w:t>
+            </w:r>
+            <w:r>
+              <w:rPr>
+                <w:lang w:val="en-CH"/>
+              </w:rPr>
+              <w:t xml:space="preserve"> </w:t>
+            </w:r>
+            <w:r>
+              <w:rPr>
+                <w:lang w:val="en-CH"/>
+              </w:rPr>
+              <w:t>finalised</w:t>
+            </w:r>
+          </w:p>
+        </w:tc>
+        <w:tc>
+          <w:tcPr>
+            <w:tcW w:w="1700" w:type="dxa"/>
+          </w:tcPr>
+          <w:p>
+            <w:pPr>
+              <w:rPr>
+                <w:i/>
+                <w:iCs/>
+                <w:lang w:val="en-GB"/>
+              </w:rPr>
+            </w:pPr>
+            <w:r>
+              <w:rPr>
+                <w:i/>
+                <w:iCs/>
+                <w:lang w:val="en-CH"/>
+              </w:rPr>
+              <w:t>Test Reviewer</w:t>
+            </w:r>
+          </w:p>
+        </w:tc>
+        <w:tc>
+          <w:tcPr>
+            <w:tcW w:w="1426" w:type="dxa"/>
+          </w:tcPr>
+          <w:p>
+            <w:pPr>
+              <w:rPr>
+                <w:lang w:val="en-GB"/>
+              </w:rPr>
+            </w:pPr>
+          </w:p>
+        </w:tc>
+        <w:tc>
+          <w:tcPr>
+            <w:tcW w:w="2680" w:type="dxa"/>
+          </w:tcPr>
+          <w:p>
+            <w:pPr>
+              <w:rPr>
+                <w:lang w:val="en-GB"/>
+              </w:rPr>
+            </w:pPr>
+            <w:r>
+              <w:rPr>
+                <w:i/>
+                <w:iCs/>
+                <w:lang w:val="en-CH"/>
+              </w:rPr>
+              <w:t>Test</w:t>
+            </w:r>
+            <w:r>
+              <w:rPr>
+                <w:i/>
+                <w:iCs/>
+                <w:lang w:val="en-CH"/>
+              </w:rPr>
+              <w:t>Reviewer</w:t>
+            </w:r>
+            <w:r>
+              <w:rPr>
+                <w:i/>
+                <w:iCs/>
+                <w:lang w:val="en-CH"/>
+              </w:rPr>
+              <w:t xml:space="preserve"> </w:t>
+            </w:r>
+            <w:r>
+              <w:rPr>
+                <w:i/>
+                <w:iCs/>
+                <w:lang w:val="en-CH"/>
+              </w:rPr>
+              <w:t>digital signature (see combined process)</w:t>
+            </w:r>
+          </w:p>
+        </w:tc>
+      </w:tr>
+      <w:tr>
+        <w:tc>
+          <w:tcPr>
+            <w:tcW w:w="1128" w:type="dxa"/>
+          </w:tcPr>
+          <w:p>
+            <w:pPr>
+              <w:rPr>
+                <w:lang w:val="en-CH"/>
+              </w:rPr>
+            </w:pPr>
+            <w:r>
+              <w:rPr>
+                <w:lang w:val="en-CH"/>
+              </w:rPr>
+              <w:t>2.0</w:t>
+            </w:r>
+          </w:p>
+        </w:tc>
+        <w:tc>
+          <w:tcPr>
+            <w:tcW w:w="2122" w:type="dxa"/>
+          </w:tcPr>
+          <w:p>
+            <w:pPr>
+              <w:rPr>
+                <w:lang w:val="en-CH"/>
+              </w:rPr>
+            </w:pPr>
+            <w:r>
+              <w:rPr>
+                <w:lang w:val="en-CH"/>
+              </w:rPr>
+              <w:t>Reviewed and Approved</w:t>
+            </w:r>
+          </w:p>
+        </w:tc>
+        <w:tc>
+          <w:tcPr>
+            <w:tcW w:w="1700" w:type="dxa"/>
+          </w:tcPr>
+          <w:p>
+            <w:pPr>
+              <w:rPr>
+                <w:lang w:val="en-CH"/>
+              </w:rPr>
+            </w:pPr>
+            <w:r>
+              <w:rPr>
+                <w:lang w:val="en-CH"/>
+              </w:rPr>
+              <w:t>QA</w:t>
+            </w:r>
+          </w:p>
+        </w:tc>
+        <w:tc>
+          <w:tcPr>
+            <w:tcW w:w="1426" w:type="dxa"/>
+          </w:tcPr>
+          <w:p>
+            <w:pPr>
+              <w:rPr>
+                <w:lang w:val="en-GB"/>
+              </w:rPr>
+            </w:pPr>
+          </w:p>
+        </w:tc>
+        <w:tc>
+          <w:tcPr>
+            <w:tcW w:w="2680" w:type="dxa"/>
+          </w:tcPr>
+          <w:p>
+            <w:pPr>
+              <w:rPr>
+                <w:lang w:val="en-GB"/>
+              </w:rPr>
+            </w:pPr>
+            <w:r>
+              <w:rPr>
+                <w:i/>
+                <w:iCs/>
+                <w:lang w:val="en-CH"/>
+              </w:rPr>
+              <w:t>QA digital signature (see combined process)</w:t>
+            </w:r>
           </w:p>
         </w:tc>
       </w:tr>
@@ -682,210 +1240,33 @@
           <w:bCs/>
           <w:lang w:val="en-CH"/>
         </w:rPr>
-        <w:t>Classification</w:t>
-      </w:r>
-    </w:p>
-    <w:p>
-      <w:pPr>
-        <w:rPr>
-          <w:lang w:val="en-CH"/>
-        </w:rPr>
-      </w:pPr>
-    </w:p>
-    <w:p>
-      <w:pPr>
-        <w:rPr>
-          <w:lang w:val="en-CH"/>
-        </w:rPr>
-      </w:pPr>
-      <w:r>
-        <w:rPr>
-          <w:lang w:val="en-CH"/>
-        </w:rPr>
-        <w:t xml:space="preserve">This document is </w:t>
-      </w:r>
-      <w:proofErr w:type="gramStart"/>
-      <w:r>
-        <w:rPr>
-          <w:lang w:val="en-CH"/>
-        </w:rPr>
-        <w:t>die</w:t>
-      </w:r>
-      <w:proofErr w:type="gramEnd"/>
-      <w:r>
-        <w:rPr>
-          <w:lang w:val="en-CH"/>
-        </w:rPr>
-        <w:t xml:space="preserve"> </w:t>
-      </w:r>
-      <w:proofErr w:type="spellStart"/>
-      <w:r>
-        <w:rPr>
-          <w:lang w:val="en-CH"/>
-        </w:rPr>
-        <w:t>verbindlich</w:t>
-      </w:r>
-      <w:proofErr w:type="spellEnd"/>
-      <w:r>
-        <w:rPr>
-          <w:lang w:val="en-CH"/>
-        </w:rPr>
-        <w:t xml:space="preserve"> </w:t>
-      </w:r>
-      <w:proofErr w:type="spellStart"/>
-      <w:r>
-        <w:rPr>
-          <w:lang w:val="en-CH"/>
-        </w:rPr>
-        <w:t>einzuhaltede</w:t>
-      </w:r>
-      <w:proofErr w:type="spellEnd"/>
-      <w:r>
-        <w:rPr>
-          <w:lang w:val="en-CH"/>
-        </w:rPr>
-        <w:t xml:space="preserve"> </w:t>
-      </w:r>
-      <w:proofErr w:type="spellStart"/>
-      <w:r>
-        <w:rPr>
-          <w:lang w:val="en-CH"/>
-        </w:rPr>
-        <w:t>Vorgehensweise</w:t>
-      </w:r>
-      <w:proofErr w:type="spellEnd"/>
-      <w:r>
-        <w:rPr>
-          <w:lang w:val="en-CH"/>
-        </w:rPr>
-        <w:t xml:space="preserve"> in </w:t>
-      </w:r>
-      <w:proofErr w:type="spellStart"/>
-      <w:r>
-        <w:rPr>
-          <w:lang w:val="en-CH"/>
-        </w:rPr>
-        <w:t>Bezug</w:t>
-      </w:r>
-      <w:proofErr w:type="spellEnd"/>
-      <w:r>
-        <w:rPr>
-          <w:lang w:val="en-CH"/>
-        </w:rPr>
-        <w:t xml:space="preserve"> auf die </w:t>
-      </w:r>
-      <w:proofErr w:type="spellStart"/>
-      <w:r>
-        <w:rPr>
-          <w:lang w:val="en-CH"/>
-        </w:rPr>
-        <w:t>Durchführung</w:t>
-      </w:r>
-      <w:proofErr w:type="spellEnd"/>
-      <w:r>
-        <w:rPr>
-          <w:lang w:val="en-CH"/>
-        </w:rPr>
-        <w:t xml:space="preserve"> der </w:t>
-      </w:r>
-      <w:proofErr w:type="spellStart"/>
-      <w:r>
-        <w:rPr>
-          <w:lang w:val="en-CH"/>
-        </w:rPr>
-        <w:t>OQs</w:t>
-      </w:r>
-      <w:proofErr w:type="spellEnd"/>
-      <w:r>
-        <w:rPr>
-          <w:lang w:val="en-CH"/>
-        </w:rPr>
-        <w:t xml:space="preserve"> </w:t>
-      </w:r>
-      <w:proofErr w:type="spellStart"/>
-      <w:r>
-        <w:rPr>
-          <w:lang w:val="en-CH"/>
-        </w:rPr>
-        <w:t>für</w:t>
-      </w:r>
-      <w:proofErr w:type="spellEnd"/>
-      <w:r>
-        <w:rPr>
-          <w:lang w:val="en-CH"/>
-        </w:rPr>
-        <w:t xml:space="preserve"> die JBA Software. Sie </w:t>
-      </w:r>
-      <w:proofErr w:type="spellStart"/>
-      <w:r>
-        <w:rPr>
-          <w:lang w:val="en-CH"/>
-        </w:rPr>
-        <w:t>basiert</w:t>
-      </w:r>
-      <w:proofErr w:type="spellEnd"/>
-      <w:r>
-        <w:rPr>
-          <w:lang w:val="en-CH"/>
-        </w:rPr>
-        <w:t xml:space="preserve"> auf den </w:t>
-      </w:r>
-      <w:proofErr w:type="spellStart"/>
-      <w:r>
-        <w:rPr>
-          <w:lang w:val="en-CH"/>
-        </w:rPr>
-        <w:t>Testplan</w:t>
-      </w:r>
-      <w:proofErr w:type="spellEnd"/>
-      <w:r>
-        <w:rPr>
-          <w:lang w:val="en-CH"/>
-        </w:rPr>
-        <w:t xml:space="preserve"> &lt;</w:t>
-      </w:r>
-      <w:proofErr w:type="gramStart"/>
-      <w:r>
-        <w:rPr>
-          <w:lang w:val="en-CH"/>
-        </w:rPr>
-        <w:t>.....</w:t>
-      </w:r>
-      <w:proofErr w:type="gramEnd"/>
-      <w:r>
-        <w:rPr>
-          <w:lang w:val="en-CH"/>
-        </w:rPr>
-        <w:t>&gt;</w:t>
-      </w:r>
-    </w:p>
-    <w:p>
-      <w:pPr>
-        <w:rPr>
-          <w:lang w:val="en-CH"/>
-        </w:rPr>
-      </w:pPr>
-    </w:p>
-    <w:p>
-      <w:pPr>
-        <w:rPr>
-          <w:lang w:val="en-CH"/>
-        </w:rPr>
-      </w:pPr>
-    </w:p>
-    <w:p>
-      <w:pPr>
-        <w:rPr>
-          <w:lang w:val="en-CH"/>
-        </w:rPr>
-      </w:pPr>
-    </w:p>
-    <w:p>
-      <w:pPr>
-        <w:rPr>
-          <w:lang w:val="en-CH"/>
-        </w:rPr>
-      </w:pPr>
+        <w:t>Introduction</w:t>
+      </w:r>
+    </w:p>
+    <w:p>
+      <w:pPr>
+        <w:rPr>
+          <w:lang w:val="en-CH"/>
+        </w:rPr>
+      </w:pPr>
+      <w:r>
+        <w:rPr>
+          <w:lang w:val="en-CH"/>
+        </w:rPr>
+        <w:t xml:space="preserve">This document is based on the test plan and the test specification and it is specifically dedicated to the OQ for JBA_v.1.0.0. It was set-up as a template by the test analyst, reviewed and approved respectively b the </w:t>
+      </w:r>
+      <w:r>
+        <w:rPr>
+          <w:lang w:val="en-CH"/>
+        </w:rPr>
+        <w:t>Tester</w:t>
+      </w:r>
+      <w:r>
+        <w:rPr>
+          <w:lang w:val="en-CH"/>
+        </w:rPr>
+        <w:t xml:space="preserve"> and the QA.</w:t>
+      </w:r>
     </w:p>
     <w:p>
       <w:pPr>
@@ -908,36 +1289,27 @@
           <w:bCs/>
           <w:lang w:val="en-CH"/>
         </w:rPr>
-        <w:t>Version of Software and corresponding OQ tests</w:t>
-      </w:r>
-    </w:p>
-    <w:p>
-      <w:pPr>
-        <w:rPr>
-          <w:lang w:val="en-CH"/>
-        </w:rPr>
-      </w:pPr>
-    </w:p>
-    <w:p>
-      <w:pPr>
-        <w:rPr>
-          <w:lang w:val="en-CH"/>
-        </w:rPr>
-      </w:pPr>
-    </w:p>
-    <w:p>
-      <w:pPr>
-        <w:rPr>
-          <w:lang w:val="en-CH"/>
-        </w:rPr>
-      </w:pPr>
-    </w:p>
-    <w:p>
-      <w:pPr>
-        <w:rPr>
-          <w:lang w:val="en-CH"/>
-        </w:rPr>
-      </w:pPr>
+        <w:t>Purpose</w:t>
+      </w:r>
+    </w:p>
+    <w:p>
+      <w:pPr>
+        <w:rPr>
+          <w:lang w:val="en-CH"/>
+        </w:rPr>
+      </w:pPr>
+      <w:r>
+        <w:rPr>
+          <w:lang w:val="en-CH"/>
+        </w:rPr>
+        <w:t>This document serves</w:t>
+      </w:r>
+      <w:r>
+        <w:rPr>
+          <w:lang w:val="en-CH"/>
+        </w:rPr>
+        <w:t xml:space="preserve"> to document the performed test review on the rest results and to evaluate the findings of the rest results and the test review. The outcome of this process is a decision on the success or failure of the OQ and the measures to be taken, if needed.</w:t>
+      </w:r>
     </w:p>
     <w:p>
       <w:pPr>
@@ -960,117 +1332,79 @@
           <w:bCs/>
           <w:lang w:val="en-CH"/>
         </w:rPr>
-        <w:t>Purpose</w:t>
-      </w:r>
-    </w:p>
-    <w:p>
-      <w:pPr>
-        <w:rPr>
-          <w:lang w:val="en-CH"/>
-        </w:rPr>
-      </w:pPr>
-    </w:p>
-    <w:p>
-      <w:pPr>
-        <w:rPr>
-          <w:lang w:val="en-CH"/>
-        </w:rPr>
-      </w:pPr>
-    </w:p>
-    <w:p>
-      <w:pPr>
-        <w:rPr>
-          <w:lang w:val="en-CH"/>
-        </w:rPr>
-      </w:pPr>
-    </w:p>
-    <w:p>
-      <w:pPr>
-        <w:rPr>
-          <w:lang w:val="en-CH"/>
-        </w:rPr>
-      </w:pPr>
-    </w:p>
-    <w:p>
-      <w:pPr>
-        <w:rPr>
-          <w:b/>
-          <w:bCs/>
-          <w:lang w:val="en-CH"/>
-        </w:rPr>
-      </w:pPr>
-      <w:r>
-        <w:rPr>
-          <w:b/>
-          <w:bCs/>
-          <w:lang w:val="en-CH"/>
-        </w:rPr>
-        <w:t>Resources</w:t>
-      </w:r>
-    </w:p>
-    <w:p>
-      <w:pPr>
-        <w:rPr>
-          <w:lang w:val="en-CH"/>
-        </w:rPr>
-      </w:pPr>
-    </w:p>
-    <w:p>
-      <w:pPr>
-        <w:rPr>
-          <w:lang w:val="en-CH"/>
-        </w:rPr>
-      </w:pPr>
-    </w:p>
-    <w:p>
-      <w:pPr>
-        <w:rPr>
-          <w:lang w:val="en-CH"/>
-        </w:rPr>
-      </w:pPr>
-    </w:p>
-    <w:p>
-      <w:pPr>
-        <w:rPr>
-          <w:b/>
-          <w:bCs/>
-          <w:lang w:val="en-CH"/>
-        </w:rPr>
-      </w:pPr>
-      <w:r>
-        <w:rPr>
-          <w:b/>
-          <w:bCs/>
-          <w:lang w:val="en-CH"/>
-        </w:rPr>
-        <w:t>Personnel</w:t>
-      </w:r>
-    </w:p>
-    <w:p>
-      <w:pPr>
-        <w:rPr>
-          <w:lang w:val="en-CH"/>
-        </w:rPr>
-      </w:pPr>
-      <w:r>
-        <w:rPr>
-          <w:lang w:val="en-CH"/>
-        </w:rPr>
-        <w:t xml:space="preserve">Following roles and persons have an active role in performing valid </w:t>
-      </w:r>
-      <w:proofErr w:type="spellStart"/>
-      <w:r>
-        <w:rPr>
-          <w:lang w:val="en-CH"/>
-        </w:rPr>
-        <w:t>OQs</w:t>
-      </w:r>
-      <w:proofErr w:type="spellEnd"/>
-      <w:r>
-        <w:rPr>
-          <w:lang w:val="en-CH"/>
-        </w:rPr>
-        <w:t>:</w:t>
+        <w:t>Test Review</w:t>
+      </w:r>
+    </w:p>
+    <w:p>
+      <w:pPr>
+        <w:rPr>
+          <w:lang w:val="en-CH"/>
+        </w:rPr>
+      </w:pPr>
+      <w:r>
+        <w:rPr>
+          <w:lang w:val="en-CH"/>
+        </w:rPr>
+        <w:t>This test review checks the test coverage and the rest results based</w:t>
+      </w:r>
+      <w:r>
+        <w:rPr>
+          <w:lang w:val="en-CH"/>
+        </w:rPr>
+        <w:t xml:space="preserve"> on the feature files as defined in the Test Specification (Doc_JBA_v.1.0.0_TS_OQ)</w:t>
+      </w:r>
+      <w:r>
+        <w:rPr>
+          <w:lang w:val="en-CH"/>
+        </w:rPr>
+        <w:t>.</w:t>
+      </w:r>
+    </w:p>
+    <w:p>
+      <w:pPr>
+        <w:rPr>
+          <w:lang w:val="en-CH"/>
+        </w:rPr>
+      </w:pPr>
+      <w:r>
+        <w:rPr>
+          <w:lang w:val="en-CH"/>
+        </w:rPr>
+        <w:t xml:space="preserve">Test Results under review: </w:t>
+      </w:r>
+      <w:r>
+        <w:rPr>
+          <w:highlight w:val="yellow"/>
+          <w:lang w:val="en-CH"/>
+        </w:rPr>
+        <w:t>..... (Test ID)</w:t>
+      </w:r>
+    </w:p>
+    <w:p>
+      <w:pPr>
+        <w:rPr>
+          <w:lang w:val="en-CH"/>
+        </w:rPr>
+      </w:pPr>
+    </w:p>
+    <w:p>
+      <w:pPr>
+        <w:ind w:left="360"/>
+        <w:rPr>
+          <w:i/>
+          <w:iCs/>
+          <w:u w:val="single"/>
+          <w:lang w:val="en-CH"/>
+        </w:rPr>
+      </w:pPr>
+      <w:r>
+        <w:rPr>
+          <w:i/>
+          <w:iCs/>
+          <w:u w:val="single"/>
+          <w:lang w:val="en-CH"/>
+        </w:rPr>
+        <w:t>Test Coverage:</w:t>
       </w:r>
     </w:p>
     <w:p>
@@ -1078,49 +1412,37 @@
         <w:pStyle w:val="ListParagraph"/>
         <w:numPr>
           <w:ilvl w:val="0"/>
-          <w:numId w:val="5"/>
+          <w:numId w:val="6"/>
         </w:numPr>
-        <w:rPr>
-          <w:lang w:val="en-CH"/>
-        </w:rPr>
-      </w:pPr>
-      <w:r>
-        <w:rPr>
-          <w:lang w:val="en-CH"/>
-        </w:rPr>
-        <w:t xml:space="preserve">Process owner: Hank </w:t>
-      </w:r>
-      <w:proofErr w:type="spellStart"/>
-      <w:r>
-        <w:rPr>
-          <w:lang w:val="en-CH"/>
-        </w:rPr>
-        <w:t>Mc</w:t>
-      </w:r>
-      <w:r>
-        <w:rPr>
-          <w:lang w:val="en-CH"/>
-        </w:rPr>
-        <w:t>Koy</w:t>
-      </w:r>
-      <w:proofErr w:type="spellEnd"/>
+        <w:ind w:left="1080"/>
+        <w:rPr>
+          <w:lang w:val="en-CH"/>
+        </w:rPr>
+      </w:pPr>
+      <w:r>
+        <w:rPr>
+          <w:lang w:val="en-CH"/>
+        </w:rPr>
+        <w:t>All feature files were included</w:t>
+      </w:r>
     </w:p>
     <w:p>
       <w:pPr>
         <w:pStyle w:val="ListParagraph"/>
         <w:numPr>
           <w:ilvl w:val="0"/>
-          <w:numId w:val="5"/>
+          <w:numId w:val="6"/>
         </w:numPr>
-        <w:rPr>
-          <w:lang w:val="en-CH"/>
-        </w:rPr>
-      </w:pPr>
-      <w:r>
-        <w:rPr>
-          <w:lang w:val="en-CH"/>
-        </w:rPr>
-        <w:t>SME: Patricia Walker</w:t>
+        <w:ind w:left="1080"/>
+        <w:rPr>
+          <w:lang w:val="en-CH"/>
+        </w:rPr>
+      </w:pPr>
+      <w:r>
+        <w:rPr>
+          <w:lang w:val="en-CH"/>
+        </w:rPr>
+        <w:t>All scenarios were performed in the tests</w:t>
       </w:r>
     </w:p>
     <w:p>
@@ -1128,24 +1450,53 @@
         <w:pStyle w:val="ListParagraph"/>
         <w:numPr>
           <w:ilvl w:val="0"/>
-          <w:numId w:val="5"/>
+          <w:numId w:val="6"/>
         </w:numPr>
-        <w:rPr>
-          <w:lang w:val="en-CH"/>
-        </w:rPr>
-      </w:pPr>
-      <w:r>
-        <w:rPr>
+        <w:ind w:left="1080"/>
+        <w:rPr>
+          <w:lang w:val="en-CH"/>
+        </w:rPr>
+      </w:pPr>
+      <w:r>
+        <w:rPr>
+          <w:lang w:val="en-CH"/>
+        </w:rPr>
+        <w:t>All steps were performed in the tests</w:t>
+      </w:r>
+    </w:p>
+    <w:p>
+      <w:pPr>
+        <w:rPr>
+          <w:lang w:val="en-CH"/>
+        </w:rPr>
+      </w:pPr>
+    </w:p>
+    <w:p>
+      <w:pPr>
+        <w:rPr>
+          <w:lang w:val="en-CH"/>
+        </w:rPr>
+      </w:pPr>
+    </w:p>
+    <w:p>
+      <w:pPr>
+        <w:ind w:left="360"/>
+        <w:rPr>
+          <w:i/>
+          <w:iCs/>
+          <w:u w:val="single"/>
+          <w:lang w:val="en-CH"/>
+        </w:rPr>
+      </w:pPr>
+      <w:r>
+        <w:rPr>
+          <w:i/>
+          <w:iCs/>
+          <w:u w:val="single"/>
           <w:lang w:val="en-CH"/>
         </w:rPr>
         <w:lastRenderedPageBreak/>
-        <w:t>Tester</w:t>
-      </w:r>
-      <w:r>
-        <w:rPr>
-          <w:lang w:val="en-CH"/>
-        </w:rPr>
-        <w:t>: Hope Pym</w:t>
+        <w:t>Test Results:</w:t>
       </w:r>
     </w:p>
     <w:p>
@@ -1153,17 +1504,62 @@
         <w:pStyle w:val="ListParagraph"/>
         <w:numPr>
           <w:ilvl w:val="0"/>
-          <w:numId w:val="5"/>
+          <w:numId w:val="6"/>
         </w:numPr>
-        <w:rPr>
-          <w:lang w:val="en-CH"/>
-        </w:rPr>
-      </w:pPr>
-      <w:r>
-        <w:rPr>
-          <w:lang w:val="en-CH"/>
-        </w:rPr>
-        <w:t>Test Reviewer</w:t>
+        <w:ind w:left="1080"/>
+        <w:rPr>
+          <w:lang w:val="en-CH"/>
+        </w:rPr>
+      </w:pPr>
+      <w:r>
+        <w:rPr>
+          <w:lang w:val="en-CH"/>
+        </w:rPr>
+        <w:t xml:space="preserve">Review of the test results in </w:t>
+      </w:r>
+      <w:proofErr w:type="spellStart"/>
+      <w:r>
+        <w:rPr>
+          <w:lang w:val="en-CH"/>
+        </w:rPr>
+        <w:t>Scenarioo</w:t>
+      </w:r>
+      <w:proofErr w:type="spellEnd"/>
+      <w:r>
+        <w:rPr>
+          <w:lang w:val="en-CH"/>
+        </w:rPr>
+        <w:t xml:space="preserve"> was possible</w:t>
+      </w:r>
+      <w:r>
+        <w:rPr>
+          <w:lang w:val="en-CH"/>
+        </w:rPr>
+        <w:br/>
+      </w:r>
+      <w:r>
+        <w:rPr>
+          <w:lang w:val="en-CH"/>
+        </w:rPr>
+        <w:t xml:space="preserve">Description if </w:t>
+      </w:r>
+      <w:r>
+        <w:rPr>
+          <w:lang w:val="en-CH"/>
+        </w:rPr>
+        <w:t>review was not possible</w:t>
+      </w:r>
+      <w:r>
+        <w:rPr>
+          <w:lang w:val="en-CH"/>
+        </w:rPr>
+        <w:t>:</w:t>
+      </w:r>
+      <w:r>
+        <w:rPr>
+          <w:lang w:val="en-CH"/>
+        </w:rPr>
+        <w:t xml:space="preserve"> NA</w:t>
       </w:r>
     </w:p>
     <w:p>
@@ -1171,184 +1567,25 @@
         <w:pStyle w:val="ListParagraph"/>
         <w:numPr>
           <w:ilvl w:val="0"/>
-          <w:numId w:val="5"/>
+          <w:numId w:val="6"/>
         </w:numPr>
-        <w:rPr>
-          <w:lang w:val="en-CH"/>
-        </w:rPr>
-      </w:pPr>
-      <w:r>
-        <w:rPr>
-          <w:lang w:val="en-CH"/>
-        </w:rPr>
-        <w:t>Quality Unit</w:t>
-      </w:r>
-    </w:p>
-    <w:p>
-      <w:pPr>
-        <w:rPr>
-          <w:lang w:val="en-CH"/>
-        </w:rPr>
-      </w:pPr>
-    </w:p>
-    <w:p>
-      <w:pPr>
-        <w:rPr>
-          <w:lang w:val="en-CH"/>
-        </w:rPr>
-      </w:pPr>
-    </w:p>
-    <w:p>
-      <w:pPr>
-        <w:rPr>
-          <w:b/>
-          <w:bCs/>
-          <w:lang w:val="en-CH"/>
-        </w:rPr>
-      </w:pPr>
-      <w:r>
-        <w:rPr>
-          <w:b/>
-          <w:bCs/>
-          <w:lang w:val="en-CH"/>
-        </w:rPr>
-        <w:t>Methods</w:t>
-      </w:r>
-    </w:p>
-    <w:p>
-      <w:pPr>
-        <w:rPr>
-          <w:lang w:val="en-CH"/>
-        </w:rPr>
-      </w:pPr>
-    </w:p>
-    <w:p>
-      <w:pPr>
-        <w:rPr>
-          <w:lang w:val="en-CH"/>
-        </w:rPr>
-      </w:pPr>
-    </w:p>
-    <w:p>
-      <w:pPr>
-        <w:rPr>
-          <w:lang w:val="en-CH"/>
-        </w:rPr>
-      </w:pPr>
-    </w:p>
-    <w:p>
-      <w:pPr>
-        <w:rPr>
-          <w:lang w:val="en-CH"/>
-        </w:rPr>
-      </w:pPr>
-    </w:p>
-    <w:p>
-      <w:pPr>
-        <w:rPr>
-          <w:b/>
-          <w:bCs/>
-          <w:lang w:val="en-CH"/>
-        </w:rPr>
-      </w:pPr>
-      <w:r>
-        <w:rPr>
-          <w:b/>
-          <w:bCs/>
-          <w:lang w:val="en-CH"/>
-        </w:rPr>
-        <w:t>OQ Testing</w:t>
-      </w:r>
-    </w:p>
-    <w:p>
-      <w:pPr>
-        <w:rPr>
-          <w:lang w:val="en-CH"/>
-        </w:rPr>
-      </w:pPr>
-      <w:r>
-        <w:rPr>
-          <w:lang w:val="en-CH"/>
-        </w:rPr>
-        <w:t>The OQ Testing is done in an automated way based on the feature file and the Glue Code.</w:t>
-      </w:r>
-    </w:p>
-    <w:p>
-      <w:pPr>
-        <w:rPr>
-          <w:lang w:val="en-CH"/>
-        </w:rPr>
-      </w:pPr>
-    </w:p>
-    <w:p>
-      <w:pPr>
-        <w:rPr>
-          <w:lang w:val="en-CH"/>
-        </w:rPr>
-      </w:pPr>
-    </w:p>
-    <w:p>
-      <w:pPr>
-        <w:rPr>
-          <w:lang w:val="en-CH"/>
-        </w:rPr>
-      </w:pPr>
-    </w:p>
-    <w:p>
-      <w:pPr>
-        <w:rPr>
-          <w:lang w:val="en-CH"/>
-        </w:rPr>
-      </w:pPr>
-      <w:r>
-        <w:rPr>
-          <w:lang w:val="en-CH"/>
-        </w:rPr>
-        <w:t>OQ Test App and Tester</w:t>
-      </w:r>
-    </w:p>
-    <w:p>
-      <w:pPr>
-        <w:rPr>
-          <w:lang w:val="en-CH"/>
-        </w:rPr>
-      </w:pPr>
-    </w:p>
-    <w:p>
-      <w:pPr>
-        <w:rPr>
-          <w:lang w:val="en-CH"/>
-        </w:rPr>
-      </w:pPr>
-    </w:p>
-    <w:p>
-      <w:pPr>
-        <w:rPr>
-          <w:b/>
-          <w:bCs/>
-          <w:lang w:val="en-CH"/>
-        </w:rPr>
-      </w:pPr>
-      <w:r>
-        <w:rPr>
-          <w:b/>
-          <w:bCs/>
-          <w:lang w:val="en-CH"/>
-        </w:rPr>
-        <w:t>Prerequisites</w:t>
-      </w:r>
-    </w:p>
-    <w:p>
-      <w:pPr>
-        <w:rPr>
-          <w:lang w:val="en-CH"/>
-        </w:rPr>
-      </w:pPr>
-      <w:r>
-        <w:rPr>
-          <w:lang w:val="en-CH"/>
-        </w:rPr>
-        <w:t>Before the OQ shall be performed following prerequisites needs to be fulfilled:</w:t>
+        <w:ind w:left="1080"/>
+        <w:rPr>
+          <w:lang w:val="en-CH"/>
+        </w:rPr>
+      </w:pPr>
+      <w:r>
+        <w:rPr>
+          <w:lang w:val="en-CH"/>
+        </w:rPr>
+        <w:t>Screenshots show accurate test results</w:t>
+      </w:r>
+      <w:r>
+        <w:rPr>
+          <w:lang w:val="en-CH"/>
+        </w:rPr>
+        <w:br/>
+        <w:t>Description if issues with the screenshots: NA</w:t>
       </w:r>
     </w:p>
     <w:p>
@@ -1356,17 +1593,132 @@
         <w:pStyle w:val="ListParagraph"/>
         <w:numPr>
           <w:ilvl w:val="0"/>
-          <w:numId w:val="4"/>
+          <w:numId w:val="6"/>
         </w:numPr>
-        <w:rPr>
-          <w:lang w:val="en-CH"/>
-        </w:rPr>
-      </w:pPr>
-      <w:r>
-        <w:rPr>
-          <w:lang w:val="en-CH"/>
-        </w:rPr>
-        <w:t>Successfully performed IQs</w:t>
+        <w:ind w:left="1080"/>
+        <w:rPr>
+          <w:lang w:val="en-CH"/>
+        </w:rPr>
+      </w:pPr>
+      <w:r>
+        <w:rPr>
+          <w:lang w:val="en-CH"/>
+        </w:rPr>
+        <w:t>No test error</w:t>
+      </w:r>
+      <w:r>
+        <w:rPr>
+          <w:lang w:val="en-CH"/>
+        </w:rPr>
+        <w:t>s</w:t>
+      </w:r>
+      <w:r>
+        <w:rPr>
+          <w:lang w:val="en-CH"/>
+        </w:rPr>
+        <w:t xml:space="preserve"> detected based on the results displayed in </w:t>
+      </w:r>
+      <w:proofErr w:type="spellStart"/>
+      <w:r>
+        <w:rPr>
+          <w:lang w:val="en-CH"/>
+        </w:rPr>
+        <w:t>Scenarioo</w:t>
+      </w:r>
+      <w:proofErr w:type="spellEnd"/>
+    </w:p>
+    <w:p>
+      <w:pPr>
+        <w:pStyle w:val="ListParagraph"/>
+        <w:numPr>
+          <w:ilvl w:val="1"/>
+          <w:numId w:val="11"/>
+        </w:numPr>
+        <w:ind w:left="1800"/>
+        <w:rPr>
+          <w:lang w:val="en-CH"/>
+        </w:rPr>
+      </w:pPr>
+      <w:r>
+        <w:rPr>
+          <w:lang w:val="en-CH"/>
+        </w:rPr>
+        <w:t>No errors</w:t>
+      </w:r>
+      <w:r>
+        <w:rPr>
+          <w:lang w:val="en-CH"/>
+        </w:rPr>
+        <w:t xml:space="preserve"> detected</w:t>
+      </w:r>
+      <w:r>
+        <w:rPr>
+          <w:lang w:val="en-CH"/>
+        </w:rPr>
+        <w:t xml:space="preserve"> in the </w:t>
+      </w:r>
+      <w:r>
+        <w:rPr>
+          <w:lang w:val="en-CH"/>
+        </w:rPr>
+        <w:t>test descriptions</w:t>
+      </w:r>
+    </w:p>
+    <w:p>
+      <w:pPr>
+        <w:pStyle w:val="ListParagraph"/>
+        <w:numPr>
+          <w:ilvl w:val="1"/>
+          <w:numId w:val="11"/>
+        </w:numPr>
+        <w:ind w:left="1800"/>
+        <w:rPr>
+          <w:lang w:val="en-CH"/>
+        </w:rPr>
+      </w:pPr>
+      <w:r>
+        <w:rPr>
+          <w:lang w:val="en-CH"/>
+        </w:rPr>
+        <w:t>No err</w:t>
+      </w:r>
+      <w:r>
+        <w:rPr>
+          <w:lang w:val="en-CH"/>
+        </w:rPr>
+        <w:t>ors detected in the test execution</w:t>
+      </w:r>
+    </w:p>
+    <w:p>
+      <w:pPr>
+        <w:ind w:left="360" w:firstLine="708"/>
+        <w:rPr>
+          <w:lang w:val="en-CH"/>
+        </w:rPr>
+      </w:pPr>
+      <w:r>
+        <w:rPr>
+          <w:lang w:val="en-CH"/>
+        </w:rPr>
+        <w:t xml:space="preserve">Description if </w:t>
+      </w:r>
+      <w:r>
+        <w:rPr>
+          <w:lang w:val="en-CH"/>
+        </w:rPr>
+        <w:t>test errors are found</w:t>
+      </w:r>
+      <w:r>
+        <w:rPr>
+          <w:lang w:val="en-CH"/>
+        </w:rPr>
+        <w:t>:</w:t>
+      </w:r>
+      <w:r>
+        <w:rPr>
+          <w:lang w:val="en-CH"/>
+        </w:rPr>
+        <w:t xml:space="preserve"> NA</w:t>
       </w:r>
     </w:p>
     <w:p>
@@ -1374,17 +1726,31 @@
         <w:pStyle w:val="ListParagraph"/>
         <w:numPr>
           <w:ilvl w:val="0"/>
-          <w:numId w:val="4"/>
+          <w:numId w:val="6"/>
         </w:numPr>
-        <w:rPr>
-          <w:lang w:val="en-CH"/>
-        </w:rPr>
-      </w:pPr>
-      <w:r>
-        <w:rPr>
-          <w:lang w:val="en-CH"/>
-        </w:rPr>
-        <w:t>Successfully reviewed Glue Code by the Tester</w:t>
+        <w:ind w:left="1080"/>
+        <w:rPr>
+          <w:lang w:val="en-CH"/>
+        </w:rPr>
+      </w:pPr>
+      <w:r>
+        <w:rPr>
+          <w:lang w:val="en-CH"/>
+        </w:rPr>
+        <w:t>Acceptance criteria (then-steps) are fulfilled</w:t>
+      </w:r>
+      <w:r>
+        <w:rPr>
+          <w:lang w:val="en-CH"/>
+        </w:rPr>
+        <w:br/>
+        <w:t xml:space="preserve">Description if </w:t>
+      </w:r>
+      <w:r>
+        <w:rPr>
+          <w:lang w:val="en-CH"/>
+        </w:rPr>
+        <w:t>not fulfilled: NA</w:t>
       </w:r>
     </w:p>
     <w:p>
@@ -1392,23 +1758,25 @@
         <w:pStyle w:val="ListParagraph"/>
         <w:numPr>
           <w:ilvl w:val="0"/>
-          <w:numId w:val="4"/>
+          <w:numId w:val="6"/>
         </w:numPr>
-        <w:rPr>
-          <w:lang w:val="en-CH"/>
-        </w:rPr>
-      </w:pPr>
-      <w:r>
-        <w:rPr>
-          <w:lang w:val="en-CH"/>
-        </w:rPr>
-        <w:t>Successful</w:t>
-      </w:r>
-      <w:r>
-        <w:rPr>
-          <w:lang w:val="en-CH"/>
-        </w:rPr>
-        <w:t xml:space="preserve"> Integration of the Feature File and Glue Code in the OQ Test App</w:t>
+        <w:ind w:left="1080"/>
+        <w:rPr>
+          <w:lang w:val="en-CH"/>
+        </w:rPr>
+      </w:pPr>
+      <w:r>
+        <w:rPr>
+          <w:lang w:val="en-CH"/>
+        </w:rPr>
+        <w:t>All test failure records are included</w:t>
+      </w:r>
+      <w:r>
+        <w:rPr>
+          <w:lang w:val="en-CH"/>
+        </w:rPr>
+        <w:br/>
+        <w:t>Description if records are missing: NA</w:t>
       </w:r>
     </w:p>
     <w:p>
@@ -1416,35 +1784,816 @@
         <w:pStyle w:val="ListParagraph"/>
         <w:numPr>
           <w:ilvl w:val="0"/>
-          <w:numId w:val="4"/>
+          <w:numId w:val="6"/>
         </w:numPr>
-        <w:rPr>
-          <w:lang w:val="en-CH"/>
-        </w:rPr>
-      </w:pPr>
-      <w:r>
-        <w:rPr>
-          <w:lang w:val="en-CH"/>
-        </w:rPr>
-        <w:t>Reviewed and Approved</w:t>
-      </w:r>
-      <w:r>
-        <w:rPr>
-          <w:lang w:val="en-CH"/>
-        </w:rPr>
-        <w:t xml:space="preserve"> Feature Files by the SME and the </w:t>
-      </w:r>
-      <w:r>
-        <w:rPr>
-          <w:lang w:val="en-CH"/>
-        </w:rPr>
-        <w:t>Process</w:t>
-      </w:r>
-      <w:r>
-        <w:rPr>
-          <w:lang w:val="en-CH"/>
-        </w:rPr>
-        <w:t xml:space="preserve"> Owner respectively</w:t>
+        <w:ind w:left="1080"/>
+        <w:rPr>
+          <w:lang w:val="en-CH"/>
+        </w:rPr>
+      </w:pPr>
+      <w:r>
+        <w:rPr>
+          <w:lang w:val="en-CH"/>
+        </w:rPr>
+        <w:t>Compliance with procedures</w:t>
+      </w:r>
+      <w:r>
+        <w:rPr>
+          <w:lang w:val="en-CH"/>
+        </w:rPr>
+        <w:br/>
+        <w:t xml:space="preserve">Description if compliance issues found: </w:t>
+      </w:r>
+      <w:r>
+        <w:rPr>
+          <w:lang w:val="en-CH"/>
+        </w:rPr>
+        <w:t>NA</w:t>
+      </w:r>
+    </w:p>
+    <w:p>
+      <w:pPr>
+        <w:rPr>
+          <w:lang w:val="en-CH"/>
+        </w:rPr>
+      </w:pPr>
+    </w:p>
+    <w:p>
+      <w:pPr>
+        <w:rPr>
+          <w:b/>
+          <w:bCs/>
+          <w:lang w:val="en-CH"/>
+        </w:rPr>
+      </w:pPr>
+      <w:r>
+        <w:rPr>
+          <w:b/>
+          <w:bCs/>
+          <w:lang w:val="en-CH"/>
+        </w:rPr>
+        <w:t>Test Report</w:t>
+      </w:r>
+    </w:p>
+    <w:p>
+      <w:pPr>
+        <w:rPr>
+          <w:lang w:val="en-CH"/>
+        </w:rPr>
+      </w:pPr>
+      <w:r>
+        <w:rPr>
+          <w:lang w:val="en-CH"/>
+        </w:rPr>
+        <w:t xml:space="preserve">The test report is based on the rest results </w:t>
+      </w:r>
+      <w:bookmarkStart w:id="0" w:name="_GoBack"/>
+      <w:bookmarkEnd w:id="0"/>
+      <w:r>
+        <w:rPr>
+          <w:highlight w:val="yellow"/>
+          <w:lang w:val="en-CH"/>
+        </w:rPr>
+        <w:t xml:space="preserve"> </w:t>
+      </w:r>
+      <w:r>
+        <w:rPr>
+          <w:highlight w:val="yellow"/>
+          <w:lang w:val="en-CH"/>
+        </w:rPr>
+        <w:t>..... (Test ID)</w:t>
+      </w:r>
+      <w:r>
+        <w:rPr>
+          <w:lang w:val="en-CH"/>
+        </w:rPr>
+        <w:t xml:space="preserve"> and the test review of previous chapter.</w:t>
+      </w:r>
+    </w:p>
+    <w:p>
+      <w:pPr>
+        <w:rPr>
+          <w:lang w:val="en-CH"/>
+        </w:rPr>
+      </w:pPr>
+    </w:p>
+    <w:p>
+      <w:pPr>
+        <w:ind w:left="708"/>
+        <w:rPr>
+          <w:i/>
+          <w:iCs/>
+          <w:u w:val="single"/>
+          <w:lang w:val="en-CH"/>
+        </w:rPr>
+      </w:pPr>
+      <w:r>
+        <w:rPr>
+          <w:i/>
+          <w:iCs/>
+          <w:u w:val="single"/>
+          <w:lang w:val="en-CH"/>
+        </w:rPr>
+        <w:t xml:space="preserve">Overview </w:t>
+      </w:r>
+      <w:r>
+        <w:rPr>
+          <w:i/>
+          <w:iCs/>
+          <w:u w:val="single"/>
+          <w:lang w:val="en-CH"/>
+        </w:rPr>
+        <w:t xml:space="preserve">of the </w:t>
+      </w:r>
+      <w:r>
+        <w:rPr>
+          <w:i/>
+          <w:iCs/>
+          <w:u w:val="single"/>
+          <w:lang w:val="en-CH"/>
+        </w:rPr>
+        <w:t>Failed Steps</w:t>
+      </w:r>
+      <w:r>
+        <w:rPr>
+          <w:i/>
+          <w:iCs/>
+          <w:u w:val="single"/>
+          <w:lang w:val="en-CH"/>
+        </w:rPr>
+        <w:t xml:space="preserve"> and</w:t>
+      </w:r>
+      <w:r>
+        <w:rPr>
+          <w:i/>
+          <w:iCs/>
+          <w:u w:val="single"/>
+          <w:lang w:val="en-CH"/>
+        </w:rPr>
+        <w:t xml:space="preserve"> the</w:t>
+      </w:r>
+      <w:r>
+        <w:rPr>
+          <w:i/>
+          <w:iCs/>
+          <w:u w:val="single"/>
+          <w:lang w:val="en-CH"/>
+        </w:rPr>
+        <w:t xml:space="preserve"> Errors detected during Test Review</w:t>
+      </w:r>
+      <w:r>
+        <w:rPr>
+          <w:i/>
+          <w:iCs/>
+          <w:u w:val="single"/>
+          <w:lang w:val="en-CH"/>
+        </w:rPr>
+        <w:t>:</w:t>
+      </w:r>
+    </w:p>
+    <w:p>
+      <w:pPr>
+        <w:rPr>
+          <w:i/>
+          <w:iCs/>
+          <w:lang w:val="en-CH"/>
+        </w:rPr>
+      </w:pPr>
+    </w:p>
+    <w:tbl>
+      <w:tblPr>
+        <w:tblStyle w:val="GridTable1Light-Accent1"/>
+        <w:tblW w:w="0" w:type="auto"/>
+        <w:jc w:val="center"/>
+        <w:tblLook w:val="04A0" w:firstRow="1" w:lastRow="0" w:firstColumn="1" w:lastColumn="0" w:noHBand="0" w:noVBand="1"/>
+      </w:tblPr>
+      <w:tblGrid>
+        <w:gridCol w:w="1509"/>
+        <w:gridCol w:w="1509"/>
+        <w:gridCol w:w="1509"/>
+        <w:gridCol w:w="1509"/>
+        <w:gridCol w:w="1510"/>
+        <w:gridCol w:w="1510"/>
+      </w:tblGrid>
+      <w:tr>
+        <w:trPr>
+          <w:cnfStyle w:val="100000000000" w:firstRow="1" w:lastRow="0" w:firstColumn="0" w:lastColumn="0" w:oddVBand="0" w:evenVBand="0" w:oddHBand="0" w:evenHBand="0" w:firstRowFirstColumn="0" w:firstRowLastColumn="0" w:lastRowFirstColumn="0" w:lastRowLastColumn="0"/>
+          <w:jc w:val="center"/>
+        </w:trPr>
+        <w:tc>
+          <w:tcPr>
+            <w:cnfStyle w:val="001000000000" w:firstRow="0" w:lastRow="0" w:firstColumn="1" w:lastColumn="0" w:oddVBand="0" w:evenVBand="0" w:oddHBand="0" w:evenHBand="0" w:firstRowFirstColumn="0" w:firstRowLastColumn="0" w:lastRowFirstColumn="0" w:lastRowLastColumn="0"/>
+            <w:tcW w:w="1509" w:type="dxa"/>
+          </w:tcPr>
+          <w:p>
+            <w:pPr>
+              <w:jc w:val="center"/>
+              <w:rPr>
+                <w:b w:val="0"/>
+                <w:bCs w:val="0"/>
+                <w:lang w:val="en-CH"/>
+              </w:rPr>
+            </w:pPr>
+            <w:r>
+              <w:rPr>
+                <w:lang w:val="en-CH"/>
+              </w:rPr>
+              <w:t>Feature</w:t>
+            </w:r>
+          </w:p>
+          <w:p>
+            <w:pPr>
+              <w:jc w:val="center"/>
+              <w:rPr>
+                <w:lang w:val="en-CH"/>
+              </w:rPr>
+            </w:pPr>
+            <w:r>
+              <w:rPr>
+                <w:lang w:val="en-CH"/>
+              </w:rPr>
+              <w:t>Scenario</w:t>
+            </w:r>
+          </w:p>
+        </w:tc>
+        <w:tc>
+          <w:tcPr>
+            <w:tcW w:w="1509" w:type="dxa"/>
+          </w:tcPr>
+          <w:p>
+            <w:pPr>
+              <w:jc w:val="center"/>
+              <w:cnfStyle w:val="100000000000" w:firstRow="1" w:lastRow="0" w:firstColumn="0" w:lastColumn="0" w:oddVBand="0" w:evenVBand="0" w:oddHBand="0" w:evenHBand="0" w:firstRowFirstColumn="0" w:firstRowLastColumn="0" w:lastRowFirstColumn="0" w:lastRowLastColumn="0"/>
+              <w:rPr>
+                <w:lang w:val="en-CH"/>
+              </w:rPr>
+            </w:pPr>
+            <w:r>
+              <w:rPr>
+                <w:lang w:val="en-CH"/>
+              </w:rPr>
+              <w:t>Step</w:t>
+            </w:r>
+          </w:p>
+        </w:tc>
+        <w:tc>
+          <w:tcPr>
+            <w:tcW w:w="1509" w:type="dxa"/>
+          </w:tcPr>
+          <w:p>
+            <w:pPr>
+              <w:jc w:val="center"/>
+              <w:cnfStyle w:val="100000000000" w:firstRow="1" w:lastRow="0" w:firstColumn="0" w:lastColumn="0" w:oddVBand="0" w:evenVBand="0" w:oddHBand="0" w:evenHBand="0" w:firstRowFirstColumn="0" w:firstRowLastColumn="0" w:lastRowFirstColumn="0" w:lastRowLastColumn="0"/>
+              <w:rPr>
+                <w:lang w:val="en-CH"/>
+              </w:rPr>
+            </w:pPr>
+            <w:r>
+              <w:rPr>
+                <w:lang w:val="en-CH"/>
+              </w:rPr>
+              <w:t>Error Type</w:t>
+            </w:r>
+          </w:p>
+        </w:tc>
+        <w:tc>
+          <w:tcPr>
+            <w:tcW w:w="1509" w:type="dxa"/>
+          </w:tcPr>
+          <w:p>
+            <w:pPr>
+              <w:jc w:val="center"/>
+              <w:cnfStyle w:val="100000000000" w:firstRow="1" w:lastRow="0" w:firstColumn="0" w:lastColumn="0" w:oddVBand="0" w:evenVBand="0" w:oddHBand="0" w:evenHBand="0" w:firstRowFirstColumn="0" w:firstRowLastColumn="0" w:lastRowFirstColumn="0" w:lastRowLastColumn="0"/>
+              <w:rPr>
+                <w:lang w:val="en-CH"/>
+              </w:rPr>
+            </w:pPr>
+            <w:r>
+              <w:rPr>
+                <w:lang w:val="en-CH"/>
+              </w:rPr>
+              <w:t>Risk Assessment</w:t>
+            </w:r>
+          </w:p>
+        </w:tc>
+        <w:tc>
+          <w:tcPr>
+            <w:tcW w:w="1510" w:type="dxa"/>
+          </w:tcPr>
+          <w:p>
+            <w:pPr>
+              <w:jc w:val="center"/>
+              <w:cnfStyle w:val="100000000000" w:firstRow="1" w:lastRow="0" w:firstColumn="0" w:lastColumn="0" w:oddVBand="0" w:evenVBand="0" w:oddHBand="0" w:evenHBand="0" w:firstRowFirstColumn="0" w:firstRowLastColumn="0" w:lastRowFirstColumn="0" w:lastRowLastColumn="0"/>
+              <w:rPr>
+                <w:lang w:val="en-CH"/>
+              </w:rPr>
+            </w:pPr>
+            <w:r>
+              <w:rPr>
+                <w:lang w:val="en-CH"/>
+              </w:rPr>
+              <w:t>Evaluation</w:t>
+            </w:r>
+          </w:p>
+        </w:tc>
+        <w:tc>
+          <w:tcPr>
+            <w:tcW w:w="1510" w:type="dxa"/>
+          </w:tcPr>
+          <w:p>
+            <w:pPr>
+              <w:jc w:val="center"/>
+              <w:cnfStyle w:val="100000000000" w:firstRow="1" w:lastRow="0" w:firstColumn="0" w:lastColumn="0" w:oddVBand="0" w:evenVBand="0" w:oddHBand="0" w:evenHBand="0" w:firstRowFirstColumn="0" w:firstRowLastColumn="0" w:lastRowFirstColumn="0" w:lastRowLastColumn="0"/>
+              <w:rPr>
+                <w:lang w:val="en-CH"/>
+              </w:rPr>
+            </w:pPr>
+            <w:r>
+              <w:rPr>
+                <w:lang w:val="en-CH"/>
+              </w:rPr>
+              <w:t>Decision</w:t>
+            </w:r>
+          </w:p>
+        </w:tc>
+      </w:tr>
+      <w:tr>
+        <w:trPr>
+          <w:jc w:val="center"/>
+        </w:trPr>
+        <w:tc>
+          <w:tcPr>
+            <w:cnfStyle w:val="001000000000" w:firstRow="0" w:lastRow="0" w:firstColumn="1" w:lastColumn="0" w:oddVBand="0" w:evenVBand="0" w:oddHBand="0" w:evenHBand="0" w:firstRowFirstColumn="0" w:firstRowLastColumn="0" w:lastRowFirstColumn="0" w:lastRowLastColumn="0"/>
+            <w:tcW w:w="1509" w:type="dxa"/>
+          </w:tcPr>
+          <w:p>
+            <w:pPr>
+              <w:rPr>
+                <w:b w:val="0"/>
+                <w:bCs w:val="0"/>
+                <w:i/>
+                <w:iCs/>
+                <w:sz w:val="18"/>
+                <w:szCs w:val="18"/>
+                <w:lang w:val="en-CH"/>
+              </w:rPr>
+            </w:pPr>
+            <w:r>
+              <w:rPr>
+                <w:b w:val="0"/>
+                <w:bCs w:val="0"/>
+                <w:i/>
+                <w:iCs/>
+                <w:sz w:val="18"/>
+                <w:szCs w:val="18"/>
+                <w:lang w:val="en-CH"/>
+              </w:rPr>
+              <w:t>Feature and Scenario Name</w:t>
+            </w:r>
+          </w:p>
+        </w:tc>
+        <w:tc>
+          <w:tcPr>
+            <w:tcW w:w="1509" w:type="dxa"/>
+          </w:tcPr>
+          <w:p>
+            <w:pPr>
+              <w:cnfStyle w:val="000000000000" w:firstRow="0" w:lastRow="0" w:firstColumn="0" w:lastColumn="0" w:oddVBand="0" w:evenVBand="0" w:oddHBand="0" w:evenHBand="0" w:firstRowFirstColumn="0" w:firstRowLastColumn="0" w:lastRowFirstColumn="0" w:lastRowLastColumn="0"/>
+              <w:rPr>
+                <w:i/>
+                <w:iCs/>
+                <w:sz w:val="18"/>
+                <w:szCs w:val="18"/>
+                <w:lang w:val="en-CH"/>
+              </w:rPr>
+            </w:pPr>
+            <w:r>
+              <w:rPr>
+                <w:i/>
+                <w:iCs/>
+                <w:sz w:val="18"/>
+                <w:szCs w:val="18"/>
+                <w:lang w:val="en-CH"/>
+              </w:rPr>
+              <w:t>Step of the scenario, e.g. 3rd step (And)</w:t>
+            </w:r>
+          </w:p>
+        </w:tc>
+        <w:tc>
+          <w:tcPr>
+            <w:tcW w:w="1509" w:type="dxa"/>
+          </w:tcPr>
+          <w:p>
+            <w:pPr>
+              <w:cnfStyle w:val="000000000000" w:firstRow="0" w:lastRow="0" w:firstColumn="0" w:lastColumn="0" w:oddVBand="0" w:evenVBand="0" w:oddHBand="0" w:evenHBand="0" w:firstRowFirstColumn="0" w:firstRowLastColumn="0" w:lastRowFirstColumn="0" w:lastRowLastColumn="0"/>
+              <w:rPr>
+                <w:sz w:val="18"/>
+                <w:szCs w:val="18"/>
+                <w:lang w:val="en-CH"/>
+              </w:rPr>
+            </w:pPr>
+            <w:r>
+              <w:rPr>
+                <w:sz w:val="18"/>
+                <w:szCs w:val="18"/>
+                <w:lang w:val="en-CH"/>
+              </w:rPr>
+              <w:t xml:space="preserve">Error in the </w:t>
+            </w:r>
+            <w:proofErr w:type="spellStart"/>
+            <w:r>
+              <w:rPr>
+                <w:sz w:val="18"/>
+                <w:szCs w:val="18"/>
+                <w:lang w:val="en-CH"/>
+              </w:rPr>
+              <w:t>A</w:t>
+            </w:r>
+            <w:r>
+              <w:rPr>
+                <w:sz w:val="18"/>
+                <w:szCs w:val="18"/>
+                <w:lang w:val="en-CH"/>
+              </w:rPr>
+              <w:t>application</w:t>
+            </w:r>
+            <w:proofErr w:type="spellEnd"/>
+          </w:p>
+        </w:tc>
+        <w:tc>
+          <w:tcPr>
+            <w:tcW w:w="1509" w:type="dxa"/>
+          </w:tcPr>
+          <w:p>
+            <w:pPr>
+              <w:cnfStyle w:val="000000000000" w:firstRow="0" w:lastRow="0" w:firstColumn="0" w:lastColumn="0" w:oddVBand="0" w:evenVBand="0" w:oddHBand="0" w:evenHBand="0" w:firstRowFirstColumn="0" w:firstRowLastColumn="0" w:lastRowFirstColumn="0" w:lastRowLastColumn="0"/>
+              <w:rPr>
+                <w:sz w:val="18"/>
+                <w:szCs w:val="18"/>
+                <w:lang w:val="en-CH"/>
+              </w:rPr>
+            </w:pPr>
+            <w:r>
+              <w:rPr>
+                <w:sz w:val="18"/>
+                <w:szCs w:val="18"/>
+                <w:lang w:val="en-CH"/>
+              </w:rPr>
+              <w:t>Data integrity cannot be guaranteed with probability = high</w:t>
+            </w:r>
+          </w:p>
+        </w:tc>
+        <w:tc>
+          <w:tcPr>
+            <w:tcW w:w="1510" w:type="dxa"/>
+          </w:tcPr>
+          <w:p>
+            <w:pPr>
+              <w:cnfStyle w:val="000000000000" w:firstRow="0" w:lastRow="0" w:firstColumn="0" w:lastColumn="0" w:oddVBand="0" w:evenVBand="0" w:oddHBand="0" w:evenHBand="0" w:firstRowFirstColumn="0" w:firstRowLastColumn="0" w:lastRowFirstColumn="0" w:lastRowLastColumn="0"/>
+              <w:rPr>
+                <w:sz w:val="18"/>
+                <w:szCs w:val="18"/>
+                <w:lang w:val="en-CH"/>
+              </w:rPr>
+            </w:pPr>
+            <w:r>
+              <w:rPr>
+                <w:sz w:val="18"/>
+                <w:szCs w:val="18"/>
+                <w:lang w:val="en-CH"/>
+              </w:rPr>
+              <w:t>Risk is to high, that go</w:t>
+            </w:r>
+            <w:r>
+              <w:rPr>
+                <w:sz w:val="18"/>
+                <w:szCs w:val="18"/>
+                <w:lang w:val="en-CH"/>
+              </w:rPr>
+              <w:t>-</w:t>
+            </w:r>
+            <w:r>
+              <w:rPr>
+                <w:sz w:val="18"/>
+                <w:szCs w:val="18"/>
+                <w:lang w:val="en-CH"/>
+              </w:rPr>
+              <w:t>live would be possible.</w:t>
+            </w:r>
+          </w:p>
+        </w:tc>
+        <w:tc>
+          <w:tcPr>
+            <w:tcW w:w="1510" w:type="dxa"/>
+          </w:tcPr>
+          <w:p>
+            <w:pPr>
+              <w:cnfStyle w:val="000000000000" w:firstRow="0" w:lastRow="0" w:firstColumn="0" w:lastColumn="0" w:oddVBand="0" w:evenVBand="0" w:oddHBand="0" w:evenHBand="0" w:firstRowFirstColumn="0" w:firstRowLastColumn="0" w:lastRowFirstColumn="0" w:lastRowLastColumn="0"/>
+              <w:rPr>
+                <w:sz w:val="18"/>
+                <w:szCs w:val="18"/>
+                <w:lang w:val="en-CH"/>
+              </w:rPr>
+            </w:pPr>
+            <w:r>
+              <w:rPr>
+                <w:sz w:val="18"/>
+                <w:szCs w:val="18"/>
+                <w:lang w:val="en-CH"/>
+              </w:rPr>
+              <w:t>Change request</w:t>
+            </w:r>
+            <w:r>
+              <w:rPr>
+                <w:sz w:val="18"/>
+                <w:szCs w:val="18"/>
+                <w:lang w:val="en-CH"/>
+              </w:rPr>
+              <w:t>:</w:t>
+            </w:r>
+            <w:r>
+              <w:rPr>
+                <w:sz w:val="18"/>
+                <w:szCs w:val="18"/>
+                <w:lang w:val="en-CH"/>
+              </w:rPr>
+              <w:t xml:space="preserve"> </w:t>
+            </w:r>
+            <w:r>
+              <w:rPr>
+                <w:sz w:val="18"/>
+                <w:szCs w:val="18"/>
+                <w:lang w:val="en-CH"/>
+              </w:rPr>
+              <w:t>bug</w:t>
+            </w:r>
+            <w:r>
+              <w:rPr>
+                <w:sz w:val="18"/>
+                <w:szCs w:val="18"/>
+                <w:lang w:val="en-CH"/>
+              </w:rPr>
+              <w:t xml:space="preserve"> bddoq-</w:t>
+            </w:r>
+            <w:r>
+              <w:rPr>
+                <w:sz w:val="18"/>
+                <w:szCs w:val="18"/>
+                <w:lang w:val="en-CH"/>
+              </w:rPr>
+              <w:t>78</w:t>
+            </w:r>
+          </w:p>
+        </w:tc>
+      </w:tr>
+      <w:tr>
+        <w:trPr>
+          <w:jc w:val="center"/>
+        </w:trPr>
+        <w:tc>
+          <w:tcPr>
+            <w:cnfStyle w:val="001000000000" w:firstRow="0" w:lastRow="0" w:firstColumn="1" w:lastColumn="0" w:oddVBand="0" w:evenVBand="0" w:oddHBand="0" w:evenHBand="0" w:firstRowFirstColumn="0" w:firstRowLastColumn="0" w:lastRowFirstColumn="0" w:lastRowLastColumn="0"/>
+            <w:tcW w:w="1509" w:type="dxa"/>
+          </w:tcPr>
+          <w:p>
+            <w:pPr>
+              <w:rPr>
+                <w:lang w:val="en-CH"/>
+              </w:rPr>
+            </w:pPr>
+          </w:p>
+        </w:tc>
+        <w:tc>
+          <w:tcPr>
+            <w:tcW w:w="1509" w:type="dxa"/>
+          </w:tcPr>
+          <w:p>
+            <w:pPr>
+              <w:cnfStyle w:val="000000000000" w:firstRow="0" w:lastRow="0" w:firstColumn="0" w:lastColumn="0" w:oddVBand="0" w:evenVBand="0" w:oddHBand="0" w:evenHBand="0" w:firstRowFirstColumn="0" w:firstRowLastColumn="0" w:lastRowFirstColumn="0" w:lastRowLastColumn="0"/>
+              <w:rPr>
+                <w:lang w:val="en-CH"/>
+              </w:rPr>
+            </w:pPr>
+          </w:p>
+        </w:tc>
+        <w:tc>
+          <w:tcPr>
+            <w:tcW w:w="1509" w:type="dxa"/>
+          </w:tcPr>
+          <w:p>
+            <w:pPr>
+              <w:cnfStyle w:val="000000000000" w:firstRow="0" w:lastRow="0" w:firstColumn="0" w:lastColumn="0" w:oddVBand="0" w:evenVBand="0" w:oddHBand="0" w:evenHBand="0" w:firstRowFirstColumn="0" w:firstRowLastColumn="0" w:lastRowFirstColumn="0" w:lastRowLastColumn="0"/>
+              <w:rPr>
+                <w:lang w:val="en-CH"/>
+              </w:rPr>
+            </w:pPr>
+          </w:p>
+        </w:tc>
+        <w:tc>
+          <w:tcPr>
+            <w:tcW w:w="1509" w:type="dxa"/>
+          </w:tcPr>
+          <w:p>
+            <w:pPr>
+              <w:cnfStyle w:val="000000000000" w:firstRow="0" w:lastRow="0" w:firstColumn="0" w:lastColumn="0" w:oddVBand="0" w:evenVBand="0" w:oddHBand="0" w:evenHBand="0" w:firstRowFirstColumn="0" w:firstRowLastColumn="0" w:lastRowFirstColumn="0" w:lastRowLastColumn="0"/>
+              <w:rPr>
+                <w:lang w:val="en-CH"/>
+              </w:rPr>
+            </w:pPr>
+          </w:p>
+        </w:tc>
+        <w:tc>
+          <w:tcPr>
+            <w:tcW w:w="1510" w:type="dxa"/>
+          </w:tcPr>
+          <w:p>
+            <w:pPr>
+              <w:cnfStyle w:val="000000000000" w:firstRow="0" w:lastRow="0" w:firstColumn="0" w:lastColumn="0" w:oddVBand="0" w:evenVBand="0" w:oddHBand="0" w:evenHBand="0" w:firstRowFirstColumn="0" w:firstRowLastColumn="0" w:lastRowFirstColumn="0" w:lastRowLastColumn="0"/>
+              <w:rPr>
+                <w:lang w:val="en-CH"/>
+              </w:rPr>
+            </w:pPr>
+          </w:p>
+        </w:tc>
+        <w:tc>
+          <w:tcPr>
+            <w:tcW w:w="1510" w:type="dxa"/>
+          </w:tcPr>
+          <w:p>
+            <w:pPr>
+              <w:cnfStyle w:val="000000000000" w:firstRow="0" w:lastRow="0" w:firstColumn="0" w:lastColumn="0" w:oddVBand="0" w:evenVBand="0" w:oddHBand="0" w:evenHBand="0" w:firstRowFirstColumn="0" w:firstRowLastColumn="0" w:lastRowFirstColumn="0" w:lastRowLastColumn="0"/>
+              <w:rPr>
+                <w:lang w:val="en-CH"/>
+              </w:rPr>
+            </w:pPr>
+          </w:p>
+        </w:tc>
+      </w:tr>
+      <w:tr>
+        <w:trPr>
+          <w:jc w:val="center"/>
+        </w:trPr>
+        <w:tc>
+          <w:tcPr>
+            <w:cnfStyle w:val="001000000000" w:firstRow="0" w:lastRow="0" w:firstColumn="1" w:lastColumn="0" w:oddVBand="0" w:evenVBand="0" w:oddHBand="0" w:evenHBand="0" w:firstRowFirstColumn="0" w:firstRowLastColumn="0" w:lastRowFirstColumn="0" w:lastRowLastColumn="0"/>
+            <w:tcW w:w="1509" w:type="dxa"/>
+          </w:tcPr>
+          <w:p>
+            <w:pPr>
+              <w:rPr>
+                <w:lang w:val="en-CH"/>
+              </w:rPr>
+            </w:pPr>
+          </w:p>
+        </w:tc>
+        <w:tc>
+          <w:tcPr>
+            <w:tcW w:w="1509" w:type="dxa"/>
+          </w:tcPr>
+          <w:p>
+            <w:pPr>
+              <w:cnfStyle w:val="000000000000" w:firstRow="0" w:lastRow="0" w:firstColumn="0" w:lastColumn="0" w:oddVBand="0" w:evenVBand="0" w:oddHBand="0" w:evenHBand="0" w:firstRowFirstColumn="0" w:firstRowLastColumn="0" w:lastRowFirstColumn="0" w:lastRowLastColumn="0"/>
+              <w:rPr>
+                <w:lang w:val="en-CH"/>
+              </w:rPr>
+            </w:pPr>
+          </w:p>
+        </w:tc>
+        <w:tc>
+          <w:tcPr>
+            <w:tcW w:w="1509" w:type="dxa"/>
+          </w:tcPr>
+          <w:p>
+            <w:pPr>
+              <w:cnfStyle w:val="000000000000" w:firstRow="0" w:lastRow="0" w:firstColumn="0" w:lastColumn="0" w:oddVBand="0" w:evenVBand="0" w:oddHBand="0" w:evenHBand="0" w:firstRowFirstColumn="0" w:firstRowLastColumn="0" w:lastRowFirstColumn="0" w:lastRowLastColumn="0"/>
+              <w:rPr>
+                <w:lang w:val="en-CH"/>
+              </w:rPr>
+            </w:pPr>
+          </w:p>
+        </w:tc>
+        <w:tc>
+          <w:tcPr>
+            <w:tcW w:w="1509" w:type="dxa"/>
+          </w:tcPr>
+          <w:p>
+            <w:pPr>
+              <w:cnfStyle w:val="000000000000" w:firstRow="0" w:lastRow="0" w:firstColumn="0" w:lastColumn="0" w:oddVBand="0" w:evenVBand="0" w:oddHBand="0" w:evenHBand="0" w:firstRowFirstColumn="0" w:firstRowLastColumn="0" w:lastRowFirstColumn="0" w:lastRowLastColumn="0"/>
+              <w:rPr>
+                <w:lang w:val="en-CH"/>
+              </w:rPr>
+            </w:pPr>
+          </w:p>
+        </w:tc>
+        <w:tc>
+          <w:tcPr>
+            <w:tcW w:w="1510" w:type="dxa"/>
+          </w:tcPr>
+          <w:p>
+            <w:pPr>
+              <w:cnfStyle w:val="000000000000" w:firstRow="0" w:lastRow="0" w:firstColumn="0" w:lastColumn="0" w:oddVBand="0" w:evenVBand="0" w:oddHBand="0" w:evenHBand="0" w:firstRowFirstColumn="0" w:firstRowLastColumn="0" w:lastRowFirstColumn="0" w:lastRowLastColumn="0"/>
+              <w:rPr>
+                <w:lang w:val="en-CH"/>
+              </w:rPr>
+            </w:pPr>
+          </w:p>
+        </w:tc>
+        <w:tc>
+          <w:tcPr>
+            <w:tcW w:w="1510" w:type="dxa"/>
+          </w:tcPr>
+          <w:p>
+            <w:pPr>
+              <w:cnfStyle w:val="000000000000" w:firstRow="0" w:lastRow="0" w:firstColumn="0" w:lastColumn="0" w:oddVBand="0" w:evenVBand="0" w:oddHBand="0" w:evenHBand="0" w:firstRowFirstColumn="0" w:firstRowLastColumn="0" w:lastRowFirstColumn="0" w:lastRowLastColumn="0"/>
+              <w:rPr>
+                <w:lang w:val="en-CH"/>
+              </w:rPr>
+            </w:pPr>
+          </w:p>
+        </w:tc>
+      </w:tr>
+    </w:tbl>
+    <w:p>
+      <w:pPr>
+        <w:pStyle w:val="ListParagraph"/>
+        <w:numPr>
+          <w:ilvl w:val="2"/>
+          <w:numId w:val="11"/>
+        </w:numPr>
+        <w:rPr>
+          <w:lang w:val="en-CH"/>
+        </w:rPr>
+      </w:pPr>
+      <w:r>
+        <w:rPr>
+          <w:lang w:val="en-CH"/>
+        </w:rPr>
+        <w:t>Not applicable as they were no failed steps</w:t>
+      </w:r>
+    </w:p>
+    <w:p>
+      <w:pPr>
+        <w:rPr>
+          <w:lang w:val="en-CH"/>
+        </w:rPr>
+      </w:pPr>
+    </w:p>
+    <w:p>
+      <w:pPr>
+        <w:ind w:left="708"/>
+        <w:rPr>
+          <w:i/>
+          <w:iCs/>
+          <w:u w:val="single"/>
+          <w:lang w:val="en-CH"/>
+        </w:rPr>
+      </w:pPr>
+      <w:r>
+        <w:rPr>
+          <w:i/>
+          <w:iCs/>
+          <w:u w:val="single"/>
+          <w:lang w:val="en-CH"/>
+        </w:rPr>
+        <w:t>Conclusion:</w:t>
+      </w:r>
+    </w:p>
+    <w:p>
+      <w:pPr>
+        <w:ind w:left="708"/>
+        <w:rPr>
+          <w:lang w:val="en-CH"/>
+        </w:rPr>
+      </w:pPr>
+      <w:r>
+        <w:rPr>
+          <w:lang w:val="en-CH"/>
+        </w:rPr>
+        <w:t>The OQ for JBA v.1.0.0 are successfully passed. Application is ready for PQ.</w:t>
+      </w:r>
+    </w:p>
+    <w:p>
+      <w:pPr>
+        <w:rPr>
+          <w:lang w:val="en-CH"/>
+        </w:rPr>
+      </w:pPr>
+    </w:p>
+    <w:p>
+      <w:pPr>
+        <w:rPr>
+          <w:b/>
+          <w:bCs/>
+          <w:lang w:val="en-CH"/>
+        </w:rPr>
+      </w:pPr>
+      <w:r>
+        <w:rPr>
+          <w:b/>
+          <w:bCs/>
+          <w:lang w:val="en-CH"/>
+        </w:rPr>
+        <w:t>Appendix</w:t>
       </w:r>
     </w:p>
     <w:p>
@@ -1452,7 +2601,7 @@
         <w:pStyle w:val="ListParagraph"/>
         <w:numPr>
           <w:ilvl w:val="0"/>
-          <w:numId w:val="4"/>
+          <w:numId w:val="12"/>
         </w:numPr>
         <w:rPr>
           <w:lang w:val="en-CH"/>
@@ -1462,13 +2611,31 @@
         <w:rPr>
           <w:lang w:val="en-CH"/>
         </w:rPr>
-        <w:t>Successfully performed</w:t>
-      </w:r>
-      <w:r>
-        <w:rPr>
-          <w:lang w:val="en-CH"/>
-        </w:rPr>
-        <w:t xml:space="preserve"> Dry Run</w:t>
+        <w:t xml:space="preserve">Doc_JBA_v.1.0.0_TER_OQ version </w:t>
+      </w:r>
+      <w:r>
+        <w:rPr>
+          <w:lang w:val="en-CH"/>
+        </w:rPr>
+        <w:t>1.6</w:t>
+      </w:r>
+      <w:r>
+        <w:rPr>
+          <w:lang w:val="en-CH"/>
+        </w:rPr>
+        <w:t xml:space="preserve"> </w:t>
+      </w:r>
+      <w:r>
+        <w:rPr>
+          <w:lang w:val="en-CH"/>
+        </w:rPr>
+        <w:sym w:font="Wingdings" w:char="F0E0"/>
+      </w:r>
+      <w:r>
+        <w:rPr>
+          <w:lang w:val="en-CH"/>
+        </w:rPr>
+        <w:t xml:space="preserve"> to be approved</w:t>
       </w:r>
     </w:p>
     <w:p>
@@ -1499,55 +2666,58 @@
           <w:bCs/>
           <w:lang w:val="en-CH"/>
         </w:rPr>
-        <w:t>Environment</w:t>
-      </w:r>
-    </w:p>
-    <w:p>
-      <w:pPr>
-        <w:rPr>
-          <w:lang w:val="en-CH"/>
-        </w:rPr>
-      </w:pPr>
-      <w:r>
-        <w:rPr>
-          <w:lang w:val="en-CH"/>
-        </w:rPr>
-        <w:t>JBA Test Environment Platform on which the software was deployed and verified by successfully performed IQs</w:t>
-      </w:r>
-      <w:r>
-        <w:rPr>
-          <w:lang w:val="en-CH"/>
-        </w:rPr>
-        <w:t>.</w:t>
-      </w:r>
-    </w:p>
-    <w:p>
-      <w:pPr>
-        <w:rPr>
-          <w:lang w:val="en-CH"/>
-        </w:rPr>
-      </w:pPr>
-    </w:p>
-    <w:p>
-      <w:pPr>
-        <w:rPr>
-          <w:lang w:val="en-CH"/>
-        </w:rPr>
-      </w:pPr>
-    </w:p>
-    <w:p>
-      <w:pPr>
-        <w:rPr>
-          <w:lang w:val="en-CH"/>
-        </w:rPr>
-      </w:pPr>
+        <w:t>Test</w:t>
+      </w:r>
       <w:r>
         <w:rPr>
           <w:b/>
           <w:bCs/>
           <w:lang w:val="en-CH"/>
         </w:rPr>
-        <w:t>Tools</w:t>
+        <w:t xml:space="preserve"> Reviewer</w:t>
+      </w:r>
+    </w:p>
+    <w:p>
+      <w:pPr>
+        <w:rPr>
+          <w:lang w:val="en-CH"/>
+        </w:rPr>
+      </w:pPr>
+      <w:r>
+        <w:rPr>
+          <w:lang w:val="en-CH"/>
+        </w:rPr>
+        <w:t xml:space="preserve">I confirm the careful execution of the above-mentioned activities. The </w:t>
+      </w:r>
+      <w:r>
+        <w:rPr>
+          <w:lang w:val="en-CH"/>
+        </w:rPr>
+        <w:t>test review has</w:t>
+      </w:r>
+      <w:r>
+        <w:rPr>
+          <w:lang w:val="en-CH"/>
+        </w:rPr>
+        <w:t xml:space="preserve"> been carried out</w:t>
+      </w:r>
+      <w:r>
+        <w:rPr>
+          <w:lang w:val="en-CH"/>
+        </w:rPr>
+        <w:t xml:space="preserve"> correctly and diligently over the full test result set</w:t>
+      </w:r>
+      <w:r>
+        <w:rPr>
+          <w:lang w:val="en-CH"/>
+        </w:rPr>
+        <w:t xml:space="preserve"> and the test report has been written</w:t>
+      </w:r>
+      <w:r>
+        <w:rPr>
+          <w:lang w:val="en-CH"/>
+        </w:rPr>
+        <w:t xml:space="preserve"> to the best of my knowledge and conscience.</w:t>
       </w:r>
       <w:r>
         <w:rPr>
@@ -1555,123 +2725,103 @@
         </w:rPr>
         <w:t xml:space="preserve"> </w:t>
       </w:r>
-      <w:r>
-        <w:rPr>
-          <w:lang w:val="en-CH"/>
-        </w:rPr>
-        <w:t>(</w:t>
-      </w:r>
-      <w:r>
-        <w:rPr>
-          <w:lang w:val="en-CH"/>
-        </w:rPr>
-        <w:t>including automated test tools</w:t>
-      </w:r>
-      <w:r>
-        <w:rPr>
-          <w:lang w:val="en-CH"/>
-        </w:rPr>
-        <w:t>)</w:t>
-      </w:r>
-    </w:p>
-    <w:p>
-      <w:pPr>
-        <w:rPr>
-          <w:lang w:val="en-CH"/>
-        </w:rPr>
-      </w:pPr>
-      <w:r>
-        <w:rPr>
-          <w:lang w:val="en-CH"/>
-        </w:rPr>
-        <w:t xml:space="preserve">Following tools </w:t>
-      </w:r>
-      <w:proofErr w:type="gramStart"/>
-      <w:r>
-        <w:rPr>
-          <w:lang w:val="en-CH"/>
-        </w:rPr>
-        <w:t>have to</w:t>
-      </w:r>
-      <w:proofErr w:type="gramEnd"/>
-      <w:r>
-        <w:rPr>
-          <w:lang w:val="en-CH"/>
-        </w:rPr>
-        <w:t xml:space="preserve"> be used:</w:t>
-      </w:r>
-    </w:p>
-    <w:p>
-      <w:pPr>
-        <w:pStyle w:val="ListParagraph"/>
-        <w:numPr>
-          <w:ilvl w:val="0"/>
-          <w:numId w:val="3"/>
-        </w:numPr>
-        <w:rPr>
-          <w:lang w:val="en-CH"/>
-        </w:rPr>
-      </w:pPr>
-      <w:r>
-        <w:rPr>
-          <w:lang w:val="en-CH"/>
-        </w:rPr>
-        <w:t>Jira</w:t>
-      </w:r>
-      <w:r>
-        <w:rPr>
-          <w:lang w:val="en-CH"/>
-        </w:rPr>
-        <w:t>:</w:t>
-      </w:r>
-    </w:p>
-    <w:p>
-      <w:pPr>
-        <w:pStyle w:val="ListParagraph"/>
-        <w:numPr>
-          <w:ilvl w:val="0"/>
-          <w:numId w:val="3"/>
-        </w:numPr>
-        <w:rPr>
-          <w:lang w:val="en-CH"/>
-        </w:rPr>
-      </w:pPr>
-      <w:r>
-        <w:rPr>
-          <w:lang w:val="en-CH"/>
-        </w:rPr>
-        <w:t>Confluence</w:t>
-      </w:r>
-      <w:r>
-        <w:rPr>
-          <w:lang w:val="en-CH"/>
-        </w:rPr>
-        <w:t>: If required, additional information linked to a Jira Issue can be added in Confluence (not mandatory)</w:t>
-      </w:r>
-    </w:p>
-    <w:p>
-      <w:pPr>
-        <w:pStyle w:val="ListParagraph"/>
-        <w:numPr>
-          <w:ilvl w:val="0"/>
-          <w:numId w:val="3"/>
-        </w:numPr>
-        <w:rPr>
-          <w:lang w:val="en-CH"/>
-        </w:rPr>
-      </w:pPr>
-      <w:r>
-        <w:rPr>
-          <w:lang w:val="en-CH"/>
-        </w:rPr>
-        <w:t>OQ Test App</w:t>
-      </w:r>
-      <w:r>
-        <w:rPr>
-          <w:lang w:val="en-CH"/>
-        </w:rPr>
-        <w:t>: To perform the OQ Testing in an automated way</w:t>
-      </w:r>
+    </w:p>
+    <w:p>
+      <w:pPr>
+        <w:rPr>
+          <w:lang w:val="en-CH"/>
+        </w:rPr>
+      </w:pPr>
+      <w:r>
+        <w:rPr>
+          <w:lang w:val="en-CH"/>
+        </w:rPr>
+        <w:tab/>
+      </w:r>
+    </w:p>
+    <w:p>
+      <w:pPr>
+        <w:rPr>
+          <w:lang w:val="en-CH"/>
+        </w:rPr>
+      </w:pPr>
+    </w:p>
+    <w:p>
+      <w:pPr>
+        <w:rPr>
+          <w:lang w:val="en-CH"/>
+        </w:rPr>
+      </w:pPr>
+    </w:p>
+    <w:p>
+      <w:pPr>
+        <w:rPr>
+          <w:lang w:val="en-CH"/>
+        </w:rPr>
+      </w:pPr>
+      <w:r>
+        <w:rPr>
+          <w:lang w:val="en-CH"/>
+        </w:rPr>
+        <w:t>Place, Date</w:t>
+      </w:r>
+      <w:r>
+        <w:rPr>
+          <w:lang w:val="en-CH"/>
+        </w:rPr>
+        <w:tab/>
+      </w:r>
+      <w:r>
+        <w:rPr>
+          <w:lang w:val="en-CH"/>
+        </w:rPr>
+        <w:tab/>
+      </w:r>
+      <w:r>
+        <w:rPr>
+          <w:lang w:val="en-CH"/>
+        </w:rPr>
+        <w:tab/>
+        <w:t>Name</w:t>
+      </w:r>
+      <w:r>
+        <w:rPr>
+          <w:lang w:val="en-CH"/>
+        </w:rPr>
+        <w:tab/>
+      </w:r>
+      <w:r>
+        <w:rPr>
+          <w:lang w:val="en-CH"/>
+        </w:rPr>
+        <w:tab/>
+      </w:r>
+      <w:r>
+        <w:rPr>
+          <w:lang w:val="en-CH"/>
+        </w:rPr>
+        <w:tab/>
+      </w:r>
+      <w:r>
+        <w:rPr>
+          <w:lang w:val="en-CH"/>
+        </w:rPr>
+        <w:tab/>
+      </w:r>
+      <w:r>
+        <w:rPr>
+          <w:lang w:val="en-CH"/>
+        </w:rPr>
+        <w:tab/>
+        <w:t>Signature</w:t>
+      </w:r>
+    </w:p>
+    <w:p>
+      <w:pPr>
+        <w:rPr>
+          <w:lang w:val="en-CH"/>
+        </w:rPr>
+      </w:pPr>
     </w:p>
     <w:p>
       <w:pPr>
@@ -1701,241 +2851,15 @@
           <w:bCs/>
           <w:lang w:val="en-CH"/>
         </w:rPr>
-        <w:t>Reference to specifications</w:t>
-      </w:r>
-    </w:p>
-    <w:p>
-      <w:pPr>
-        <w:rPr>
-          <w:lang w:val="en-CH"/>
-        </w:rPr>
-      </w:pPr>
-      <w:r>
-        <w:rPr>
-          <w:lang w:val="en-CH"/>
-        </w:rPr>
-        <w:t>As the feature file is the specification and the test script in one, there is no specific reference to the specifications required. Each feature file has the reference to the underlying requirement noted in the ‘Specification brief’ section of the feature file (description right underneath the feature name). The reference consists on the unique identifier of the respective Jira user story.</w:t>
-      </w:r>
-    </w:p>
-    <w:p>
-      <w:pPr>
-        <w:rPr>
-          <w:lang w:val="en-CH"/>
-        </w:rPr>
-      </w:pPr>
-    </w:p>
-    <w:p>
-      <w:pPr>
-        <w:rPr>
-          <w:lang w:val="en-CH"/>
-        </w:rPr>
-      </w:pPr>
-    </w:p>
-    <w:p>
-      <w:pPr>
+        <w:t>Reviewed</w:t>
+      </w:r>
+      <w:r>
         <w:rPr>
           <w:b/>
           <w:bCs/>
           <w:lang w:val="en-CH"/>
         </w:rPr>
-      </w:pPr>
-      <w:r>
-        <w:rPr>
-          <w:b/>
-          <w:bCs/>
-          <w:lang w:val="en-CH"/>
-        </w:rPr>
-        <w:t>Required Documentation</w:t>
-      </w:r>
-    </w:p>
-    <w:p>
-      <w:pPr>
-        <w:rPr>
-          <w:lang w:val="en-CH"/>
-        </w:rPr>
-      </w:pPr>
-      <w:r>
-        <w:rPr>
-          <w:lang w:val="en-CH"/>
-        </w:rPr>
-        <w:t>Following documentation are required for OQ</w:t>
-      </w:r>
-      <w:r>
-        <w:rPr>
-          <w:lang w:val="en-CH"/>
-        </w:rPr>
-        <w:t>:</w:t>
-      </w:r>
-    </w:p>
-    <w:p>
-      <w:pPr>
-        <w:pStyle w:val="ListParagraph"/>
-        <w:numPr>
-          <w:ilvl w:val="0"/>
-          <w:numId w:val="3"/>
-        </w:numPr>
-        <w:rPr>
-          <w:lang w:val="en-CH"/>
-        </w:rPr>
-      </w:pPr>
-      <w:r>
-        <w:rPr>
-          <w:lang w:val="en-CH"/>
-        </w:rPr>
-        <w:t>Feature Files</w:t>
-      </w:r>
-      <w:r>
-        <w:rPr>
-          <w:lang w:val="en-CH"/>
-        </w:rPr>
-        <w:t>:</w:t>
-      </w:r>
-      <w:r>
-        <w:rPr>
-          <w:lang w:val="en-CH"/>
-        </w:rPr>
-        <w:t xml:space="preserve"> </w:t>
-      </w:r>
-      <w:r>
-        <w:rPr>
-          <w:lang w:val="en-CH"/>
-        </w:rPr>
-        <w:t xml:space="preserve">Written by the </w:t>
-      </w:r>
-      <w:proofErr w:type="spellStart"/>
-      <w:r>
-        <w:rPr>
-          <w:lang w:val="en-CH"/>
-        </w:rPr>
-        <w:t>ThreeAmigos</w:t>
-      </w:r>
-      <w:proofErr w:type="spellEnd"/>
-      <w:r>
-        <w:rPr>
-          <w:lang w:val="en-CH"/>
-        </w:rPr>
-        <w:t xml:space="preserve"> or a delegate, r</w:t>
-      </w:r>
-      <w:r>
-        <w:rPr>
-          <w:lang w:val="en-CH"/>
-        </w:rPr>
-        <w:t xml:space="preserve">eviewed by the SME and </w:t>
-      </w:r>
-      <w:r>
-        <w:rPr>
-          <w:lang w:val="en-CH"/>
-        </w:rPr>
-        <w:t>a</w:t>
-      </w:r>
-      <w:r>
-        <w:rPr>
-          <w:lang w:val="en-CH"/>
-        </w:rPr>
-        <w:t>pproved by the Process Owner</w:t>
-      </w:r>
-      <w:r>
-        <w:rPr>
-          <w:lang w:val="en-CH"/>
-        </w:rPr>
-        <w:t>.</w:t>
-      </w:r>
-    </w:p>
-    <w:p>
-      <w:pPr>
-        <w:pStyle w:val="ListParagraph"/>
-        <w:numPr>
-          <w:ilvl w:val="0"/>
-          <w:numId w:val="3"/>
-        </w:numPr>
-        <w:rPr>
-          <w:lang w:val="en-CH"/>
-        </w:rPr>
-      </w:pPr>
-      <w:r>
-        <w:rPr>
-          <w:lang w:val="en-CH"/>
-        </w:rPr>
-        <w:t xml:space="preserve">Glue Code: </w:t>
-      </w:r>
-      <w:r>
-        <w:rPr>
-          <w:lang w:val="en-CH"/>
-        </w:rPr>
-        <w:t>Written by the supplier, r</w:t>
-      </w:r>
-      <w:r>
-        <w:rPr>
-          <w:lang w:val="en-CH"/>
-        </w:rPr>
-        <w:t>eviewed by the Tester</w:t>
-      </w:r>
-    </w:p>
-    <w:p>
-      <w:pPr>
-        <w:pStyle w:val="ListParagraph"/>
-        <w:numPr>
-          <w:ilvl w:val="0"/>
-          <w:numId w:val="3"/>
-        </w:numPr>
-        <w:rPr>
-          <w:lang w:val="en-CH"/>
-        </w:rPr>
-      </w:pPr>
-      <w:r>
-        <w:rPr>
-          <w:lang w:val="en-CH"/>
-        </w:rPr>
-        <w:t>Test Result: autogenerated by the OQ Test App, reviewed by the Tester, approved by the Test Reviewer</w:t>
-      </w:r>
-    </w:p>
-    <w:p>
-      <w:pPr>
-        <w:pStyle w:val="ListParagraph"/>
-        <w:numPr>
-          <w:ilvl w:val="0"/>
-          <w:numId w:val="3"/>
-        </w:numPr>
-        <w:rPr>
-          <w:lang w:val="en-CH"/>
-        </w:rPr>
-      </w:pPr>
-      <w:r>
-        <w:rPr>
-          <w:lang w:val="en-CH"/>
-        </w:rPr>
-        <w:t>Test Report: written by the Test Reviewer, approved by the QA</w:t>
-      </w:r>
-    </w:p>
-    <w:p>
-      <w:pPr>
-        <w:rPr>
-          <w:lang w:val="en-CH"/>
-        </w:rPr>
-      </w:pPr>
-    </w:p>
-    <w:p>
-      <w:pPr>
-        <w:rPr>
-          <w:lang w:val="en-CH"/>
-        </w:rPr>
-      </w:pPr>
-    </w:p>
-    <w:p>
-      <w:pPr>
-        <w:rPr>
-          <w:b/>
-          <w:bCs/>
-          <w:lang w:val="en-CH"/>
-        </w:rPr>
-      </w:pPr>
-      <w:r>
-        <w:rPr>
-          <w:b/>
-          <w:bCs/>
-          <w:lang w:val="en-CH"/>
-        </w:rPr>
-        <w:t>Reviewed</w:t>
+        <w:t xml:space="preserve"> and Approved</w:t>
       </w:r>
     </w:p>
     <w:p>
@@ -2046,110 +2970,9 @@
     <w:p>
       <w:pPr>
         <w:rPr>
-          <w:b/>
-          <w:bCs/>
-          <w:lang w:val="en-CH"/>
-        </w:rPr>
-      </w:pPr>
-      <w:r>
-        <w:rPr>
-          <w:b/>
-          <w:bCs/>
-          <w:lang w:val="en-CH"/>
-        </w:rPr>
-        <w:t>Approved</w:t>
-      </w:r>
-    </w:p>
-    <w:p>
-      <w:pPr>
-        <w:rPr>
-          <w:lang w:val="en-CH"/>
-        </w:rPr>
-      </w:pPr>
-    </w:p>
-    <w:p>
-      <w:pPr>
-        <w:rPr>
-          <w:lang w:val="en-CH"/>
-        </w:rPr>
-      </w:pPr>
-    </w:p>
-    <w:p>
-      <w:pPr>
-        <w:rPr>
-          <w:lang w:val="en-CH"/>
-        </w:rPr>
-      </w:pPr>
-    </w:p>
-    <w:p>
-      <w:pPr>
-        <w:rPr>
-          <w:lang w:val="en-CH"/>
-        </w:rPr>
-      </w:pPr>
-    </w:p>
-    <w:p>
-      <w:pPr>
-        <w:rPr>
-          <w:lang w:val="en-CH"/>
-        </w:rPr>
-      </w:pPr>
-      <w:r>
-        <w:rPr>
-          <w:lang w:val="en-CH"/>
-        </w:rPr>
-        <w:t>Place, Date</w:t>
-      </w:r>
-      <w:r>
-        <w:rPr>
-          <w:lang w:val="en-CH"/>
-        </w:rPr>
-        <w:tab/>
-      </w:r>
-      <w:r>
-        <w:rPr>
-          <w:lang w:val="en-CH"/>
-        </w:rPr>
-        <w:tab/>
-      </w:r>
-      <w:r>
-        <w:rPr>
-          <w:lang w:val="en-CH"/>
-        </w:rPr>
-        <w:tab/>
-        <w:t>Name</w:t>
-      </w:r>
-      <w:r>
-        <w:rPr>
-          <w:lang w:val="en-CH"/>
-        </w:rPr>
-        <w:tab/>
-      </w:r>
-      <w:r>
-        <w:rPr>
-          <w:lang w:val="en-CH"/>
-        </w:rPr>
-        <w:tab/>
-      </w:r>
-      <w:r>
-        <w:rPr>
-          <w:lang w:val="en-CH"/>
-        </w:rPr>
-        <w:tab/>
-      </w:r>
-      <w:r>
-        <w:rPr>
-          <w:lang w:val="en-CH"/>
-        </w:rPr>
-        <w:tab/>
-      </w:r>
-      <w:r>
-        <w:rPr>
-          <w:lang w:val="en-CH"/>
-        </w:rPr>
-        <w:tab/>
-        <w:t>Signature</w:t>
-      </w:r>
+          <w:lang w:val="en-CH"/>
+        </w:rPr>
+      </w:pPr>
     </w:p>
     <w:p>
       <w:pPr>
@@ -2461,6 +3284,119 @@
 <file path=word/numbering.xml><?xml version="1.0" encoding="utf-8"?>
 <w:numbering xmlns:wpc="http://schemas.microsoft.com/office/word/2010/wordprocessingCanvas" xmlns:cx="http://schemas.microsoft.com/office/drawing/2014/chartex" xmlns:cx1="http://schemas.microsoft.com/office/drawing/2015/9/8/chartex" xmlns:cx2="http://schemas.microsoft.com/office/drawing/2015/10/21/chartex" xmlns:cx3="http://schemas.microsoft.com/office/drawing/2016/5/9/chartex" xmlns:cx4="http://schemas.microsoft.com/office/drawing/2016/5/10/chartex" xmlns:cx5="http://schemas.microsoft.com/office/drawing/2016/5/11/chartex" xmlns:cx6="http://schemas.microsoft.com/office/drawing/2016/5/12/chartex" xmlns:cx7="http://schemas.microsoft.com/office/drawing/2016/5/13/chartex" xmlns:cx8="http://schemas.microsoft.com/office/drawing/2016/5/14/chartex" xmlns:mc="http://schemas.openxmlformats.org/markup-compatibility/2006" xmlns:aink="http://schemas.microsoft.com/office/drawing/2016/ink" xmlns:am3d="http://schemas.microsoft.com/office/drawing/2017/model3d" xmlns:o="urn:schemas-microsoft-com:office:office" xmlns:r="http://schemas.openxmlformats.org/officeDocument/2006/relationships" xmlns:m="http://schemas.openxmlformats.org/officeDocument/2006/math" xmlns:v="urn:schemas-microsoft-com:vml" xmlns:wp14="http://schemas.microsoft.com/office/word/2010/wordprocessingDrawing" xmlns:wp="http://schemas.openxmlformats.org/drawingml/2006/wordprocessingDrawing" xmlns:w10="urn:schemas-microsoft-com:office:word" xmlns:w="http://schemas.openxmlformats.org/wordprocessingml/2006/main" xmlns:w14="http://schemas.microsoft.com/office/word/2010/wordml" xmlns:w15="http://schemas.microsoft.com/office/word/2012/wordml" xmlns:w16cid="http://schemas.microsoft.com/office/word/2016/wordml/cid" xmlns:w16se="http://schemas.microsoft.com/office/word/2015/wordml/symex" xmlns:wpg="http://schemas.microsoft.com/office/word/2010/wordprocessingGroup" xmlns:wpi="http://schemas.microsoft.com/office/word/2010/wordprocessingInk" xmlns:wne="http://schemas.microsoft.com/office/word/2006/wordml" xmlns:wps="http://schemas.microsoft.com/office/word/2010/wordprocessingShape" mc:Ignorable="w14 w15 w16se w16cid wp14">
   <w:abstractNum w:abstractNumId="0" w15:restartNumberingAfterBreak="0">
+    <w:nsid w:val="1AE441DA"/>
+    <w:multiLevelType w:val="hybridMultilevel"/>
+    <w:tmpl w:val="3D8CA74E"/>
+    <w:lvl w:ilvl="0" w:tplc="3C749F1A">
+      <w:start w:val="2"/>
+      <w:numFmt w:val="bullet"/>
+      <w:lvlText w:val="-"/>
+      <w:lvlJc w:val="left"/>
+      <w:pPr>
+        <w:ind w:left="720" w:hanging="360"/>
+      </w:pPr>
+      <w:rPr>
+        <w:rFonts w:ascii="Calibri" w:eastAsiaTheme="minorHAnsi" w:hAnsi="Calibri" w:cs="Calibri" w:hint="default"/>
+      </w:rPr>
+    </w:lvl>
+    <w:lvl w:ilvl="1" w:tplc="20000003" w:tentative="1">
+      <w:start w:val="1"/>
+      <w:numFmt w:val="bullet"/>
+      <w:lvlText w:val="o"/>
+      <w:lvlJc w:val="left"/>
+      <w:pPr>
+        <w:ind w:left="1440" w:hanging="360"/>
+      </w:pPr>
+      <w:rPr>
+        <w:rFonts w:ascii="Courier New" w:hAnsi="Courier New" w:cs="Courier New" w:hint="default"/>
+      </w:rPr>
+    </w:lvl>
+    <w:lvl w:ilvl="2" w:tplc="20000005" w:tentative="1">
+      <w:start w:val="1"/>
+      <w:numFmt w:val="bullet"/>
+      <w:lvlText w:val=""/>
+      <w:lvlJc w:val="left"/>
+      <w:pPr>
+        <w:ind w:left="2160" w:hanging="360"/>
+      </w:pPr>
+      <w:rPr>
+        <w:rFonts w:ascii="Wingdings" w:hAnsi="Wingdings" w:hint="default"/>
+      </w:rPr>
+    </w:lvl>
+    <w:lvl w:ilvl="3" w:tplc="20000001" w:tentative="1">
+      <w:start w:val="1"/>
+      <w:numFmt w:val="bullet"/>
+      <w:lvlText w:val=""/>
+      <w:lvlJc w:val="left"/>
+      <w:pPr>
+        <w:ind w:left="2880" w:hanging="360"/>
+      </w:pPr>
+      <w:rPr>
+        <w:rFonts w:ascii="Symbol" w:hAnsi="Symbol" w:hint="default"/>
+      </w:rPr>
+    </w:lvl>
+    <w:lvl w:ilvl="4" w:tplc="20000003" w:tentative="1">
+      <w:start w:val="1"/>
+      <w:numFmt w:val="bullet"/>
+      <w:lvlText w:val="o"/>
+      <w:lvlJc w:val="left"/>
+      <w:pPr>
+        <w:ind w:left="3600" w:hanging="360"/>
+      </w:pPr>
+      <w:rPr>
+        <w:rFonts w:ascii="Courier New" w:hAnsi="Courier New" w:cs="Courier New" w:hint="default"/>
+      </w:rPr>
+    </w:lvl>
+    <w:lvl w:ilvl="5" w:tplc="20000005" w:tentative="1">
+      <w:start w:val="1"/>
+      <w:numFmt w:val="bullet"/>
+      <w:lvlText w:val=""/>
+      <w:lvlJc w:val="left"/>
+      <w:pPr>
+        <w:ind w:left="4320" w:hanging="360"/>
+      </w:pPr>
+      <w:rPr>
+        <w:rFonts w:ascii="Wingdings" w:hAnsi="Wingdings" w:hint="default"/>
+      </w:rPr>
+    </w:lvl>
+    <w:lvl w:ilvl="6" w:tplc="20000001" w:tentative="1">
+      <w:start w:val="1"/>
+      <w:numFmt w:val="bullet"/>
+      <w:lvlText w:val=""/>
+      <w:lvlJc w:val="left"/>
+      <w:pPr>
+        <w:ind w:left="5040" w:hanging="360"/>
+      </w:pPr>
+      <w:rPr>
+        <w:rFonts w:ascii="Symbol" w:hAnsi="Symbol" w:hint="default"/>
+      </w:rPr>
+    </w:lvl>
+    <w:lvl w:ilvl="7" w:tplc="20000003" w:tentative="1">
+      <w:start w:val="1"/>
+      <w:numFmt w:val="bullet"/>
+      <w:lvlText w:val="o"/>
+      <w:lvlJc w:val="left"/>
+      <w:pPr>
+        <w:ind w:left="5760" w:hanging="360"/>
+      </w:pPr>
+      <w:rPr>
+        <w:rFonts w:ascii="Courier New" w:hAnsi="Courier New" w:cs="Courier New" w:hint="default"/>
+      </w:rPr>
+    </w:lvl>
+    <w:lvl w:ilvl="8" w:tplc="20000005" w:tentative="1">
+      <w:start w:val="1"/>
+      <w:numFmt w:val="bullet"/>
+      <w:lvlText w:val=""/>
+      <w:lvlJc w:val="left"/>
+      <w:pPr>
+        <w:ind w:left="6480" w:hanging="360"/>
+      </w:pPr>
+      <w:rPr>
+        <w:rFonts w:ascii="Wingdings" w:hAnsi="Wingdings" w:hint="default"/>
+      </w:rPr>
+    </w:lvl>
+  </w:abstractNum>
+  <w:abstractNum w:abstractNumId="1" w15:restartNumberingAfterBreak="0">
     <w:nsid w:val="22056441"/>
     <w:multiLevelType w:val="hybridMultilevel"/>
     <w:tmpl w:val="163EB59E"/>
@@ -2572,7 +3508,7 @@
       </w:rPr>
     </w:lvl>
   </w:abstractNum>
-  <w:abstractNum w:abstractNumId="1" w15:restartNumberingAfterBreak="0">
+  <w:abstractNum w:abstractNumId="2" w15:restartNumberingAfterBreak="0">
     <w:nsid w:val="32EA6B3C"/>
     <w:multiLevelType w:val="hybridMultilevel"/>
     <w:tmpl w:val="514E9744"/>
@@ -2684,7 +3620,7 @@
       </w:rPr>
     </w:lvl>
   </w:abstractNum>
-  <w:abstractNum w:abstractNumId="2" w15:restartNumberingAfterBreak="0">
+  <w:abstractNum w:abstractNumId="3" w15:restartNumberingAfterBreak="0">
     <w:nsid w:val="33B57086"/>
     <w:multiLevelType w:val="hybridMultilevel"/>
     <w:tmpl w:val="FB663534"/>
@@ -2796,7 +3732,120 @@
       </w:rPr>
     </w:lvl>
   </w:abstractNum>
-  <w:abstractNum w:abstractNumId="3" w15:restartNumberingAfterBreak="0">
+  <w:abstractNum w:abstractNumId="4" w15:restartNumberingAfterBreak="0">
+    <w:nsid w:val="37796743"/>
+    <w:multiLevelType w:val="hybridMultilevel"/>
+    <w:tmpl w:val="AD647042"/>
+    <w:lvl w:ilvl="0" w:tplc="C62E7CC8">
+      <w:start w:val="1"/>
+      <w:numFmt w:val="bullet"/>
+      <w:lvlText w:val=""/>
+      <w:lvlJc w:val="left"/>
+      <w:pPr>
+        <w:ind w:left="720" w:hanging="360"/>
+      </w:pPr>
+      <w:rPr>
+        <w:rFonts w:ascii="Wingdings" w:hAnsi="Wingdings" w:hint="default"/>
+      </w:rPr>
+    </w:lvl>
+    <w:lvl w:ilvl="1" w:tplc="C62E7CC8">
+      <w:start w:val="1"/>
+      <w:numFmt w:val="bullet"/>
+      <w:lvlText w:val=""/>
+      <w:lvlJc w:val="left"/>
+      <w:pPr>
+        <w:ind w:left="1440" w:hanging="360"/>
+      </w:pPr>
+      <w:rPr>
+        <w:rFonts w:ascii="Wingdings" w:hAnsi="Wingdings" w:hint="default"/>
+      </w:rPr>
+    </w:lvl>
+    <w:lvl w:ilvl="2" w:tplc="20000005" w:tentative="1">
+      <w:start w:val="1"/>
+      <w:numFmt w:val="bullet"/>
+      <w:lvlText w:val=""/>
+      <w:lvlJc w:val="left"/>
+      <w:pPr>
+        <w:ind w:left="2160" w:hanging="360"/>
+      </w:pPr>
+      <w:rPr>
+        <w:rFonts w:ascii="Wingdings" w:hAnsi="Wingdings" w:hint="default"/>
+      </w:rPr>
+    </w:lvl>
+    <w:lvl w:ilvl="3" w:tplc="20000001" w:tentative="1">
+      <w:start w:val="1"/>
+      <w:numFmt w:val="bullet"/>
+      <w:lvlText w:val=""/>
+      <w:lvlJc w:val="left"/>
+      <w:pPr>
+        <w:ind w:left="2880" w:hanging="360"/>
+      </w:pPr>
+      <w:rPr>
+        <w:rFonts w:ascii="Symbol" w:hAnsi="Symbol" w:hint="default"/>
+      </w:rPr>
+    </w:lvl>
+    <w:lvl w:ilvl="4" w:tplc="20000003" w:tentative="1">
+      <w:start w:val="1"/>
+      <w:numFmt w:val="bullet"/>
+      <w:lvlText w:val="o"/>
+      <w:lvlJc w:val="left"/>
+      <w:pPr>
+        <w:ind w:left="3600" w:hanging="360"/>
+      </w:pPr>
+      <w:rPr>
+        <w:rFonts w:ascii="Courier New" w:hAnsi="Courier New" w:cs="Courier New" w:hint="default"/>
+      </w:rPr>
+    </w:lvl>
+    <w:lvl w:ilvl="5" w:tplc="20000005" w:tentative="1">
+      <w:start w:val="1"/>
+      <w:numFmt w:val="bullet"/>
+      <w:lvlText w:val=""/>
+      <w:lvlJc w:val="left"/>
+      <w:pPr>
+        <w:ind w:left="4320" w:hanging="360"/>
+      </w:pPr>
+      <w:rPr>
+        <w:rFonts w:ascii="Wingdings" w:hAnsi="Wingdings" w:hint="default"/>
+      </w:rPr>
+    </w:lvl>
+    <w:lvl w:ilvl="6" w:tplc="20000001" w:tentative="1">
+      <w:start w:val="1"/>
+      <w:numFmt w:val="bullet"/>
+      <w:lvlText w:val=""/>
+      <w:lvlJc w:val="left"/>
+      <w:pPr>
+        <w:ind w:left="5040" w:hanging="360"/>
+      </w:pPr>
+      <w:rPr>
+        <w:rFonts w:ascii="Symbol" w:hAnsi="Symbol" w:hint="default"/>
+      </w:rPr>
+    </w:lvl>
+    <w:lvl w:ilvl="7" w:tplc="20000003" w:tentative="1">
+      <w:start w:val="1"/>
+      <w:numFmt w:val="bullet"/>
+      <w:lvlText w:val="o"/>
+      <w:lvlJc w:val="left"/>
+      <w:pPr>
+        <w:ind w:left="5760" w:hanging="360"/>
+      </w:pPr>
+      <w:rPr>
+        <w:rFonts w:ascii="Courier New" w:hAnsi="Courier New" w:cs="Courier New" w:hint="default"/>
+      </w:rPr>
+    </w:lvl>
+    <w:lvl w:ilvl="8" w:tplc="20000005" w:tentative="1">
+      <w:start w:val="1"/>
+      <w:numFmt w:val="bullet"/>
+      <w:lvlText w:val=""/>
+      <w:lvlJc w:val="left"/>
+      <w:pPr>
+        <w:ind w:left="6480" w:hanging="360"/>
+      </w:pPr>
+      <w:rPr>
+        <w:rFonts w:ascii="Wingdings" w:hAnsi="Wingdings" w:hint="default"/>
+      </w:rPr>
+    </w:lvl>
+  </w:abstractNum>
+  <w:abstractNum w:abstractNumId="5" w15:restartNumberingAfterBreak="0">
     <w:nsid w:val="38792FF6"/>
     <w:multiLevelType w:val="hybridMultilevel"/>
     <w:tmpl w:val="7C00A93C"/>
@@ -2909,7 +3958,120 @@
       </w:rPr>
     </w:lvl>
   </w:abstractNum>
-  <w:abstractNum w:abstractNumId="4" w15:restartNumberingAfterBreak="0">
+  <w:abstractNum w:abstractNumId="6" w15:restartNumberingAfterBreak="0">
+    <w:nsid w:val="47C16B5B"/>
+    <w:multiLevelType w:val="hybridMultilevel"/>
+    <w:tmpl w:val="E0D02E60"/>
+    <w:lvl w:ilvl="0" w:tplc="4606A1BE">
+      <w:start w:val="1"/>
+      <w:numFmt w:val="bullet"/>
+      <w:lvlText w:val=""/>
+      <w:lvlJc w:val="left"/>
+      <w:pPr>
+        <w:ind w:left="720" w:hanging="360"/>
+      </w:pPr>
+      <w:rPr>
+        <w:rFonts w:ascii="Wingdings" w:hAnsi="Wingdings" w:hint="default"/>
+      </w:rPr>
+    </w:lvl>
+    <w:lvl w:ilvl="1" w:tplc="4606A1BE">
+      <w:start w:val="1"/>
+      <w:numFmt w:val="bullet"/>
+      <w:lvlText w:val=""/>
+      <w:lvlJc w:val="left"/>
+      <w:pPr>
+        <w:ind w:left="1440" w:hanging="360"/>
+      </w:pPr>
+      <w:rPr>
+        <w:rFonts w:ascii="Wingdings" w:hAnsi="Wingdings" w:hint="default"/>
+      </w:rPr>
+    </w:lvl>
+    <w:lvl w:ilvl="2" w:tplc="20000005" w:tentative="1">
+      <w:start w:val="1"/>
+      <w:numFmt w:val="bullet"/>
+      <w:lvlText w:val=""/>
+      <w:lvlJc w:val="left"/>
+      <w:pPr>
+        <w:ind w:left="2160" w:hanging="360"/>
+      </w:pPr>
+      <w:rPr>
+        <w:rFonts w:ascii="Wingdings" w:hAnsi="Wingdings" w:hint="default"/>
+      </w:rPr>
+    </w:lvl>
+    <w:lvl w:ilvl="3" w:tplc="20000001" w:tentative="1">
+      <w:start w:val="1"/>
+      <w:numFmt w:val="bullet"/>
+      <w:lvlText w:val=""/>
+      <w:lvlJc w:val="left"/>
+      <w:pPr>
+        <w:ind w:left="2880" w:hanging="360"/>
+      </w:pPr>
+      <w:rPr>
+        <w:rFonts w:ascii="Symbol" w:hAnsi="Symbol" w:hint="default"/>
+      </w:rPr>
+    </w:lvl>
+    <w:lvl w:ilvl="4" w:tplc="20000003" w:tentative="1">
+      <w:start w:val="1"/>
+      <w:numFmt w:val="bullet"/>
+      <w:lvlText w:val="o"/>
+      <w:lvlJc w:val="left"/>
+      <w:pPr>
+        <w:ind w:left="3600" w:hanging="360"/>
+      </w:pPr>
+      <w:rPr>
+        <w:rFonts w:ascii="Courier New" w:hAnsi="Courier New" w:cs="Courier New" w:hint="default"/>
+      </w:rPr>
+    </w:lvl>
+    <w:lvl w:ilvl="5" w:tplc="20000005" w:tentative="1">
+      <w:start w:val="1"/>
+      <w:numFmt w:val="bullet"/>
+      <w:lvlText w:val=""/>
+      <w:lvlJc w:val="left"/>
+      <w:pPr>
+        <w:ind w:left="4320" w:hanging="360"/>
+      </w:pPr>
+      <w:rPr>
+        <w:rFonts w:ascii="Wingdings" w:hAnsi="Wingdings" w:hint="default"/>
+      </w:rPr>
+    </w:lvl>
+    <w:lvl w:ilvl="6" w:tplc="20000001" w:tentative="1">
+      <w:start w:val="1"/>
+      <w:numFmt w:val="bullet"/>
+      <w:lvlText w:val=""/>
+      <w:lvlJc w:val="left"/>
+      <w:pPr>
+        <w:ind w:left="5040" w:hanging="360"/>
+      </w:pPr>
+      <w:rPr>
+        <w:rFonts w:ascii="Symbol" w:hAnsi="Symbol" w:hint="default"/>
+      </w:rPr>
+    </w:lvl>
+    <w:lvl w:ilvl="7" w:tplc="20000003" w:tentative="1">
+      <w:start w:val="1"/>
+      <w:numFmt w:val="bullet"/>
+      <w:lvlText w:val="o"/>
+      <w:lvlJc w:val="left"/>
+      <w:pPr>
+        <w:ind w:left="5760" w:hanging="360"/>
+      </w:pPr>
+      <w:rPr>
+        <w:rFonts w:ascii="Courier New" w:hAnsi="Courier New" w:cs="Courier New" w:hint="default"/>
+      </w:rPr>
+    </w:lvl>
+    <w:lvl w:ilvl="8" w:tplc="20000005" w:tentative="1">
+      <w:start w:val="1"/>
+      <w:numFmt w:val="bullet"/>
+      <w:lvlText w:val=""/>
+      <w:lvlJc w:val="left"/>
+      <w:pPr>
+        <w:ind w:left="6480" w:hanging="360"/>
+      </w:pPr>
+      <w:rPr>
+        <w:rFonts w:ascii="Wingdings" w:hAnsi="Wingdings" w:hint="default"/>
+      </w:rPr>
+    </w:lvl>
+  </w:abstractNum>
+  <w:abstractNum w:abstractNumId="7" w15:restartNumberingAfterBreak="0">
     <w:nsid w:val="4BE00911"/>
     <w:multiLevelType w:val="hybridMultilevel"/>
     <w:tmpl w:val="1068AB24"/>
@@ -3021,19 +4183,491 @@
       </w:rPr>
     </w:lvl>
   </w:abstractNum>
+  <w:abstractNum w:abstractNumId="8" w15:restartNumberingAfterBreak="0">
+    <w:nsid w:val="5DCE74D4"/>
+    <w:multiLevelType w:val="hybridMultilevel"/>
+    <w:tmpl w:val="6D92EF18"/>
+    <w:lvl w:ilvl="0" w:tplc="1780CE14">
+      <w:start w:val="1"/>
+      <w:numFmt w:val="bullet"/>
+      <w:lvlText w:val=""/>
+      <w:lvlJc w:val="left"/>
+      <w:pPr>
+        <w:ind w:left="720" w:hanging="360"/>
+      </w:pPr>
+      <w:rPr>
+        <w:rFonts w:ascii="Wingdings" w:hAnsi="Wingdings" w:hint="default"/>
+      </w:rPr>
+    </w:lvl>
+    <w:lvl w:ilvl="1" w:tplc="C62E7CC8">
+      <w:start w:val="1"/>
+      <w:numFmt w:val="bullet"/>
+      <w:lvlText w:val=""/>
+      <w:lvlJc w:val="left"/>
+      <w:pPr>
+        <w:ind w:left="1440" w:hanging="360"/>
+      </w:pPr>
+      <w:rPr>
+        <w:rFonts w:ascii="Wingdings" w:hAnsi="Wingdings" w:hint="default"/>
+      </w:rPr>
+    </w:lvl>
+    <w:lvl w:ilvl="2" w:tplc="20000005" w:tentative="1">
+      <w:start w:val="1"/>
+      <w:numFmt w:val="bullet"/>
+      <w:lvlText w:val=""/>
+      <w:lvlJc w:val="left"/>
+      <w:pPr>
+        <w:ind w:left="2160" w:hanging="360"/>
+      </w:pPr>
+      <w:rPr>
+        <w:rFonts w:ascii="Wingdings" w:hAnsi="Wingdings" w:hint="default"/>
+      </w:rPr>
+    </w:lvl>
+    <w:lvl w:ilvl="3" w:tplc="20000001" w:tentative="1">
+      <w:start w:val="1"/>
+      <w:numFmt w:val="bullet"/>
+      <w:lvlText w:val=""/>
+      <w:lvlJc w:val="left"/>
+      <w:pPr>
+        <w:ind w:left="2880" w:hanging="360"/>
+      </w:pPr>
+      <w:rPr>
+        <w:rFonts w:ascii="Symbol" w:hAnsi="Symbol" w:hint="default"/>
+      </w:rPr>
+    </w:lvl>
+    <w:lvl w:ilvl="4" w:tplc="20000003" w:tentative="1">
+      <w:start w:val="1"/>
+      <w:numFmt w:val="bullet"/>
+      <w:lvlText w:val="o"/>
+      <w:lvlJc w:val="left"/>
+      <w:pPr>
+        <w:ind w:left="3600" w:hanging="360"/>
+      </w:pPr>
+      <w:rPr>
+        <w:rFonts w:ascii="Courier New" w:hAnsi="Courier New" w:cs="Courier New" w:hint="default"/>
+      </w:rPr>
+    </w:lvl>
+    <w:lvl w:ilvl="5" w:tplc="20000005" w:tentative="1">
+      <w:start w:val="1"/>
+      <w:numFmt w:val="bullet"/>
+      <w:lvlText w:val=""/>
+      <w:lvlJc w:val="left"/>
+      <w:pPr>
+        <w:ind w:left="4320" w:hanging="360"/>
+      </w:pPr>
+      <w:rPr>
+        <w:rFonts w:ascii="Wingdings" w:hAnsi="Wingdings" w:hint="default"/>
+      </w:rPr>
+    </w:lvl>
+    <w:lvl w:ilvl="6" w:tplc="20000001" w:tentative="1">
+      <w:start w:val="1"/>
+      <w:numFmt w:val="bullet"/>
+      <w:lvlText w:val=""/>
+      <w:lvlJc w:val="left"/>
+      <w:pPr>
+        <w:ind w:left="5040" w:hanging="360"/>
+      </w:pPr>
+      <w:rPr>
+        <w:rFonts w:ascii="Symbol" w:hAnsi="Symbol" w:hint="default"/>
+      </w:rPr>
+    </w:lvl>
+    <w:lvl w:ilvl="7" w:tplc="20000003" w:tentative="1">
+      <w:start w:val="1"/>
+      <w:numFmt w:val="bullet"/>
+      <w:lvlText w:val="o"/>
+      <w:lvlJc w:val="left"/>
+      <w:pPr>
+        <w:ind w:left="5760" w:hanging="360"/>
+      </w:pPr>
+      <w:rPr>
+        <w:rFonts w:ascii="Courier New" w:hAnsi="Courier New" w:cs="Courier New" w:hint="default"/>
+      </w:rPr>
+    </w:lvl>
+    <w:lvl w:ilvl="8" w:tplc="20000005" w:tentative="1">
+      <w:start w:val="1"/>
+      <w:numFmt w:val="bullet"/>
+      <w:lvlText w:val=""/>
+      <w:lvlJc w:val="left"/>
+      <w:pPr>
+        <w:ind w:left="6480" w:hanging="360"/>
+      </w:pPr>
+      <w:rPr>
+        <w:rFonts w:ascii="Wingdings" w:hAnsi="Wingdings" w:hint="default"/>
+      </w:rPr>
+    </w:lvl>
+  </w:abstractNum>
+  <w:abstractNum w:abstractNumId="9" w15:restartNumberingAfterBreak="0">
+    <w:nsid w:val="6622732A"/>
+    <w:multiLevelType w:val="hybridMultilevel"/>
+    <w:tmpl w:val="4B5A3D88"/>
+    <w:lvl w:ilvl="0" w:tplc="C62E7CC8">
+      <w:start w:val="1"/>
+      <w:numFmt w:val="bullet"/>
+      <w:lvlText w:val=""/>
+      <w:lvlJc w:val="left"/>
+      <w:pPr>
+        <w:ind w:left="720" w:hanging="360"/>
+      </w:pPr>
+      <w:rPr>
+        <w:rFonts w:ascii="Wingdings" w:hAnsi="Wingdings" w:hint="default"/>
+      </w:rPr>
+    </w:lvl>
+    <w:lvl w:ilvl="1" w:tplc="4606A1BE">
+      <w:start w:val="1"/>
+      <w:numFmt w:val="bullet"/>
+      <w:lvlText w:val=""/>
+      <w:lvlJc w:val="left"/>
+      <w:pPr>
+        <w:ind w:left="1440" w:hanging="360"/>
+      </w:pPr>
+      <w:rPr>
+        <w:rFonts w:ascii="Wingdings" w:hAnsi="Wingdings" w:hint="default"/>
+      </w:rPr>
+    </w:lvl>
+    <w:lvl w:ilvl="2" w:tplc="03B8E3F4">
+      <w:numFmt w:val="bullet"/>
+      <w:lvlText w:val=""/>
+      <w:lvlJc w:val="left"/>
+      <w:pPr>
+        <w:ind w:left="2160" w:hanging="360"/>
+      </w:pPr>
+      <w:rPr>
+        <w:rFonts w:ascii="Wingdings" w:eastAsiaTheme="minorHAnsi" w:hAnsi="Wingdings" w:cstheme="minorBidi" w:hint="default"/>
+      </w:rPr>
+    </w:lvl>
+    <w:lvl w:ilvl="3" w:tplc="20000001" w:tentative="1">
+      <w:start w:val="1"/>
+      <w:numFmt w:val="bullet"/>
+      <w:lvlText w:val=""/>
+      <w:lvlJc w:val="left"/>
+      <w:pPr>
+        <w:ind w:left="2880" w:hanging="360"/>
+      </w:pPr>
+      <w:rPr>
+        <w:rFonts w:ascii="Symbol" w:hAnsi="Symbol" w:hint="default"/>
+      </w:rPr>
+    </w:lvl>
+    <w:lvl w:ilvl="4" w:tplc="20000003" w:tentative="1">
+      <w:start w:val="1"/>
+      <w:numFmt w:val="bullet"/>
+      <w:lvlText w:val="o"/>
+      <w:lvlJc w:val="left"/>
+      <w:pPr>
+        <w:ind w:left="3600" w:hanging="360"/>
+      </w:pPr>
+      <w:rPr>
+        <w:rFonts w:ascii="Courier New" w:hAnsi="Courier New" w:cs="Courier New" w:hint="default"/>
+      </w:rPr>
+    </w:lvl>
+    <w:lvl w:ilvl="5" w:tplc="20000005" w:tentative="1">
+      <w:start w:val="1"/>
+      <w:numFmt w:val="bullet"/>
+      <w:lvlText w:val=""/>
+      <w:lvlJc w:val="left"/>
+      <w:pPr>
+        <w:ind w:left="4320" w:hanging="360"/>
+      </w:pPr>
+      <w:rPr>
+        <w:rFonts w:ascii="Wingdings" w:hAnsi="Wingdings" w:hint="default"/>
+      </w:rPr>
+    </w:lvl>
+    <w:lvl w:ilvl="6" w:tplc="20000001" w:tentative="1">
+      <w:start w:val="1"/>
+      <w:numFmt w:val="bullet"/>
+      <w:lvlText w:val=""/>
+      <w:lvlJc w:val="left"/>
+      <w:pPr>
+        <w:ind w:left="5040" w:hanging="360"/>
+      </w:pPr>
+      <w:rPr>
+        <w:rFonts w:ascii="Symbol" w:hAnsi="Symbol" w:hint="default"/>
+      </w:rPr>
+    </w:lvl>
+    <w:lvl w:ilvl="7" w:tplc="20000003" w:tentative="1">
+      <w:start w:val="1"/>
+      <w:numFmt w:val="bullet"/>
+      <w:lvlText w:val="o"/>
+      <w:lvlJc w:val="left"/>
+      <w:pPr>
+        <w:ind w:left="5760" w:hanging="360"/>
+      </w:pPr>
+      <w:rPr>
+        <w:rFonts w:ascii="Courier New" w:hAnsi="Courier New" w:cs="Courier New" w:hint="default"/>
+      </w:rPr>
+    </w:lvl>
+    <w:lvl w:ilvl="8" w:tplc="20000005" w:tentative="1">
+      <w:start w:val="1"/>
+      <w:numFmt w:val="bullet"/>
+      <w:lvlText w:val=""/>
+      <w:lvlJc w:val="left"/>
+      <w:pPr>
+        <w:ind w:left="6480" w:hanging="360"/>
+      </w:pPr>
+      <w:rPr>
+        <w:rFonts w:ascii="Wingdings" w:hAnsi="Wingdings" w:hint="default"/>
+      </w:rPr>
+    </w:lvl>
+  </w:abstractNum>
+  <w:abstractNum w:abstractNumId="10" w15:restartNumberingAfterBreak="0">
+    <w:nsid w:val="666B70F7"/>
+    <w:multiLevelType w:val="hybridMultilevel"/>
+    <w:tmpl w:val="0576CDEA"/>
+    <w:lvl w:ilvl="0" w:tplc="4606A1BE">
+      <w:start w:val="1"/>
+      <w:numFmt w:val="bullet"/>
+      <w:lvlText w:val=""/>
+      <w:lvlJc w:val="left"/>
+      <w:pPr>
+        <w:ind w:left="720" w:hanging="360"/>
+      </w:pPr>
+      <w:rPr>
+        <w:rFonts w:ascii="Wingdings" w:hAnsi="Wingdings" w:hint="default"/>
+      </w:rPr>
+    </w:lvl>
+    <w:lvl w:ilvl="1" w:tplc="20000003">
+      <w:start w:val="1"/>
+      <w:numFmt w:val="bullet"/>
+      <w:lvlText w:val="o"/>
+      <w:lvlJc w:val="left"/>
+      <w:pPr>
+        <w:ind w:left="1440" w:hanging="360"/>
+      </w:pPr>
+      <w:rPr>
+        <w:rFonts w:ascii="Courier New" w:hAnsi="Courier New" w:cs="Courier New" w:hint="default"/>
+      </w:rPr>
+    </w:lvl>
+    <w:lvl w:ilvl="2" w:tplc="20000005" w:tentative="1">
+      <w:start w:val="1"/>
+      <w:numFmt w:val="bullet"/>
+      <w:lvlText w:val=""/>
+      <w:lvlJc w:val="left"/>
+      <w:pPr>
+        <w:ind w:left="2160" w:hanging="360"/>
+      </w:pPr>
+      <w:rPr>
+        <w:rFonts w:ascii="Wingdings" w:hAnsi="Wingdings" w:hint="default"/>
+      </w:rPr>
+    </w:lvl>
+    <w:lvl w:ilvl="3" w:tplc="20000001" w:tentative="1">
+      <w:start w:val="1"/>
+      <w:numFmt w:val="bullet"/>
+      <w:lvlText w:val=""/>
+      <w:lvlJc w:val="left"/>
+      <w:pPr>
+        <w:ind w:left="2880" w:hanging="360"/>
+      </w:pPr>
+      <w:rPr>
+        <w:rFonts w:ascii="Symbol" w:hAnsi="Symbol" w:hint="default"/>
+      </w:rPr>
+    </w:lvl>
+    <w:lvl w:ilvl="4" w:tplc="20000003" w:tentative="1">
+      <w:start w:val="1"/>
+      <w:numFmt w:val="bullet"/>
+      <w:lvlText w:val="o"/>
+      <w:lvlJc w:val="left"/>
+      <w:pPr>
+        <w:ind w:left="3600" w:hanging="360"/>
+      </w:pPr>
+      <w:rPr>
+        <w:rFonts w:ascii="Courier New" w:hAnsi="Courier New" w:cs="Courier New" w:hint="default"/>
+      </w:rPr>
+    </w:lvl>
+    <w:lvl w:ilvl="5" w:tplc="20000005" w:tentative="1">
+      <w:start w:val="1"/>
+      <w:numFmt w:val="bullet"/>
+      <w:lvlText w:val=""/>
+      <w:lvlJc w:val="left"/>
+      <w:pPr>
+        <w:ind w:left="4320" w:hanging="360"/>
+      </w:pPr>
+      <w:rPr>
+        <w:rFonts w:ascii="Wingdings" w:hAnsi="Wingdings" w:hint="default"/>
+      </w:rPr>
+    </w:lvl>
+    <w:lvl w:ilvl="6" w:tplc="20000001" w:tentative="1">
+      <w:start w:val="1"/>
+      <w:numFmt w:val="bullet"/>
+      <w:lvlText w:val=""/>
+      <w:lvlJc w:val="left"/>
+      <w:pPr>
+        <w:ind w:left="5040" w:hanging="360"/>
+      </w:pPr>
+      <w:rPr>
+        <w:rFonts w:ascii="Symbol" w:hAnsi="Symbol" w:hint="default"/>
+      </w:rPr>
+    </w:lvl>
+    <w:lvl w:ilvl="7" w:tplc="20000003" w:tentative="1">
+      <w:start w:val="1"/>
+      <w:numFmt w:val="bullet"/>
+      <w:lvlText w:val="o"/>
+      <w:lvlJc w:val="left"/>
+      <w:pPr>
+        <w:ind w:left="5760" w:hanging="360"/>
+      </w:pPr>
+      <w:rPr>
+        <w:rFonts w:ascii="Courier New" w:hAnsi="Courier New" w:cs="Courier New" w:hint="default"/>
+      </w:rPr>
+    </w:lvl>
+    <w:lvl w:ilvl="8" w:tplc="20000005" w:tentative="1">
+      <w:start w:val="1"/>
+      <w:numFmt w:val="bullet"/>
+      <w:lvlText w:val=""/>
+      <w:lvlJc w:val="left"/>
+      <w:pPr>
+        <w:ind w:left="6480" w:hanging="360"/>
+      </w:pPr>
+      <w:rPr>
+        <w:rFonts w:ascii="Wingdings" w:hAnsi="Wingdings" w:hint="default"/>
+      </w:rPr>
+    </w:lvl>
+  </w:abstractNum>
+  <w:abstractNum w:abstractNumId="11" w15:restartNumberingAfterBreak="0">
+    <w:nsid w:val="68431568"/>
+    <w:multiLevelType w:val="hybridMultilevel"/>
+    <w:tmpl w:val="D7C63DD2"/>
+    <w:lvl w:ilvl="0" w:tplc="4606A1BE">
+      <w:start w:val="1"/>
+      <w:numFmt w:val="bullet"/>
+      <w:lvlText w:val=""/>
+      <w:lvlJc w:val="left"/>
+      <w:pPr>
+        <w:ind w:left="720" w:hanging="360"/>
+      </w:pPr>
+      <w:rPr>
+        <w:rFonts w:ascii="Wingdings" w:hAnsi="Wingdings" w:hint="default"/>
+      </w:rPr>
+    </w:lvl>
+    <w:lvl w:ilvl="1" w:tplc="C62E7CC8">
+      <w:start w:val="1"/>
+      <w:numFmt w:val="bullet"/>
+      <w:lvlText w:val=""/>
+      <w:lvlJc w:val="left"/>
+      <w:pPr>
+        <w:ind w:left="1440" w:hanging="360"/>
+      </w:pPr>
+      <w:rPr>
+        <w:rFonts w:ascii="Wingdings" w:hAnsi="Wingdings" w:hint="default"/>
+      </w:rPr>
+    </w:lvl>
+    <w:lvl w:ilvl="2" w:tplc="20000005" w:tentative="1">
+      <w:start w:val="1"/>
+      <w:numFmt w:val="bullet"/>
+      <w:lvlText w:val=""/>
+      <w:lvlJc w:val="left"/>
+      <w:pPr>
+        <w:ind w:left="2160" w:hanging="360"/>
+      </w:pPr>
+      <w:rPr>
+        <w:rFonts w:ascii="Wingdings" w:hAnsi="Wingdings" w:hint="default"/>
+      </w:rPr>
+    </w:lvl>
+    <w:lvl w:ilvl="3" w:tplc="20000001" w:tentative="1">
+      <w:start w:val="1"/>
+      <w:numFmt w:val="bullet"/>
+      <w:lvlText w:val=""/>
+      <w:lvlJc w:val="left"/>
+      <w:pPr>
+        <w:ind w:left="2880" w:hanging="360"/>
+      </w:pPr>
+      <w:rPr>
+        <w:rFonts w:ascii="Symbol" w:hAnsi="Symbol" w:hint="default"/>
+      </w:rPr>
+    </w:lvl>
+    <w:lvl w:ilvl="4" w:tplc="20000003" w:tentative="1">
+      <w:start w:val="1"/>
+      <w:numFmt w:val="bullet"/>
+      <w:lvlText w:val="o"/>
+      <w:lvlJc w:val="left"/>
+      <w:pPr>
+        <w:ind w:left="3600" w:hanging="360"/>
+      </w:pPr>
+      <w:rPr>
+        <w:rFonts w:ascii="Courier New" w:hAnsi="Courier New" w:cs="Courier New" w:hint="default"/>
+      </w:rPr>
+    </w:lvl>
+    <w:lvl w:ilvl="5" w:tplc="20000005" w:tentative="1">
+      <w:start w:val="1"/>
+      <w:numFmt w:val="bullet"/>
+      <w:lvlText w:val=""/>
+      <w:lvlJc w:val="left"/>
+      <w:pPr>
+        <w:ind w:left="4320" w:hanging="360"/>
+      </w:pPr>
+      <w:rPr>
+        <w:rFonts w:ascii="Wingdings" w:hAnsi="Wingdings" w:hint="default"/>
+      </w:rPr>
+    </w:lvl>
+    <w:lvl w:ilvl="6" w:tplc="20000001" w:tentative="1">
+      <w:start w:val="1"/>
+      <w:numFmt w:val="bullet"/>
+      <w:lvlText w:val=""/>
+      <w:lvlJc w:val="left"/>
+      <w:pPr>
+        <w:ind w:left="5040" w:hanging="360"/>
+      </w:pPr>
+      <w:rPr>
+        <w:rFonts w:ascii="Symbol" w:hAnsi="Symbol" w:hint="default"/>
+      </w:rPr>
+    </w:lvl>
+    <w:lvl w:ilvl="7" w:tplc="20000003" w:tentative="1">
+      <w:start w:val="1"/>
+      <w:numFmt w:val="bullet"/>
+      <w:lvlText w:val="o"/>
+      <w:lvlJc w:val="left"/>
+      <w:pPr>
+        <w:ind w:left="5760" w:hanging="360"/>
+      </w:pPr>
+      <w:rPr>
+        <w:rFonts w:ascii="Courier New" w:hAnsi="Courier New" w:cs="Courier New" w:hint="default"/>
+      </w:rPr>
+    </w:lvl>
+    <w:lvl w:ilvl="8" w:tplc="20000005" w:tentative="1">
+      <w:start w:val="1"/>
+      <w:numFmt w:val="bullet"/>
+      <w:lvlText w:val=""/>
+      <w:lvlJc w:val="left"/>
+      <w:pPr>
+        <w:ind w:left="6480" w:hanging="360"/>
+      </w:pPr>
+      <w:rPr>
+        <w:rFonts w:ascii="Wingdings" w:hAnsi="Wingdings" w:hint="default"/>
+      </w:rPr>
+    </w:lvl>
+  </w:abstractNum>
   <w:num w:numId="1">
+    <w:abstractNumId w:val="2"/>
+  </w:num>
+  <w:num w:numId="2">
+    <w:abstractNumId w:val="5"/>
+  </w:num>
+  <w:num w:numId="3">
+    <w:abstractNumId w:val="7"/>
+  </w:num>
+  <w:num w:numId="4">
+    <w:abstractNumId w:val="3"/>
+  </w:num>
+  <w:num w:numId="5">
     <w:abstractNumId w:val="1"/>
   </w:num>
-  <w:num w:numId="2">
-    <w:abstractNumId w:val="3"/>
+  <w:num w:numId="6">
+    <w:abstractNumId w:val="6"/>
   </w:num>
-  <w:num w:numId="3">
+  <w:num w:numId="7">
     <w:abstractNumId w:val="4"/>
   </w:num>
-  <w:num w:numId="4">
-    <w:abstractNumId w:val="2"/>
+  <w:num w:numId="8">
+    <w:abstractNumId w:val="11"/>
   </w:num>
-  <w:num w:numId="5">
+  <w:num w:numId="9">
+    <w:abstractNumId w:val="8"/>
+  </w:num>
+  <w:num w:numId="10">
+    <w:abstractNumId w:val="10"/>
+  </w:num>
+  <w:num w:numId="11">
+    <w:abstractNumId w:val="9"/>
+  </w:num>
+  <w:num w:numId="12">
     <w:abstractNumId w:val="0"/>
   </w:num>
 </w:numbering>
@@ -3527,6 +5161,96 @@
     <w:uiPriority w:val="99"/>
     <w:rsid w:val="001A0961"/>
   </w:style>
+  <w:style w:type="paragraph" w:styleId="FootnoteText">
+    <w:name w:val="footnote text"/>
+    <w:basedOn w:val="Normal"/>
+    <w:link w:val="FootnoteTextChar"/>
+    <w:uiPriority w:val="99"/>
+    <w:semiHidden/>
+    <w:unhideWhenUsed/>
+    <w:rsid w:val="002E4A47"/>
+    <w:rPr>
+      <w:sz w:val="20"/>
+      <w:szCs w:val="20"/>
+    </w:rPr>
+  </w:style>
+  <w:style w:type="character" w:customStyle="1" w:styleId="FootnoteTextChar">
+    <w:name w:val="Footnote Text Char"/>
+    <w:basedOn w:val="DefaultParagraphFont"/>
+    <w:link w:val="FootnoteText"/>
+    <w:uiPriority w:val="99"/>
+    <w:semiHidden/>
+    <w:rsid w:val="002E4A47"/>
+    <w:rPr>
+      <w:sz w:val="20"/>
+      <w:szCs w:val="20"/>
+    </w:rPr>
+  </w:style>
+  <w:style w:type="character" w:styleId="FootnoteReference">
+    <w:name w:val="footnote reference"/>
+    <w:basedOn w:val="DefaultParagraphFont"/>
+    <w:uiPriority w:val="99"/>
+    <w:semiHidden/>
+    <w:unhideWhenUsed/>
+    <w:rsid w:val="002E4A47"/>
+    <w:rPr>
+      <w:vertAlign w:val="superscript"/>
+    </w:rPr>
+  </w:style>
+  <w:style w:type="table" w:styleId="GridTable1Light-Accent1">
+    <w:name w:val="Grid Table 1 Light Accent 1"/>
+    <w:basedOn w:val="TableNormal"/>
+    <w:uiPriority w:val="46"/>
+    <w:rsid w:val="00D23C13"/>
+    <w:tblPr>
+      <w:tblStyleRowBandSize w:val="1"/>
+      <w:tblStyleColBandSize w:val="1"/>
+      <w:tblBorders>
+        <w:top w:val="single" w:sz="4" w:space="0" w:color="B4C6E7" w:themeColor="accent1" w:themeTint="66"/>
+        <w:left w:val="single" w:sz="4" w:space="0" w:color="B4C6E7" w:themeColor="accent1" w:themeTint="66"/>
+        <w:bottom w:val="single" w:sz="4" w:space="0" w:color="B4C6E7" w:themeColor="accent1" w:themeTint="66"/>
+        <w:right w:val="single" w:sz="4" w:space="0" w:color="B4C6E7" w:themeColor="accent1" w:themeTint="66"/>
+        <w:insideH w:val="single" w:sz="4" w:space="0" w:color="B4C6E7" w:themeColor="accent1" w:themeTint="66"/>
+        <w:insideV w:val="single" w:sz="4" w:space="0" w:color="B4C6E7" w:themeColor="accent1" w:themeTint="66"/>
+      </w:tblBorders>
+    </w:tblPr>
+    <w:tblStylePr w:type="firstRow">
+      <w:rPr>
+        <w:b/>
+        <w:bCs/>
+      </w:rPr>
+      <w:tblPr/>
+      <w:tcPr>
+        <w:tcBorders>
+          <w:bottom w:val="single" w:sz="12" w:space="0" w:color="8EAADB" w:themeColor="accent1" w:themeTint="99"/>
+        </w:tcBorders>
+      </w:tcPr>
+    </w:tblStylePr>
+    <w:tblStylePr w:type="lastRow">
+      <w:rPr>
+        <w:b/>
+        <w:bCs/>
+      </w:rPr>
+      <w:tblPr/>
+      <w:tcPr>
+        <w:tcBorders>
+          <w:top w:val="double" w:sz="2" w:space="0" w:color="8EAADB" w:themeColor="accent1" w:themeTint="99"/>
+        </w:tcBorders>
+      </w:tcPr>
+    </w:tblStylePr>
+    <w:tblStylePr w:type="firstCol">
+      <w:rPr>
+        <w:b/>
+        <w:bCs/>
+      </w:rPr>
+    </w:tblStylePr>
+    <w:tblStylePr w:type="lastCol">
+      <w:rPr>
+        <w:b/>
+        <w:bCs/>
+      </w:rPr>
+    </w:tblStylePr>
+  </w:style>
 </w:styles>
 </file>
 
@@ -3668,6 +5392,7 @@
     <w:rsid w:val="0025764A"/>
     <w:rsid w:val="00976DB7"/>
     <w:rsid w:val="00B53EED"/>
+    <w:rsid w:val="00BF35EB"/>
   </w:rsids>
   <m:mathPr>
     <m:mathFont m:val="Cambria Math"/>

</xml_diff>

<commit_message>
BDDOQ-38, BDDOQ-49: oq documentation
</commit_message>
<xml_diff>
--- a/jba-oq-documents/TestReport.docx
+++ b/jba-oq-documents/TestReport.docx
@@ -644,7 +644,6 @@
               </w:rPr>
               <w:t>Test</w:t>
             </w:r>
-            <w:proofErr w:type="spellStart"/>
             <w:r>
               <w:rPr>
                 <w:i/>
@@ -653,7 +652,6 @@
               </w:rPr>
               <w:t>er</w:t>
             </w:r>
-            <w:proofErr w:type="spellEnd"/>
           </w:p>
         </w:tc>
         <w:tc>
@@ -694,23 +692,13 @@
               </w:rPr>
               <w:t>Test</w:t>
             </w:r>
-            <w:proofErr w:type="spellStart"/>
             <w:r>
               <w:rPr>
                 <w:i/>
                 <w:iCs/>
                 <w:lang w:val="en-CH"/>
               </w:rPr>
-              <w:t>er</w:t>
-            </w:r>
-            <w:proofErr w:type="spellEnd"/>
-            <w:r>
-              <w:rPr>
-                <w:i/>
-                <w:iCs/>
-                <w:lang w:val="en-CH"/>
-              </w:rPr>
-              <w:t xml:space="preserve"> </w:t>
+              <w:t xml:space="preserve">er </w:t>
             </w:r>
             <w:r>
               <w:rPr>
@@ -1022,19 +1010,7 @@
               <w:rPr>
                 <w:lang w:val="en-CH"/>
               </w:rPr>
-              <w:t xml:space="preserve">Test </w:t>
-            </w:r>
-            <w:r>
-              <w:rPr>
-                <w:lang w:val="en-CH"/>
-              </w:rPr>
-              <w:t>Report Document</w:t>
-            </w:r>
-            <w:r>
-              <w:rPr>
-                <w:lang w:val="en-CH"/>
-              </w:rPr>
-              <w:t xml:space="preserve"> </w:t>
+              <w:t xml:space="preserve">Test Report Document </w:t>
             </w:r>
             <w:r>
               <w:rPr>
@@ -1102,7 +1078,7 @@
                 <w:iCs/>
                 <w:lang w:val="en-CH"/>
               </w:rPr>
-              <w:t>Reviewer</w:t>
+              <w:t xml:space="preserve">Reviewer </w:t>
             </w:r>
             <w:r>
               <w:rPr>
@@ -1110,102 +1086,94 @@
                 <w:iCs/>
                 <w:lang w:val="en-CH"/>
               </w:rPr>
-              <w:t xml:space="preserve"> </w:t>
-            </w:r>
+              <w:t>digital signature (see combined process)</w:t>
+            </w:r>
+          </w:p>
+        </w:tc>
+      </w:tr>
+      <w:tr>
+        <w:tc>
+          <w:tcPr>
+            <w:tcW w:w="1128" w:type="dxa"/>
+          </w:tcPr>
+          <w:p>
+            <w:pPr>
+              <w:rPr>
+                <w:lang w:val="en-CH"/>
+              </w:rPr>
+            </w:pPr>
+            <w:r>
+              <w:rPr>
+                <w:lang w:val="en-CH"/>
+              </w:rPr>
+              <w:t>2.0</w:t>
+            </w:r>
+          </w:p>
+        </w:tc>
+        <w:tc>
+          <w:tcPr>
+            <w:tcW w:w="2122" w:type="dxa"/>
+          </w:tcPr>
+          <w:p>
+            <w:pPr>
+              <w:rPr>
+                <w:lang w:val="en-CH"/>
+              </w:rPr>
+            </w:pPr>
+            <w:r>
+              <w:rPr>
+                <w:lang w:val="en-CH"/>
+              </w:rPr>
+              <w:t>Reviewed and Approved</w:t>
+            </w:r>
+          </w:p>
+        </w:tc>
+        <w:tc>
+          <w:tcPr>
+            <w:tcW w:w="1700" w:type="dxa"/>
+          </w:tcPr>
+          <w:p>
+            <w:pPr>
+              <w:rPr>
+                <w:lang w:val="en-CH"/>
+              </w:rPr>
+            </w:pPr>
+            <w:r>
+              <w:rPr>
+                <w:lang w:val="en-CH"/>
+              </w:rPr>
+              <w:t>QA</w:t>
+            </w:r>
+          </w:p>
+        </w:tc>
+        <w:tc>
+          <w:tcPr>
+            <w:tcW w:w="1426" w:type="dxa"/>
+          </w:tcPr>
+          <w:p>
+            <w:pPr>
+              <w:rPr>
+                <w:lang w:val="en-GB"/>
+              </w:rPr>
+            </w:pPr>
+          </w:p>
+        </w:tc>
+        <w:tc>
+          <w:tcPr>
+            <w:tcW w:w="2680" w:type="dxa"/>
+          </w:tcPr>
+          <w:p>
+            <w:pPr>
+              <w:rPr>
+                <w:lang w:val="en-GB"/>
+              </w:rPr>
+            </w:pPr>
             <w:r>
               <w:rPr>
                 <w:i/>
                 <w:iCs/>
                 <w:lang w:val="en-CH"/>
               </w:rPr>
-              <w:t>digital signature (see combined process)</w:t>
-            </w:r>
-          </w:p>
-        </w:tc>
-      </w:tr>
-      <w:tr>
-        <w:tc>
-          <w:tcPr>
-            <w:tcW w:w="1128" w:type="dxa"/>
-          </w:tcPr>
-          <w:p>
-            <w:pPr>
-              <w:rPr>
-                <w:lang w:val="en-CH"/>
-              </w:rPr>
-            </w:pPr>
-            <w:r>
-              <w:rPr>
-                <w:lang w:val="en-CH"/>
-              </w:rPr>
-              <w:t>2.0</w:t>
-            </w:r>
-          </w:p>
-        </w:tc>
-        <w:tc>
-          <w:tcPr>
-            <w:tcW w:w="2122" w:type="dxa"/>
-          </w:tcPr>
-          <w:p>
-            <w:pPr>
-              <w:rPr>
-                <w:lang w:val="en-CH"/>
-              </w:rPr>
-            </w:pPr>
-            <w:r>
-              <w:rPr>
-                <w:lang w:val="en-CH"/>
-              </w:rPr>
-              <w:t>Reviewed and Approved</w:t>
-            </w:r>
-          </w:p>
-        </w:tc>
-        <w:tc>
-          <w:tcPr>
-            <w:tcW w:w="1700" w:type="dxa"/>
-          </w:tcPr>
-          <w:p>
-            <w:pPr>
-              <w:rPr>
-                <w:lang w:val="en-CH"/>
-              </w:rPr>
-            </w:pPr>
-            <w:r>
-              <w:rPr>
-                <w:lang w:val="en-CH"/>
-              </w:rPr>
-              <w:t>QA</w:t>
-            </w:r>
-          </w:p>
-        </w:tc>
-        <w:tc>
-          <w:tcPr>
-            <w:tcW w:w="1426" w:type="dxa"/>
-          </w:tcPr>
-          <w:p>
-            <w:pPr>
-              <w:rPr>
-                <w:lang w:val="en-GB"/>
-              </w:rPr>
-            </w:pPr>
-          </w:p>
-        </w:tc>
-        <w:tc>
-          <w:tcPr>
-            <w:tcW w:w="2680" w:type="dxa"/>
-          </w:tcPr>
-          <w:p>
-            <w:pPr>
-              <w:rPr>
-                <w:lang w:val="en-GB"/>
-              </w:rPr>
-            </w:pPr>
-            <w:r>
-              <w:rPr>
-                <w:i/>
-                <w:iCs/>
-                <w:lang w:val="en-CH"/>
-              </w:rPr>
               <w:t>QA digital signature (see combined process)</w:t>
             </w:r>
           </w:p>
@@ -1253,19 +1221,7 @@
         <w:rPr>
           <w:lang w:val="en-CH"/>
         </w:rPr>
-        <w:t xml:space="preserve">This document is based on the test plan and the test specification and it is specifically dedicated to the OQ for JBA_v.1.0.0. It was set-up as a template by the test analyst, reviewed and approved respectively b the </w:t>
-      </w:r>
-      <w:r>
-        <w:rPr>
-          <w:lang w:val="en-CH"/>
-        </w:rPr>
-        <w:t>Tester</w:t>
-      </w:r>
-      <w:r>
-        <w:rPr>
-          <w:lang w:val="en-CH"/>
-        </w:rPr>
-        <w:t xml:space="preserve"> and the QA.</w:t>
+        <w:t>This document is based on the test plan and the test specification and it is specifically dedicated to the OQ for JBA_v.1.0.0. It was set-up as a template by the test analyst, reviewed and approved respectively b the Tester and the QA.</w:t>
       </w:r>
     </w:p>
     <w:p>
@@ -1372,12 +1328,21 @@
         </w:rPr>
         <w:t xml:space="preserve">Test Results under review: </w:t>
       </w:r>
+      <w:proofErr w:type="gramStart"/>
       <w:r>
         <w:rPr>
           <w:highlight w:val="yellow"/>
           <w:lang w:val="en-CH"/>
         </w:rPr>
-        <w:t>..... (Test ID)</w:t>
+        <w:t>.....</w:t>
+      </w:r>
+      <w:proofErr w:type="gramEnd"/>
+      <w:r>
+        <w:rPr>
+          <w:highlight w:val="yellow"/>
+          <w:lang w:val="en-CH"/>
+        </w:rPr>
+        <w:t xml:space="preserve"> (Test ID)</w:t>
       </w:r>
     </w:p>
     <w:p>
@@ -1737,20 +1702,41 @@
         <w:rPr>
           <w:lang w:val="en-CH"/>
         </w:rPr>
-        <w:t>Acceptance criteria (then-steps) are fulfilled</w:t>
-      </w:r>
+        <w:t xml:space="preserve">For all steps: </w:t>
+      </w:r>
+      <w:proofErr w:type="spellStart"/>
+      <w:r>
+        <w:rPr>
+          <w:lang w:val="en-CH"/>
+        </w:rPr>
+        <w:t>step_duration</w:t>
+      </w:r>
+      <w:proofErr w:type="spellEnd"/>
+      <w:r>
+        <w:rPr>
+          <w:lang w:val="en-CH"/>
+        </w:rPr>
+        <w:t xml:space="preserve"> &gt; 0 s 0 </w:t>
+      </w:r>
+      <w:proofErr w:type="spellStart"/>
+      <w:r>
+        <w:rPr>
+          <w:lang w:val="en-CH"/>
+        </w:rPr>
+        <w:t>ms</w:t>
+      </w:r>
+      <w:proofErr w:type="spellEnd"/>
       <w:r>
         <w:rPr>
           <w:lang w:val="en-CH"/>
         </w:rPr>
         <w:br/>
-        <w:t xml:space="preserve">Description if </w:t>
-      </w:r>
-      <w:r>
-        <w:rPr>
-          <w:lang w:val="en-CH"/>
-        </w:rPr>
-        <w:t>not fulfilled: NA</w:t>
+      </w:r>
+      <w:r>
+        <w:rPr>
+          <w:lang w:val="en-CH"/>
+        </w:rPr>
+        <w:t>Description if not fulfilled: NA</w:t>
       </w:r>
     </w:p>
     <w:p>
@@ -1769,14 +1755,20 @@
         <w:rPr>
           <w:lang w:val="en-CH"/>
         </w:rPr>
-        <w:t>All test failure records are included</w:t>
+        <w:t>Acceptance criteria (then-steps) are fulfilled</w:t>
       </w:r>
       <w:r>
         <w:rPr>
           <w:lang w:val="en-CH"/>
         </w:rPr>
         <w:br/>
-        <w:t>Description if records are missing: NA</w:t>
+        <w:t xml:space="preserve">Description if </w:t>
+      </w:r>
+      <w:r>
+        <w:rPr>
+          <w:lang w:val="en-CH"/>
+        </w:rPr>
+        <w:t>not fulfilled: NA</w:t>
       </w:r>
     </w:p>
     <w:p>
@@ -1795,6 +1787,32 @@
         <w:rPr>
           <w:lang w:val="en-CH"/>
         </w:rPr>
+        <w:t>All test failure records are included</w:t>
+      </w:r>
+      <w:r>
+        <w:rPr>
+          <w:lang w:val="en-CH"/>
+        </w:rPr>
+        <w:br/>
+        <w:t>Description if records are missing: NA</w:t>
+      </w:r>
+    </w:p>
+    <w:p>
+      <w:pPr>
+        <w:pStyle w:val="ListParagraph"/>
+        <w:numPr>
+          <w:ilvl w:val="0"/>
+          <w:numId w:val="6"/>
+        </w:numPr>
+        <w:ind w:left="1080"/>
+        <w:rPr>
+          <w:lang w:val="en-CH"/>
+        </w:rPr>
+      </w:pPr>
+      <w:r>
+        <w:rPr>
+          <w:lang w:val="en-CH"/>
+        </w:rPr>
         <w:t>Compliance with procedures</w:t>
       </w:r>
       <w:r>
@@ -1845,10 +1863,15 @@
         <w:rPr>
           <w:lang w:val="en-CH"/>
         </w:rPr>
-        <w:t xml:space="preserve">The test report is based on the rest results </w:t>
-      </w:r>
-      <w:bookmarkStart w:id="0" w:name="_GoBack"/>
-      <w:bookmarkEnd w:id="0"/>
+        <w:t xml:space="preserve">The test report is based on the rest </w:t>
+      </w:r>
+      <w:proofErr w:type="gramStart"/>
+      <w:r>
+        <w:rPr>
+          <w:lang w:val="en-CH"/>
+        </w:rPr>
+        <w:t xml:space="preserve">results </w:t>
+      </w:r>
       <w:r>
         <w:rPr>
           <w:highlight w:val="yellow"/>
@@ -1861,7 +1884,15 @@
           <w:highlight w:val="yellow"/>
           <w:lang w:val="en-CH"/>
         </w:rPr>
-        <w:t>..... (Test ID)</w:t>
+        <w:t>.....</w:t>
+      </w:r>
+      <w:proofErr w:type="gramEnd"/>
+      <w:r>
+        <w:rPr>
+          <w:highlight w:val="yellow"/>
+          <w:lang w:val="en-CH"/>
+        </w:rPr>
+        <w:t xml:space="preserve"> (Test ID)</w:t>
       </w:r>
       <w:r>
         <w:rPr>
@@ -2582,6 +2613,48 @@
     <w:p>
       <w:pPr>
         <w:rPr>
+          <w:lang w:val="en-CH"/>
+        </w:rPr>
+      </w:pPr>
+    </w:p>
+    <w:p>
+      <w:pPr>
+        <w:rPr>
+          <w:lang w:val="en-CH"/>
+        </w:rPr>
+      </w:pPr>
+    </w:p>
+    <w:p>
+      <w:pPr>
+        <w:rPr>
+          <w:lang w:val="en-CH"/>
+        </w:rPr>
+      </w:pPr>
+    </w:p>
+    <w:p>
+      <w:pPr>
+        <w:rPr>
+          <w:lang w:val="en-CH"/>
+        </w:rPr>
+      </w:pPr>
+    </w:p>
+    <w:p>
+      <w:pPr>
+        <w:rPr>
+          <w:lang w:val="en-CH"/>
+        </w:rPr>
+      </w:pPr>
+    </w:p>
+    <w:p>
+      <w:pPr>
+        <w:rPr>
+          <w:lang w:val="en-CH"/>
+        </w:rPr>
+      </w:pPr>
+    </w:p>
+    <w:p>
+      <w:pPr>
+        <w:rPr>
           <w:b/>
           <w:bCs/>
           <w:lang w:val="en-CH"/>
@@ -2651,6 +2724,29 @@
           <w:lang w:val="en-CH"/>
         </w:rPr>
       </w:pPr>
+    </w:p>
+    <w:p>
+      <w:pPr>
+        <w:rPr>
+          <w:lang w:val="en-CH"/>
+        </w:rPr>
+      </w:pPr>
+    </w:p>
+    <w:p>
+      <w:pPr>
+        <w:rPr>
+          <w:lang w:val="en-CH"/>
+        </w:rPr>
+      </w:pPr>
+    </w:p>
+    <w:p>
+      <w:pPr>
+        <w:rPr>
+          <w:lang w:val="en-CH"/>
+        </w:rPr>
+      </w:pPr>
+      <w:bookmarkStart w:id="0" w:name="_GoBack"/>
+      <w:bookmarkEnd w:id="0"/>
     </w:p>
     <w:p>
       <w:pPr>
@@ -5393,6 +5489,7 @@
     <w:rsid w:val="00976DB7"/>
     <w:rsid w:val="00B53EED"/>
     <w:rsid w:val="00BF35EB"/>
+    <w:rsid w:val="00CD5BD0"/>
   </w:rsids>
   <m:mathPr>
     <m:mathFont m:val="Cambria Math"/>

</xml_diff>

<commit_message>
BDDOQ-38, BDDOQ-57: full set for audit.
</commit_message>
<xml_diff>
--- a/jba-oq-documents/TestReport.docx
+++ b/jba-oq-documents/TestReport.docx
@@ -650,7 +650,7 @@
                 <w:iCs/>
                 <w:lang w:val="en-CH"/>
               </w:rPr>
-              <w:t>er</w:t>
+              <w:t xml:space="preserve"> Reviewer</w:t>
             </w:r>
           </w:p>
         </w:tc>
@@ -698,7 +698,7 @@
                 <w:iCs/>
                 <w:lang w:val="en-CH"/>
               </w:rPr>
-              <w:t xml:space="preserve">er </w:t>
+              <w:t xml:space="preserve"> Reviewer </w:t>
             </w:r>
             <w:r>
               <w:rPr>
@@ -1328,21 +1328,12 @@
         </w:rPr>
         <w:t xml:space="preserve">Test Results under review: </w:t>
       </w:r>
-      <w:proofErr w:type="gramStart"/>
       <w:r>
         <w:rPr>
           <w:highlight w:val="yellow"/>
           <w:lang w:val="en-CH"/>
         </w:rPr>
-        <w:t>.....</w:t>
-      </w:r>
-      <w:proofErr w:type="gramEnd"/>
-      <w:r>
-        <w:rPr>
-          <w:highlight w:val="yellow"/>
-          <w:lang w:val="en-CH"/>
-        </w:rPr>
-        <w:t xml:space="preserve"> (Test ID)</w:t>
+        <w:t>..... (Test ID)</w:t>
       </w:r>
     </w:p>
     <w:p>
@@ -1460,7 +1451,6 @@
           <w:u w:val="single"/>
           <w:lang w:val="en-CH"/>
         </w:rPr>
-        <w:lastRenderedPageBreak/>
         <w:t>Test Results:</w:t>
       </w:r>
     </w:p>
@@ -1480,51 +1470,7 @@
         <w:rPr>
           <w:lang w:val="en-CH"/>
         </w:rPr>
-        <w:t xml:space="preserve">Review of the test results in </w:t>
-      </w:r>
-      <w:proofErr w:type="spellStart"/>
-      <w:r>
-        <w:rPr>
-          <w:lang w:val="en-CH"/>
-        </w:rPr>
-        <w:t>Scenarioo</w:t>
-      </w:r>
-      <w:proofErr w:type="spellEnd"/>
-      <w:r>
-        <w:rPr>
-          <w:lang w:val="en-CH"/>
-        </w:rPr>
-        <w:t xml:space="preserve"> was possible</w:t>
-      </w:r>
-      <w:r>
-        <w:rPr>
-          <w:lang w:val="en-CH"/>
-        </w:rPr>
-        <w:br/>
-      </w:r>
-      <w:r>
-        <w:rPr>
-          <w:lang w:val="en-CH"/>
-        </w:rPr>
-        <w:t xml:space="preserve">Description if </w:t>
-      </w:r>
-      <w:r>
-        <w:rPr>
-          <w:lang w:val="en-CH"/>
-        </w:rPr>
-        <w:t>review was not possible</w:t>
-      </w:r>
-      <w:r>
-        <w:rPr>
-          <w:lang w:val="en-CH"/>
-        </w:rPr>
-        <w:t>:</w:t>
-      </w:r>
-      <w:r>
-        <w:rPr>
-          <w:lang w:val="en-CH"/>
-        </w:rPr>
-        <w:t xml:space="preserve"> NA</w:t>
+        <w:t>The Test Results and the accompanying document Doc_JBA_v.1.0.0_TER_OQ were performed, filled in and signed by the Tester</w:t>
       </w:r>
     </w:p>
     <w:p>
@@ -1543,14 +1489,43 @@
         <w:rPr>
           <w:lang w:val="en-CH"/>
         </w:rPr>
-        <w:t>Screenshots show accurate test results</w:t>
+        <w:t xml:space="preserve">The test ID, as noted in </w:t>
+      </w:r>
+      <w:r>
+        <w:rPr>
+          <w:lang w:val="en-CH"/>
+        </w:rPr>
+        <w:t>Doc_JBA_v.1.0.0_TER_OQ</w:t>
+      </w:r>
+      <w:r>
+        <w:rPr>
+          <w:lang w:val="en-CH"/>
+        </w:rPr>
+        <w:t xml:space="preserve"> corresponds to the test id of the test found in </w:t>
       </w:r>
       <w:r>
         <w:rPr>
           <w:lang w:val="en-CH"/>
         </w:rPr>
         <w:br/>
-        <w:t>Description if issues with the screenshots: NA</w:t>
+      </w:r>
+      <w:r>
+        <w:rPr>
+          <w:lang w:val="en-CH"/>
+        </w:rPr>
+        <w:t>\\validation</w:t>
+      </w:r>
+      <w:r>
+        <w:rPr>
+          <w:lang w:val="en-CH"/>
+        </w:rPr>
+        <w:t>\</w:t>
+      </w:r>
+      <w:r>
+        <w:rPr>
+          <w:lang w:val="en-CH"/>
+        </w:rPr>
+        <w:t>JBA\ 1.0.0.0\OQ\TestResults</w:t>
       </w:r>
     </w:p>
     <w:p>
@@ -1569,6 +1544,120 @@
         <w:rPr>
           <w:lang w:val="en-CH"/>
         </w:rPr>
+        <w:t xml:space="preserve">The </w:t>
+      </w:r>
+      <w:r>
+        <w:rPr>
+          <w:lang w:val="en-CH"/>
+        </w:rPr>
+        <w:t>Doc_JBA_v.1.0.0_TER_OQ</w:t>
+      </w:r>
+      <w:r>
+        <w:rPr>
+          <w:lang w:val="en-CH"/>
+        </w:rPr>
+        <w:t xml:space="preserve"> that was filled in and signed by the Tester is complete and could be signed by the Test R</w:t>
+      </w:r>
+      <w:bookmarkStart w:id="0" w:name="_GoBack"/>
+      <w:bookmarkEnd w:id="0"/>
+      <w:r>
+        <w:rPr>
+          <w:lang w:val="en-CH"/>
+        </w:rPr>
+        <w:t>eviewer</w:t>
+      </w:r>
+    </w:p>
+    <w:p>
+      <w:pPr>
+        <w:pStyle w:val="ListParagraph"/>
+        <w:numPr>
+          <w:ilvl w:val="0"/>
+          <w:numId w:val="6"/>
+        </w:numPr>
+        <w:ind w:left="1080"/>
+        <w:rPr>
+          <w:lang w:val="en-CH"/>
+        </w:rPr>
+      </w:pPr>
+      <w:r>
+        <w:rPr>
+          <w:lang w:val="en-CH"/>
+        </w:rPr>
+        <w:t>Review of the test results in Scenarioo was possible</w:t>
+      </w:r>
+      <w:r>
+        <w:rPr>
+          <w:lang w:val="en-CH"/>
+        </w:rPr>
+        <w:br/>
+      </w:r>
+      <w:r>
+        <w:rPr>
+          <w:lang w:val="en-CH"/>
+        </w:rPr>
+        <w:t xml:space="preserve">Description if </w:t>
+      </w:r>
+      <w:r>
+        <w:rPr>
+          <w:lang w:val="en-CH"/>
+        </w:rPr>
+        <w:t>review was not possible</w:t>
+      </w:r>
+      <w:r>
+        <w:rPr>
+          <w:lang w:val="en-CH"/>
+        </w:rPr>
+        <w:t>:</w:t>
+      </w:r>
+      <w:r>
+        <w:rPr>
+          <w:lang w:val="en-CH"/>
+        </w:rPr>
+        <w:t xml:space="preserve"> NA</w:t>
+      </w:r>
+    </w:p>
+    <w:p>
+      <w:pPr>
+        <w:pStyle w:val="ListParagraph"/>
+        <w:numPr>
+          <w:ilvl w:val="0"/>
+          <w:numId w:val="6"/>
+        </w:numPr>
+        <w:ind w:left="1080"/>
+        <w:rPr>
+          <w:lang w:val="en-CH"/>
+        </w:rPr>
+      </w:pPr>
+      <w:r>
+        <w:rPr>
+          <w:lang w:val="en-CH"/>
+        </w:rPr>
+        <w:t>Screenshots show accurate test results</w:t>
+      </w:r>
+      <w:r>
+        <w:rPr>
+          <w:lang w:val="en-CH"/>
+        </w:rPr>
+        <w:br/>
+        <w:t>Description if issues with the screenshots: NA</w:t>
+      </w:r>
+    </w:p>
+    <w:p>
+      <w:pPr>
+        <w:pStyle w:val="ListParagraph"/>
+        <w:numPr>
+          <w:ilvl w:val="0"/>
+          <w:numId w:val="6"/>
+        </w:numPr>
+        <w:ind w:left="1080"/>
+        <w:rPr>
+          <w:lang w:val="en-CH"/>
+        </w:rPr>
+      </w:pPr>
+      <w:r>
+        <w:rPr>
+          <w:lang w:val="en-CH"/>
+        </w:rPr>
         <w:t>No test error</w:t>
       </w:r>
       <w:r>
@@ -1581,16 +1670,8 @@
         <w:rPr>
           <w:lang w:val="en-CH"/>
         </w:rPr>
-        <w:t xml:space="preserve"> detected based on the results displayed in </w:t>
-      </w:r>
-      <w:proofErr w:type="spellStart"/>
-      <w:r>
-        <w:rPr>
-          <w:lang w:val="en-CH"/>
-        </w:rPr>
-        <w:t>Scenarioo</w:t>
-      </w:r>
-      <w:proofErr w:type="spellEnd"/>
+        <w:t xml:space="preserve"> detected based on the results displayed in Scenarioo</w:t>
+      </w:r>
     </w:p>
     <w:p>
       <w:pPr>
@@ -1702,40 +1783,13 @@
         <w:rPr>
           <w:lang w:val="en-CH"/>
         </w:rPr>
-        <w:t xml:space="preserve">For all steps: </w:t>
-      </w:r>
-      <w:proofErr w:type="spellStart"/>
-      <w:r>
-        <w:rPr>
-          <w:lang w:val="en-CH"/>
-        </w:rPr>
-        <w:t>step_duration</w:t>
-      </w:r>
-      <w:proofErr w:type="spellEnd"/>
-      <w:r>
-        <w:rPr>
-          <w:lang w:val="en-CH"/>
-        </w:rPr>
-        <w:t xml:space="preserve"> &gt; 0 s 0 </w:t>
-      </w:r>
-      <w:proofErr w:type="spellStart"/>
-      <w:r>
-        <w:rPr>
-          <w:lang w:val="en-CH"/>
-        </w:rPr>
-        <w:t>ms</w:t>
-      </w:r>
-      <w:proofErr w:type="spellEnd"/>
+        <w:t>For all steps: step_duration &gt; 0 s 0 ms</w:t>
+      </w:r>
       <w:r>
         <w:rPr>
           <w:lang w:val="en-CH"/>
         </w:rPr>
         <w:br/>
-      </w:r>
-      <w:r>
-        <w:rPr>
-          <w:lang w:val="en-CH"/>
-        </w:rPr>
         <w:t>Description if not fulfilled: NA</w:t>
       </w:r>
     </w:p>
@@ -1793,6 +1847,24 @@
         <w:rPr>
           <w:lang w:val="en-CH"/>
         </w:rPr>
+        <w:t xml:space="preserve"> </w:t>
+      </w:r>
+      <w:r>
+        <w:rPr>
+          <w:lang w:val="en-CH"/>
+        </w:rPr>
+        <w:sym w:font="Wingdings" w:char="F0E0"/>
+      </w:r>
+      <w:r>
+        <w:rPr>
+          <w:lang w:val="en-CH"/>
+        </w:rPr>
+        <w:t xml:space="preserve"> no test failures</w:t>
+      </w:r>
+      <w:r>
+        <w:rPr>
+          <w:lang w:val="en-CH"/>
+        </w:rPr>
         <w:br/>
         <w:t>Description if records are missing: NA</w:t>
       </w:r>
@@ -1863,14 +1935,7 @@
         <w:rPr>
           <w:lang w:val="en-CH"/>
         </w:rPr>
-        <w:t xml:space="preserve">The test report is based on the rest </w:t>
-      </w:r>
-      <w:proofErr w:type="gramStart"/>
-      <w:r>
-        <w:rPr>
-          <w:lang w:val="en-CH"/>
-        </w:rPr>
-        <w:t xml:space="preserve">results </w:t>
+        <w:t xml:space="preserve">The test report is based on the rest results </w:t>
       </w:r>
       <w:r>
         <w:rPr>
@@ -1884,15 +1949,7 @@
           <w:highlight w:val="yellow"/>
           <w:lang w:val="en-CH"/>
         </w:rPr>
-        <w:t>.....</w:t>
-      </w:r>
-      <w:proofErr w:type="gramEnd"/>
-      <w:r>
-        <w:rPr>
-          <w:highlight w:val="yellow"/>
-          <w:lang w:val="en-CH"/>
-        </w:rPr>
-        <w:t xml:space="preserve"> (Test ID)</w:t>
+        <w:t>..... (Test ID)</w:t>
       </w:r>
       <w:r>
         <w:rPr>
@@ -2231,7 +2288,6 @@
               </w:rPr>
               <w:t xml:space="preserve">Error in the </w:t>
             </w:r>
-            <w:proofErr w:type="spellStart"/>
             <w:r>
               <w:rPr>
                 <w:sz w:val="18"/>
@@ -2248,7 +2304,6 @@
               </w:rPr>
               <w:t>application</w:t>
             </w:r>
-            <w:proofErr w:type="spellEnd"/>
           </w:p>
         </w:tc>
         <w:tc>
@@ -2674,7 +2729,7 @@
         <w:pStyle w:val="ListParagraph"/>
         <w:numPr>
           <w:ilvl w:val="0"/>
-          <w:numId w:val="12"/>
+          <w:numId w:val="13"/>
         </w:numPr>
         <w:rPr>
           <w:lang w:val="en-CH"/>
@@ -2745,8 +2800,6 @@
           <w:lang w:val="en-CH"/>
         </w:rPr>
       </w:pPr>
-      <w:bookmarkStart w:id="0" w:name="_GoBack"/>
-      <w:bookmarkEnd w:id="0"/>
     </w:p>
     <w:p>
       <w:pPr>
@@ -3182,15 +3235,7 @@
               <w:fldChar w:fldCharType="end"/>
             </w:r>
             <w:r>
-              <w:t xml:space="preserve"> </w:t>
-            </w:r>
-            <w:proofErr w:type="spellStart"/>
-            <w:r>
-              <w:t>of</w:t>
-            </w:r>
-            <w:proofErr w:type="spellEnd"/>
-            <w:r>
-              <w:t xml:space="preserve"> </w:t>
+              <w:t xml:space="preserve"> of </w:t>
             </w:r>
             <w:r>
               <w:rPr>
@@ -3605,6 +3650,119 @@
     </w:lvl>
   </w:abstractNum>
   <w:abstractNum w:abstractNumId="2" w15:restartNumberingAfterBreak="0">
+    <w:nsid w:val="2BEE167D"/>
+    <w:multiLevelType w:val="hybridMultilevel"/>
+    <w:tmpl w:val="B884362C"/>
+    <w:lvl w:ilvl="0" w:tplc="20000001">
+      <w:start w:val="1"/>
+      <w:numFmt w:val="bullet"/>
+      <w:lvlText w:val=""/>
+      <w:lvlJc w:val="left"/>
+      <w:pPr>
+        <w:ind w:left="720" w:hanging="360"/>
+      </w:pPr>
+      <w:rPr>
+        <w:rFonts w:ascii="Symbol" w:hAnsi="Symbol" w:hint="default"/>
+      </w:rPr>
+    </w:lvl>
+    <w:lvl w:ilvl="1" w:tplc="20000003" w:tentative="1">
+      <w:start w:val="1"/>
+      <w:numFmt w:val="bullet"/>
+      <w:lvlText w:val="o"/>
+      <w:lvlJc w:val="left"/>
+      <w:pPr>
+        <w:ind w:left="1440" w:hanging="360"/>
+      </w:pPr>
+      <w:rPr>
+        <w:rFonts w:ascii="Courier New" w:hAnsi="Courier New" w:cs="Courier New" w:hint="default"/>
+      </w:rPr>
+    </w:lvl>
+    <w:lvl w:ilvl="2" w:tplc="20000005" w:tentative="1">
+      <w:start w:val="1"/>
+      <w:numFmt w:val="bullet"/>
+      <w:lvlText w:val=""/>
+      <w:lvlJc w:val="left"/>
+      <w:pPr>
+        <w:ind w:left="2160" w:hanging="360"/>
+      </w:pPr>
+      <w:rPr>
+        <w:rFonts w:ascii="Wingdings" w:hAnsi="Wingdings" w:hint="default"/>
+      </w:rPr>
+    </w:lvl>
+    <w:lvl w:ilvl="3" w:tplc="20000001" w:tentative="1">
+      <w:start w:val="1"/>
+      <w:numFmt w:val="bullet"/>
+      <w:lvlText w:val=""/>
+      <w:lvlJc w:val="left"/>
+      <w:pPr>
+        <w:ind w:left="2880" w:hanging="360"/>
+      </w:pPr>
+      <w:rPr>
+        <w:rFonts w:ascii="Symbol" w:hAnsi="Symbol" w:hint="default"/>
+      </w:rPr>
+    </w:lvl>
+    <w:lvl w:ilvl="4" w:tplc="20000003" w:tentative="1">
+      <w:start w:val="1"/>
+      <w:numFmt w:val="bullet"/>
+      <w:lvlText w:val="o"/>
+      <w:lvlJc w:val="left"/>
+      <w:pPr>
+        <w:ind w:left="3600" w:hanging="360"/>
+      </w:pPr>
+      <w:rPr>
+        <w:rFonts w:ascii="Courier New" w:hAnsi="Courier New" w:cs="Courier New" w:hint="default"/>
+      </w:rPr>
+    </w:lvl>
+    <w:lvl w:ilvl="5" w:tplc="20000005" w:tentative="1">
+      <w:start w:val="1"/>
+      <w:numFmt w:val="bullet"/>
+      <w:lvlText w:val=""/>
+      <w:lvlJc w:val="left"/>
+      <w:pPr>
+        <w:ind w:left="4320" w:hanging="360"/>
+      </w:pPr>
+      <w:rPr>
+        <w:rFonts w:ascii="Wingdings" w:hAnsi="Wingdings" w:hint="default"/>
+      </w:rPr>
+    </w:lvl>
+    <w:lvl w:ilvl="6" w:tplc="20000001" w:tentative="1">
+      <w:start w:val="1"/>
+      <w:numFmt w:val="bullet"/>
+      <w:lvlText w:val=""/>
+      <w:lvlJc w:val="left"/>
+      <w:pPr>
+        <w:ind w:left="5040" w:hanging="360"/>
+      </w:pPr>
+      <w:rPr>
+        <w:rFonts w:ascii="Symbol" w:hAnsi="Symbol" w:hint="default"/>
+      </w:rPr>
+    </w:lvl>
+    <w:lvl w:ilvl="7" w:tplc="20000003" w:tentative="1">
+      <w:start w:val="1"/>
+      <w:numFmt w:val="bullet"/>
+      <w:lvlText w:val="o"/>
+      <w:lvlJc w:val="left"/>
+      <w:pPr>
+        <w:ind w:left="5760" w:hanging="360"/>
+      </w:pPr>
+      <w:rPr>
+        <w:rFonts w:ascii="Courier New" w:hAnsi="Courier New" w:cs="Courier New" w:hint="default"/>
+      </w:rPr>
+    </w:lvl>
+    <w:lvl w:ilvl="8" w:tplc="20000005" w:tentative="1">
+      <w:start w:val="1"/>
+      <w:numFmt w:val="bullet"/>
+      <w:lvlText w:val=""/>
+      <w:lvlJc w:val="left"/>
+      <w:pPr>
+        <w:ind w:left="6480" w:hanging="360"/>
+      </w:pPr>
+      <w:rPr>
+        <w:rFonts w:ascii="Wingdings" w:hAnsi="Wingdings" w:hint="default"/>
+      </w:rPr>
+    </w:lvl>
+  </w:abstractNum>
+  <w:abstractNum w:abstractNumId="3" w15:restartNumberingAfterBreak="0">
     <w:nsid w:val="32EA6B3C"/>
     <w:multiLevelType w:val="hybridMultilevel"/>
     <w:tmpl w:val="514E9744"/>
@@ -3716,7 +3874,7 @@
       </w:rPr>
     </w:lvl>
   </w:abstractNum>
-  <w:abstractNum w:abstractNumId="3" w15:restartNumberingAfterBreak="0">
+  <w:abstractNum w:abstractNumId="4" w15:restartNumberingAfterBreak="0">
     <w:nsid w:val="33B57086"/>
     <w:multiLevelType w:val="hybridMultilevel"/>
     <w:tmpl w:val="FB663534"/>
@@ -3828,7 +3986,7 @@
       </w:rPr>
     </w:lvl>
   </w:abstractNum>
-  <w:abstractNum w:abstractNumId="4" w15:restartNumberingAfterBreak="0">
+  <w:abstractNum w:abstractNumId="5" w15:restartNumberingAfterBreak="0">
     <w:nsid w:val="37796743"/>
     <w:multiLevelType w:val="hybridMultilevel"/>
     <w:tmpl w:val="AD647042"/>
@@ -3941,7 +4099,7 @@
       </w:rPr>
     </w:lvl>
   </w:abstractNum>
-  <w:abstractNum w:abstractNumId="5" w15:restartNumberingAfterBreak="0">
+  <w:abstractNum w:abstractNumId="6" w15:restartNumberingAfterBreak="0">
     <w:nsid w:val="38792FF6"/>
     <w:multiLevelType w:val="hybridMultilevel"/>
     <w:tmpl w:val="7C00A93C"/>
@@ -4054,7 +4212,7 @@
       </w:rPr>
     </w:lvl>
   </w:abstractNum>
-  <w:abstractNum w:abstractNumId="6" w15:restartNumberingAfterBreak="0">
+  <w:abstractNum w:abstractNumId="7" w15:restartNumberingAfterBreak="0">
     <w:nsid w:val="47C16B5B"/>
     <w:multiLevelType w:val="hybridMultilevel"/>
     <w:tmpl w:val="E0D02E60"/>
@@ -4167,7 +4325,7 @@
       </w:rPr>
     </w:lvl>
   </w:abstractNum>
-  <w:abstractNum w:abstractNumId="7" w15:restartNumberingAfterBreak="0">
+  <w:abstractNum w:abstractNumId="8" w15:restartNumberingAfterBreak="0">
     <w:nsid w:val="4BE00911"/>
     <w:multiLevelType w:val="hybridMultilevel"/>
     <w:tmpl w:val="1068AB24"/>
@@ -4279,7 +4437,7 @@
       </w:rPr>
     </w:lvl>
   </w:abstractNum>
-  <w:abstractNum w:abstractNumId="8" w15:restartNumberingAfterBreak="0">
+  <w:abstractNum w:abstractNumId="9" w15:restartNumberingAfterBreak="0">
     <w:nsid w:val="5DCE74D4"/>
     <w:multiLevelType w:val="hybridMultilevel"/>
     <w:tmpl w:val="6D92EF18"/>
@@ -4392,7 +4550,7 @@
       </w:rPr>
     </w:lvl>
   </w:abstractNum>
-  <w:abstractNum w:abstractNumId="9" w15:restartNumberingAfterBreak="0">
+  <w:abstractNum w:abstractNumId="10" w15:restartNumberingAfterBreak="0">
     <w:nsid w:val="6622732A"/>
     <w:multiLevelType w:val="hybridMultilevel"/>
     <w:tmpl w:val="4B5A3D88"/>
@@ -4504,7 +4662,7 @@
       </w:rPr>
     </w:lvl>
   </w:abstractNum>
-  <w:abstractNum w:abstractNumId="10" w15:restartNumberingAfterBreak="0">
+  <w:abstractNum w:abstractNumId="11" w15:restartNumberingAfterBreak="0">
     <w:nsid w:val="666B70F7"/>
     <w:multiLevelType w:val="hybridMultilevel"/>
     <w:tmpl w:val="0576CDEA"/>
@@ -4617,7 +4775,7 @@
       </w:rPr>
     </w:lvl>
   </w:abstractNum>
-  <w:abstractNum w:abstractNumId="11" w15:restartNumberingAfterBreak="0">
+  <w:abstractNum w:abstractNumId="12" w15:restartNumberingAfterBreak="0">
     <w:nsid w:val="68431568"/>
     <w:multiLevelType w:val="hybridMultilevel"/>
     <w:tmpl w:val="D7C63DD2"/>
@@ -4731,40 +4889,43 @@
     </w:lvl>
   </w:abstractNum>
   <w:num w:numId="1">
-    <w:abstractNumId w:val="2"/>
+    <w:abstractNumId w:val="3"/>
   </w:num>
   <w:num w:numId="2">
-    <w:abstractNumId w:val="5"/>
+    <w:abstractNumId w:val="6"/>
   </w:num>
   <w:num w:numId="3">
-    <w:abstractNumId w:val="7"/>
+    <w:abstractNumId w:val="8"/>
   </w:num>
   <w:num w:numId="4">
-    <w:abstractNumId w:val="3"/>
+    <w:abstractNumId w:val="4"/>
   </w:num>
   <w:num w:numId="5">
     <w:abstractNumId w:val="1"/>
   </w:num>
   <w:num w:numId="6">
-    <w:abstractNumId w:val="6"/>
+    <w:abstractNumId w:val="7"/>
   </w:num>
   <w:num w:numId="7">
-    <w:abstractNumId w:val="4"/>
+    <w:abstractNumId w:val="5"/>
   </w:num>
   <w:num w:numId="8">
+    <w:abstractNumId w:val="12"/>
+  </w:num>
+  <w:num w:numId="9">
+    <w:abstractNumId w:val="9"/>
+  </w:num>
+  <w:num w:numId="10">
     <w:abstractNumId w:val="11"/>
   </w:num>
-  <w:num w:numId="9">
-    <w:abstractNumId w:val="8"/>
-  </w:num>
-  <w:num w:numId="10">
+  <w:num w:numId="11">
     <w:abstractNumId w:val="10"/>
-  </w:num>
-  <w:num w:numId="11">
-    <w:abstractNumId w:val="9"/>
   </w:num>
   <w:num w:numId="12">
     <w:abstractNumId w:val="0"/>
+  </w:num>
+  <w:num w:numId="13">
+    <w:abstractNumId w:val="2"/>
   </w:num>
 </w:numbering>
 </file>
@@ -5489,7 +5650,9 @@
     <w:rsid w:val="00976DB7"/>
     <w:rsid w:val="00B53EED"/>
     <w:rsid w:val="00BF35EB"/>
+    <w:rsid w:val="00C804F7"/>
     <w:rsid w:val="00CD5BD0"/>
+    <w:rsid w:val="00CE00ED"/>
   </w:rsids>
   <m:mathPr>
     <m:mathFont m:val="Cambria Math"/>
@@ -5506,7 +5669,7 @@
   </m:mathPr>
   <w:themeFontLang w:val="en-CH"/>
   <w:clrSchemeMapping w:bg1="light1" w:t1="dark1" w:bg2="light2" w:t2="dark2" w:accent1="accent1" w:accent2="accent2" w:accent3="accent3" w:accent4="accent4" w:accent5="accent5" w:accent6="accent6" w:hyperlink="hyperlink" w:followedHyperlink="followedHyperlink"/>
-  <w:decimalSymbol w:val=","/>
+  <w:decimalSymbol w:val="."/>
   <w:listSeparator w:val=","/>
   <w15:chartTrackingRefBased/>
 </w:settings>

</xml_diff>